<commit_message>
feat: add card name changing
</commit_message>
<xml_diff>
--- a/docs/Обоснование.docx
+++ b/docs/Обоснование.docx
@@ -646,7 +646,7 @@
     </w:p>
     <w:p>
       <w:pPr>
-        <w:pStyle w:val="a"/>
+        <w:pStyle w:val="a0"/>
         <w:spacing w:line="360" w:lineRule="auto"/>
         <w:ind w:firstLine="708"/>
         <w:jc w:val="left"/>
@@ -1937,8 +1937,6 @@
         </w:rPr>
         <w:t>.</w:t>
       </w:r>
-      <w:bookmarkStart w:id="5" w:name="_GoBack"/>
-      <w:bookmarkEnd w:id="5"/>
     </w:p>
     <w:p>
       <w:pPr>
@@ -1961,7 +1959,7 @@
     </w:p>
     <w:p>
       <w:pPr>
-        <w:pStyle w:val="a"/>
+        <w:pStyle w:val="a0"/>
         <w:ind w:firstLine="708"/>
         <w:jc w:val="left"/>
       </w:pPr>
@@ -5621,21 +5619,7 @@
           <w:sz w:val="28"/>
           <w:szCs w:val="28"/>
         </w:rPr>
-        <w:t xml:space="preserve">они </w:t>
-      </w:r>
-      <w:r>
-        <w:rPr>
-          <w:sz w:val="28"/>
-          <w:szCs w:val="28"/>
-        </w:rPr>
-        <w:t>предназначен</w:t>
-      </w:r>
-      <w:r>
-        <w:rPr>
-          <w:sz w:val="28"/>
-          <w:szCs w:val="28"/>
-        </w:rPr>
-        <w:t>ы</w:t>
+        <w:t>они предназначены</w:t>
       </w:r>
       <w:r>
         <w:rPr>
@@ -9639,37 +9623,79 @@
       <w:pPr>
         <w:spacing w:after="160" w:line="259" w:lineRule="auto"/>
         <w:rPr>
+          <w:ins w:id="5" w:author="Котлицкий Сергей Андреевич" w:date="2019-10-29T23:14:00Z"/>
           <w:rFonts w:ascii="Arial" w:hAnsi="Arial" w:cs="Arial"/>
           <w:bCs/>
           <w:caps/>
           <w:sz w:val="32"/>
           <w:szCs w:val="32"/>
-        </w:rPr>
-      </w:pPr>
-      <w:r>
-        <w:rPr>
+          <w:lang w:val="en-US"/>
+        </w:rPr>
+        <w:sectPr>
+          <w:footerReference w:type="default" r:id="rId8"/>
+          <w:pgSz w:w="11906" w:h="16838"/>
+          <w:pgMar w:top="1134" w:right="850" w:bottom="1134" w:left="1701" w:header="708" w:footer="708" w:gutter="0"/>
+          <w:cols w:space="708"/>
+          <w:titlePg/>
+          <w:docGrid w:linePitch="360"/>
+        </w:sectPr>
+      </w:pPr>
+      <w:del w:id="6" w:author="Котлицкий Сергей Андреевич" w:date="2019-10-30T12:24:00Z">
+        <w:r>
+          <w:rPr>
+            <w:rFonts w:ascii="Arial" w:hAnsi="Arial" w:cs="Arial"/>
+            <w:bCs/>
+            <w:caps/>
+            <w:sz w:val="32"/>
+            <w:szCs w:val="32"/>
+          </w:rPr>
+          <w:br w:type="page"/>
+        </w:r>
+      </w:del>
+    </w:p>
+    <w:p>
+      <w:pPr>
+        <w:spacing w:after="160" w:line="259" w:lineRule="auto"/>
+        <w:rPr>
+          <w:ins w:id="7" w:author="Котлицкий Сергей Андреевич" w:date="2019-10-29T23:15:00Z"/>
           <w:rFonts w:ascii="Arial" w:hAnsi="Arial" w:cs="Arial"/>
           <w:bCs/>
           <w:caps/>
           <w:sz w:val="32"/>
           <w:szCs w:val="32"/>
         </w:rPr>
-        <w:br w:type="page"/>
-      </w:r>
-    </w:p>
-    <w:p>
-      <w:pPr>
-        <w:spacing w:before="240" w:after="240"/>
+        <w:sectPr>
+          <w:pgSz w:w="16820" w:h="11900" w:orient="landscape"/>
+          <w:pgMar w:top="850" w:right="1134" w:bottom="1701" w:left="1134" w:header="708" w:footer="708" w:gutter="0"/>
+          <w:cols w:space="708"/>
+          <w:titlePg/>
+          <w:docGrid w:linePitch="360"/>
+        </w:sectPr>
+      </w:pPr>
+    </w:p>
+    <w:p>
+      <w:pPr>
+        <w:spacing w:after="160" w:line="259" w:lineRule="auto"/>
         <w:jc w:val="center"/>
         <w:rPr>
+          <w:del w:id="8" w:author="Котлицкий Сергей Андреевич" w:date="2019-10-29T23:15:00Z"/>
           <w:rFonts w:ascii="Arial" w:hAnsi="Arial" w:cs="Arial"/>
           <w:bCs/>
           <w:caps/>
           <w:sz w:val="32"/>
           <w:szCs w:val="32"/>
         </w:rPr>
-      </w:pPr>
-      <w:r>
+        <w:pPrChange w:id="9" w:author="Котлицкий Сергей Андреевич" w:date="2019-10-29T23:15:00Z">
+          <w:pPr>
+            <w:spacing w:after="160" w:line="259" w:lineRule="auto"/>
+          </w:pPr>
+        </w:pPrChange>
+      </w:pPr>
+    </w:p>
+    <w:p>
+      <w:pPr>
+        <w:spacing w:before="240" w:after="240"/>
+        <w:jc w:val="center"/>
         <w:rPr>
           <w:rFonts w:ascii="Arial" w:hAnsi="Arial" w:cs="Arial"/>
           <w:bCs/>
@@ -9677,9 +9703,13 @@
           <w:sz w:val="32"/>
           <w:szCs w:val="32"/>
         </w:rPr>
-        <w:lastRenderedPageBreak/>
-        <w:t>функциональные</w:t>
-      </w:r>
+        <w:pPrChange w:id="10" w:author="Котлицкий Сергей Андреевич" w:date="2019-10-29T23:15:00Z">
+          <w:pPr>
+            <w:spacing w:before="240" w:after="240"/>
+            <w:jc w:val="center"/>
+          </w:pPr>
+        </w:pPrChange>
+      </w:pPr>
       <w:r>
         <w:rPr>
           <w:rFonts w:ascii="Arial" w:hAnsi="Arial" w:cs="Arial"/>
@@ -9688,7 +9718,7 @@
           <w:sz w:val="32"/>
           <w:szCs w:val="32"/>
         </w:rPr>
-        <w:t xml:space="preserve"> </w:t>
+        <w:t>функциональные</w:t>
       </w:r>
       <w:r>
         <w:rPr>
@@ -9698,6 +9728,16 @@
           <w:sz w:val="32"/>
           <w:szCs w:val="32"/>
         </w:rPr>
+        <w:t xml:space="preserve"> </w:t>
+      </w:r>
+      <w:r>
+        <w:rPr>
+          <w:rFonts w:ascii="Arial" w:hAnsi="Arial" w:cs="Arial"/>
+          <w:bCs/>
+          <w:caps/>
+          <w:sz w:val="32"/>
+          <w:szCs w:val="32"/>
+        </w:rPr>
         <w:t>требования</w:t>
       </w:r>
     </w:p>
@@ -9707,41 +9747,481 @@
         <w:ind w:firstLine="709"/>
         <w:jc w:val="both"/>
         <w:rPr>
-          <w:sz w:val="28"/>
-          <w:szCs w:val="28"/>
-        </w:rPr>
-      </w:pPr>
-      <w:r>
-        <w:rPr>
-          <w:sz w:val="28"/>
-          <w:szCs w:val="28"/>
-          <w:highlight w:val="yellow"/>
-        </w:rPr>
-        <w:t>В ходе обзора аналогов были выявлены следующие функции, которые необходимо в проектируемом ПО</w:t>
-      </w:r>
-      <w:r>
-        <w:rPr>
-          <w:sz w:val="28"/>
-          <w:szCs w:val="28"/>
-          <w:highlight w:val="yellow"/>
-        </w:rPr>
-        <w:t xml:space="preserve"> (поменять порядок, выделить более глобальные функции)</w:t>
-      </w:r>
-      <w:r>
-        <w:rPr>
-          <w:sz w:val="28"/>
-          <w:szCs w:val="28"/>
-          <w:highlight w:val="yellow"/>
-        </w:rPr>
-        <w:t>:</w:t>
-      </w:r>
-      <w:r>
-        <w:rPr>
-          <w:sz w:val="28"/>
-          <w:szCs w:val="28"/>
-        </w:rPr>
-        <w:t xml:space="preserve"> </w:t>
-      </w:r>
+          <w:ins w:id="11" w:author="Котлицкий Сергей Андреевич" w:date="2019-10-30T12:48:00Z"/>
+          <w:sz w:val="28"/>
+          <w:szCs w:val="28"/>
+        </w:rPr>
+      </w:pPr>
+      <w:del w:id="12" w:author="Котлицкий Сергей Андреевич" w:date="2019-10-30T12:27:00Z">
+        <w:r>
+          <w:rPr>
+            <w:sz w:val="28"/>
+            <w:szCs w:val="28"/>
+            <w:highlight w:val="yellow"/>
+          </w:rPr>
+          <w:delText>В ходе обзора аналогов были выявлены следующие функции, которые необходимо в проектируемом ПО</w:delText>
+        </w:r>
+        <w:r>
+          <w:rPr>
+            <w:sz w:val="28"/>
+            <w:szCs w:val="28"/>
+            <w:highlight w:val="yellow"/>
+          </w:rPr>
+          <w:delText xml:space="preserve"> (поменять порядок, выделить более глобальные функции)</w:delText>
+        </w:r>
+        <w:r>
+          <w:rPr>
+            <w:sz w:val="28"/>
+            <w:szCs w:val="28"/>
+            <w:highlight w:val="yellow"/>
+          </w:rPr>
+          <w:delText>:</w:delText>
+        </w:r>
+      </w:del>
+      <w:ins w:id="13" w:author="Котлицкий Сергей Андреевич" w:date="2019-10-30T12:26:00Z">
+        <w:r>
+          <w:rPr>
+            <w:sz w:val="28"/>
+            <w:szCs w:val="28"/>
+          </w:rPr>
+          <w:t>На основе анализа предметной области и обзора аналогичных решений сформирован общий функционал разрабатываемой системы</w:t>
+        </w:r>
+      </w:ins>
+      <w:ins w:id="14" w:author="Котлицкий Сергей Андреевич" w:date="2019-10-30T12:27:00Z">
+        <w:r>
+          <w:rPr>
+            <w:sz w:val="28"/>
+            <w:szCs w:val="28"/>
+          </w:rPr>
+          <w:t>:</w:t>
+        </w:r>
+      </w:ins>
+      <w:del w:id="15" w:author="Котлицкий Сергей Андреевич" w:date="2019-10-30T12:27:00Z">
+        <w:r>
+          <w:rPr>
+            <w:sz w:val="28"/>
+            <w:szCs w:val="28"/>
+          </w:rPr>
+          <w:delText xml:space="preserve"> </w:delText>
+        </w:r>
+      </w:del>
+    </w:p>
+    <w:p>
+      <w:pPr>
+        <w:pStyle w:val="a"/>
+        <w:rPr>
+          <w:ins w:id="16" w:author="Котлицкий Сергей Андреевич" w:date="2019-10-30T12:49:00Z"/>
+        </w:rPr>
+      </w:pPr>
+      <w:ins w:id="17" w:author="Котлицкий Сергей Андреевич" w:date="2019-10-30T12:48:00Z">
+        <w:r>
+          <w:t>регистрация в системе</w:t>
+        </w:r>
+      </w:ins>
+      <w:ins w:id="18" w:author="Котлицкий Сергей Андреевич" w:date="2019-10-30T12:49:00Z">
+        <w:r>
+          <w:t xml:space="preserve">. </w:t>
+        </w:r>
+        <w:r>
+          <w:t>При регистрации следующие параметры должны быть обязательными к заполнению</w:t>
+        </w:r>
+      </w:ins>
+      <w:ins w:id="19" w:author="Котлицкий Сергей Андреевич" w:date="2019-10-30T12:48:00Z">
+        <w:r>
+          <w:t>;</w:t>
+        </w:r>
+      </w:ins>
+    </w:p>
+    <w:p>
+      <w:pPr>
+        <w:pStyle w:val="a"/>
+        <w:numPr>
+          <w:ilvl w:val="2"/>
+          <w:numId w:val="23"/>
+        </w:numPr>
+        <w:rPr>
+          <w:ins w:id="20" w:author="Котлицкий Сергей Андреевич" w:date="2019-10-30T12:49:00Z"/>
+        </w:rPr>
+      </w:pPr>
+      <w:ins w:id="21" w:author="Котлицкий Сергей Андреевич" w:date="2019-10-30T12:49:00Z">
+        <w:r>
+          <w:t>логин;</w:t>
+        </w:r>
+      </w:ins>
+    </w:p>
+    <w:p>
+      <w:pPr>
+        <w:pStyle w:val="a"/>
+        <w:numPr>
+          <w:ilvl w:val="2"/>
+          <w:numId w:val="23"/>
+        </w:numPr>
+        <w:rPr>
+          <w:ins w:id="22" w:author="Котлицкий Сергей Андреевич" w:date="2019-10-30T12:49:00Z"/>
+        </w:rPr>
+      </w:pPr>
+      <w:ins w:id="23" w:author="Котлицкий Сергей Андреевич" w:date="2019-10-30T12:49:00Z">
+        <w:r>
+          <w:t>пароль;</w:t>
+        </w:r>
+      </w:ins>
+    </w:p>
+    <w:p>
+      <w:pPr>
+        <w:pStyle w:val="a"/>
+        <w:numPr>
+          <w:ilvl w:val="2"/>
+          <w:numId w:val="23"/>
+        </w:numPr>
+        <w:rPr>
+          <w:ins w:id="24" w:author="Котлицкий Сергей Андреевич" w:date="2019-10-30T12:49:00Z"/>
+        </w:rPr>
+      </w:pPr>
+      <w:ins w:id="25" w:author="Котлицкий Сергей Андреевич" w:date="2019-10-30T12:49:00Z">
+        <w:r>
+          <w:t>имя;</w:t>
+        </w:r>
+      </w:ins>
+    </w:p>
+    <w:p>
+      <w:pPr>
+        <w:pStyle w:val="a"/>
+        <w:numPr>
+          <w:ilvl w:val="2"/>
+          <w:numId w:val="23"/>
+        </w:numPr>
+        <w:rPr>
+          <w:ins w:id="26" w:author="Котлицкий Сергей Андреевич" w:date="2019-10-30T12:49:00Z"/>
+        </w:rPr>
+        <w:pPrChange w:id="27" w:author="Котлицкий Сергей Андреевич" w:date="2019-10-30T12:50:00Z">
+          <w:pPr>
+            <w:pStyle w:val="a"/>
+            <w:numPr>
+              <w:ilvl w:val="2"/>
+            </w:numPr>
+            <w:ind w:left="2160" w:hanging="360"/>
+          </w:pPr>
+        </w:pPrChange>
+      </w:pPr>
+      <w:ins w:id="28" w:author="Котлицкий Сергей Андреевич" w:date="2019-10-30T12:49:00Z">
+        <w:r>
+          <w:t>фамилия.</w:t>
+        </w:r>
+      </w:ins>
+    </w:p>
+    <w:p>
+      <w:pPr>
+        <w:pStyle w:val="a"/>
+        <w:rPr>
+          <w:ins w:id="29" w:author="Котлицкий Сергей Андреевич" w:date="2019-10-30T12:50:00Z"/>
+        </w:rPr>
+      </w:pPr>
+      <w:ins w:id="30" w:author="Котлицкий Сергей Андреевич" w:date="2019-10-30T12:49:00Z">
+        <w:r>
+          <w:t>авторизация в системе по</w:t>
+        </w:r>
+      </w:ins>
+      <w:ins w:id="31" w:author="Котлицкий Сергей Андреевич" w:date="2019-10-30T12:50:00Z">
+        <w:r>
+          <w:t xml:space="preserve"> логину и паролю;</w:t>
+        </w:r>
+      </w:ins>
+    </w:p>
+    <w:p>
+      <w:pPr>
+        <w:pStyle w:val="a"/>
+        <w:rPr>
+          <w:ins w:id="32" w:author="Котлицкий Сергей Андреевич" w:date="2019-10-30T12:51:00Z"/>
+        </w:rPr>
+      </w:pPr>
+      <w:ins w:id="33" w:author="Котлицкий Сергей Андреевич" w:date="2019-10-30T12:51:00Z">
+        <w:r>
+          <w:t>с</w:t>
+        </w:r>
+        <w:r>
+          <w:t>оздание команд</w:t>
+        </w:r>
+        <w:r>
+          <w:t>;</w:t>
+        </w:r>
+      </w:ins>
+    </w:p>
+    <w:p>
+      <w:pPr>
+        <w:pStyle w:val="a"/>
+        <w:rPr>
+          <w:ins w:id="34" w:author="Котлицкий Сергей Андреевич" w:date="2019-10-30T12:52:00Z"/>
+        </w:rPr>
+      </w:pPr>
+      <w:ins w:id="35" w:author="Котлицкий Сергей Андреевич" w:date="2019-10-30T12:51:00Z">
+        <w:r>
+          <w:t>создание</w:t>
+        </w:r>
+      </w:ins>
+      <w:ins w:id="36" w:author="Котлицкий Сергей Андреевич" w:date="2019-10-30T12:52:00Z">
+        <w:r>
+          <w:t xml:space="preserve">/редактирование/удаление </w:t>
+        </w:r>
+      </w:ins>
+      <w:ins w:id="37" w:author="Котлицкий Сергей Андреевич" w:date="2019-10-30T12:51:00Z">
+        <w:r>
+          <w:t>карточек</w:t>
+        </w:r>
+      </w:ins>
+      <w:ins w:id="38" w:author="Котлицкий Сергей Андреевич" w:date="2019-10-30T12:52:00Z">
+        <w:r>
+          <w:t>. Карточка содержит следующие поля;</w:t>
+        </w:r>
+      </w:ins>
+    </w:p>
+    <w:p>
+      <w:pPr>
+        <w:pStyle w:val="a"/>
+        <w:numPr>
+          <w:ilvl w:val="2"/>
+          <w:numId w:val="23"/>
+        </w:numPr>
+        <w:rPr>
+          <w:ins w:id="39" w:author="Котлицкий Сергей Андреевич" w:date="2019-10-30T12:52:00Z"/>
+        </w:rPr>
+      </w:pPr>
+      <w:ins w:id="40" w:author="Котлицкий Сергей Андреевич" w:date="2019-10-30T12:52:00Z">
+        <w:r>
+          <w:t>название;</w:t>
+        </w:r>
+      </w:ins>
+    </w:p>
+    <w:p>
+      <w:pPr>
+        <w:pStyle w:val="a"/>
+        <w:numPr>
+          <w:ilvl w:val="2"/>
+          <w:numId w:val="23"/>
+        </w:numPr>
+        <w:rPr>
+          <w:ins w:id="41" w:author="Котлицкий Сергей Андреевич" w:date="2019-10-30T12:54:00Z"/>
+        </w:rPr>
+      </w:pPr>
+      <w:ins w:id="42" w:author="Котлицкий Сергей Андреевич" w:date="2019-10-30T12:52:00Z">
+        <w:r>
+          <w:t>описание;</w:t>
+        </w:r>
+      </w:ins>
+    </w:p>
+    <w:p>
+      <w:pPr>
+        <w:pStyle w:val="a"/>
+        <w:numPr>
+          <w:ilvl w:val="2"/>
+          <w:numId w:val="23"/>
+        </w:numPr>
+        <w:rPr>
+          <w:ins w:id="43" w:author="Котлицкий Сергей Андреевич" w:date="2019-10-30T12:52:00Z"/>
+        </w:rPr>
+      </w:pPr>
+      <w:ins w:id="44" w:author="Котлицкий Сергей Андреевич" w:date="2019-10-30T12:54:00Z">
+        <w:r>
+          <w:t>список задач;</w:t>
+        </w:r>
+      </w:ins>
+    </w:p>
+    <w:p>
+      <w:pPr>
+        <w:pStyle w:val="a"/>
+        <w:numPr>
+          <w:ilvl w:val="2"/>
+          <w:numId w:val="23"/>
+        </w:numPr>
+        <w:rPr>
+          <w:ins w:id="45" w:author="Котлицкий Сергей Андреевич" w:date="2019-10-30T12:53:00Z"/>
+        </w:rPr>
+      </w:pPr>
+      <w:ins w:id="46" w:author="Котлицкий Сергей Андреевич" w:date="2019-10-30T12:53:00Z">
+        <w:r>
+          <w:t>срок выполнения;</w:t>
+        </w:r>
+      </w:ins>
+    </w:p>
+    <w:p>
+      <w:pPr>
+        <w:pStyle w:val="a"/>
+        <w:numPr>
+          <w:ilvl w:val="2"/>
+          <w:numId w:val="23"/>
+        </w:numPr>
+        <w:rPr>
+          <w:ins w:id="47" w:author="Котлицкий Сергей Андреевич" w:date="2019-10-30T12:53:00Z"/>
+        </w:rPr>
+      </w:pPr>
+      <w:ins w:id="48" w:author="Котлицкий Сергей Андреевич" w:date="2019-10-30T12:53:00Z">
+        <w:r>
+          <w:t>список участников;</w:t>
+        </w:r>
+      </w:ins>
+    </w:p>
+    <w:p>
+      <w:pPr>
+        <w:pStyle w:val="a"/>
+        <w:numPr>
+          <w:ilvl w:val="2"/>
+          <w:numId w:val="23"/>
+        </w:numPr>
+        <w:rPr>
+          <w:ins w:id="49" w:author="Котлицкий Сергей Андреевич" w:date="2019-10-30T12:53:00Z"/>
+        </w:rPr>
+      </w:pPr>
+      <w:ins w:id="50" w:author="Котлицкий Сергей Андреевич" w:date="2019-10-30T12:53:00Z">
+        <w:r>
+          <w:t>метки.</w:t>
+        </w:r>
+      </w:ins>
+    </w:p>
+    <w:p>
+      <w:pPr>
+        <w:pStyle w:val="a"/>
+        <w:rPr>
+          <w:ins w:id="51" w:author="Котлицкий Сергей Андреевич" w:date="2019-10-30T12:54:00Z"/>
+        </w:rPr>
+      </w:pPr>
+      <w:ins w:id="52" w:author="Котлицкий Сергей Андреевич" w:date="2019-10-30T12:53:00Z">
+        <w:r>
+          <w:t>создание/редактирование/удаление комментариев к карточкам;</w:t>
+        </w:r>
+      </w:ins>
+    </w:p>
+    <w:p>
+      <w:pPr>
+        <w:pStyle w:val="a"/>
+        <w:rPr>
+          <w:ins w:id="53" w:author="Котлицкий Сергей Андреевич" w:date="2019-10-30T12:54:00Z"/>
+        </w:rPr>
+      </w:pPr>
+      <w:ins w:id="54" w:author="Котлицкий Сергей Андреевич" w:date="2019-10-30T12:54:00Z">
+        <w:r>
+          <w:t>с</w:t>
+        </w:r>
+        <w:r>
+          <w:t>оздание</w:t>
+        </w:r>
+        <w:r>
+          <w:t>/удаление/редактирование</w:t>
+        </w:r>
+        <w:r>
+          <w:t xml:space="preserve"> интеллект-карт</w:t>
+        </w:r>
+        <w:r>
+          <w:t>;</w:t>
+        </w:r>
+      </w:ins>
+    </w:p>
+    <w:p>
+      <w:pPr>
+        <w:pStyle w:val="a"/>
+        <w:rPr>
+          <w:ins w:id="55" w:author="Котлицкий Сергей Андреевич" w:date="2019-10-30T12:56:00Z"/>
+        </w:rPr>
+      </w:pPr>
+      <w:ins w:id="56" w:author="Котлицкий Сергей Андреевич" w:date="2019-10-30T12:54:00Z">
+        <w:r>
+          <w:t>п</w:t>
+        </w:r>
+        <w:r>
+          <w:t xml:space="preserve">реобразование </w:t>
+        </w:r>
+        <w:r>
+          <w:t>интеллект</w:t>
+        </w:r>
+      </w:ins>
+      <w:ins w:id="57" w:author="Котлицкий Сергей Андреевич" w:date="2019-10-30T12:55:00Z">
+        <w:r>
+          <w:t>-карты</w:t>
+        </w:r>
+      </w:ins>
+      <w:ins w:id="58" w:author="Котлицкий Сергей Андреевич" w:date="2019-10-30T12:54:00Z">
+        <w:r>
+          <w:t xml:space="preserve"> в </w:t>
+        </w:r>
+      </w:ins>
+      <w:ins w:id="59" w:author="Котлицкий Сергей Андреевич" w:date="2019-10-30T12:55:00Z">
+        <w:r>
+          <w:t>доску. Элементы первого уровня вложенности преобразуются в столбцы, второго – в карточки, третьего – в списки задач</w:t>
+        </w:r>
+      </w:ins>
+      <w:ins w:id="60" w:author="Котлицкий Сергей Андреевич" w:date="2019-10-30T12:56:00Z">
+        <w:r>
+          <w:t>;</w:t>
+        </w:r>
+      </w:ins>
+    </w:p>
+    <w:p>
+      <w:pPr>
+        <w:pStyle w:val="a"/>
+        <w:rPr>
+          <w:ins w:id="61" w:author="Котлицкий Сергей Андреевич" w:date="2019-10-30T12:57:00Z"/>
+        </w:rPr>
+      </w:pPr>
+      <w:ins w:id="62" w:author="Котлицкий Сергей Андреевич" w:date="2019-10-30T12:56:00Z">
+        <w:r>
+          <w:t xml:space="preserve">просмотр </w:t>
+        </w:r>
+      </w:ins>
+      <w:ins w:id="63" w:author="Котлицкий Сергей Андреевич" w:date="2019-10-30T12:57:00Z">
+        <w:r>
+          <w:t>информации о команде;</w:t>
+        </w:r>
+      </w:ins>
+    </w:p>
+    <w:p>
+      <w:pPr>
+        <w:pStyle w:val="a"/>
+        <w:rPr>
+          <w:ins w:id="64" w:author="Котлицкий Сергей Андреевич" w:date="2019-10-30T12:48:00Z"/>
+        </w:rPr>
+        <w:pPrChange w:id="65" w:author="Котлицкий Сергей Андреевич" w:date="2019-10-30T12:53:00Z">
+          <w:pPr>
+            <w:pStyle w:val="a"/>
+          </w:pPr>
+        </w:pPrChange>
+      </w:pPr>
+      <w:ins w:id="66" w:author="Котлицкий Сергей Андреевич" w:date="2019-10-30T12:57:00Z">
+        <w:r>
+          <w:t xml:space="preserve">просмотр </w:t>
+        </w:r>
+      </w:ins>
+      <w:ins w:id="67" w:author="Котлицкий Сергей Андреевич" w:date="2019-10-30T12:58:00Z">
+        <w:r>
+          <w:t xml:space="preserve">содержания </w:t>
+        </w:r>
+      </w:ins>
+      <w:ins w:id="68" w:author="Котлицкий Сергей Андреевич" w:date="2019-10-30T12:57:00Z">
+        <w:r>
+          <w:t>доски,</w:t>
+        </w:r>
+      </w:ins>
+      <w:ins w:id="69" w:author="Котлицкий Сергей Андреевич" w:date="2019-10-30T12:58:00Z">
+        <w:r>
+          <w:t xml:space="preserve"> к которой прикреплен участник команды.</w:t>
+        </w:r>
+      </w:ins>
+    </w:p>
+    <w:p>
+      <w:pPr>
+        <w:spacing w:line="360" w:lineRule="auto"/>
+        <w:ind w:firstLine="709"/>
+        <w:jc w:val="both"/>
+        <w:rPr>
+          <w:del w:id="70" w:author="Котлицкий Сергей Андреевич" w:date="2019-10-30T12:59:00Z"/>
+          <w:sz w:val="28"/>
+          <w:szCs w:val="28"/>
+          <w:rPrChange w:id="71" w:author="Котлицкий Сергей Андреевич" w:date="2019-10-30T13:36:00Z">
+            <w:rPr>
+              <w:del w:id="72" w:author="Котлицкий Сергей Андреевич" w:date="2019-10-30T12:59:00Z"/>
+              <w:sz w:val="28"/>
+              <w:szCs w:val="28"/>
+            </w:rPr>
+          </w:rPrChange>
+        </w:rPr>
+      </w:pPr>
     </w:p>
     <w:p>
       <w:pPr>
@@ -9754,18 +10234,21 @@
         <w:ind w:firstLine="567"/>
         <w:jc w:val="both"/>
         <w:rPr>
+          <w:del w:id="73" w:author="Котлицкий Сергей Андреевич" w:date="2019-10-30T12:59:00Z"/>
           <w:sz w:val="28"/>
           <w:szCs w:val="28"/>
           <w:lang w:val="en-US"/>
         </w:rPr>
       </w:pPr>
-      <w:r>
-        <w:rPr>
-          <w:sz w:val="28"/>
-          <w:szCs w:val="28"/>
-        </w:rPr>
-        <w:t>Авторизация.</w:t>
-      </w:r>
+      <w:del w:id="74" w:author="Котлицкий Сергей Андреевич" w:date="2019-10-30T12:59:00Z">
+        <w:r>
+          <w:rPr>
+            <w:sz w:val="28"/>
+            <w:szCs w:val="28"/>
+          </w:rPr>
+          <w:delText>Авторизация.</w:delText>
+        </w:r>
+      </w:del>
     </w:p>
     <w:p>
       <w:pPr>
@@ -9778,17 +10261,20 @@
         <w:ind w:firstLine="567"/>
         <w:jc w:val="both"/>
         <w:rPr>
-          <w:sz w:val="28"/>
-          <w:szCs w:val="28"/>
-        </w:rPr>
-      </w:pPr>
-      <w:r>
-        <w:rPr>
-          <w:sz w:val="28"/>
-          <w:szCs w:val="28"/>
-        </w:rPr>
-        <w:t>Создание карточек, а также возможность их детального описания: добавление описания карточки, а также добавления списков задач.</w:t>
-      </w:r>
+          <w:del w:id="75" w:author="Котлицкий Сергей Андреевич" w:date="2019-10-30T12:59:00Z"/>
+          <w:sz w:val="28"/>
+          <w:szCs w:val="28"/>
+        </w:rPr>
+      </w:pPr>
+      <w:del w:id="76" w:author="Котлицкий Сергей Андреевич" w:date="2019-10-30T12:59:00Z">
+        <w:r>
+          <w:rPr>
+            <w:sz w:val="28"/>
+            <w:szCs w:val="28"/>
+          </w:rPr>
+          <w:delText>Создание карточек, а также возможность их детального описания: добавление описания карточки, а также добавления списков задач.</w:delText>
+        </w:r>
+      </w:del>
     </w:p>
     <w:p>
       <w:pPr>
@@ -9801,24 +10287,27 @@
         <w:ind w:firstLine="567"/>
         <w:jc w:val="both"/>
         <w:rPr>
-          <w:sz w:val="28"/>
-          <w:szCs w:val="28"/>
-        </w:rPr>
-      </w:pPr>
-      <w:r>
-        <w:rPr>
-          <w:sz w:val="28"/>
-          <w:szCs w:val="28"/>
-        </w:rPr>
-        <w:t>Установка и контроль за сроками выполнения задач</w:t>
-      </w:r>
-      <w:r>
-        <w:rPr>
-          <w:sz w:val="28"/>
-          <w:szCs w:val="28"/>
-        </w:rPr>
-        <w:t>. Для каждой карточки можно установить срок выполнения, а также проконтролировать его соблюдение.</w:t>
-      </w:r>
+          <w:del w:id="77" w:author="Котлицкий Сергей Андреевич" w:date="2019-10-30T12:59:00Z"/>
+          <w:sz w:val="28"/>
+          <w:szCs w:val="28"/>
+        </w:rPr>
+      </w:pPr>
+      <w:del w:id="78" w:author="Котлицкий Сергей Андреевич" w:date="2019-10-30T12:59:00Z">
+        <w:r>
+          <w:rPr>
+            <w:sz w:val="28"/>
+            <w:szCs w:val="28"/>
+          </w:rPr>
+          <w:delText>Установка и контроль за сроками выполнения задач</w:delText>
+        </w:r>
+        <w:r>
+          <w:rPr>
+            <w:sz w:val="28"/>
+            <w:szCs w:val="28"/>
+          </w:rPr>
+          <w:delText>. Для каждой карточки можно установить срок выполнения, а также проконтролировать его соблюдение.</w:delText>
+        </w:r>
+      </w:del>
     </w:p>
     <w:p>
       <w:pPr>
@@ -9831,24 +10320,27 @@
         <w:ind w:firstLine="567"/>
         <w:jc w:val="both"/>
         <w:rPr>
-          <w:sz w:val="28"/>
-          <w:szCs w:val="28"/>
-        </w:rPr>
-      </w:pPr>
-      <w:r>
-        <w:rPr>
-          <w:sz w:val="28"/>
-          <w:szCs w:val="28"/>
-        </w:rPr>
-        <w:t>Создание команд, а также командных досок</w:t>
-      </w:r>
-      <w:r>
-        <w:rPr>
-          <w:sz w:val="28"/>
-          <w:szCs w:val="28"/>
-        </w:rPr>
-        <w:t>.</w:t>
-      </w:r>
+          <w:del w:id="79" w:author="Котлицкий Сергей Андреевич" w:date="2019-10-30T12:59:00Z"/>
+          <w:sz w:val="28"/>
+          <w:szCs w:val="28"/>
+        </w:rPr>
+      </w:pPr>
+      <w:del w:id="80" w:author="Котлицкий Сергей Андреевич" w:date="2019-10-30T12:59:00Z">
+        <w:r>
+          <w:rPr>
+            <w:sz w:val="28"/>
+            <w:szCs w:val="28"/>
+          </w:rPr>
+          <w:delText>Создание команд, а также командных досок</w:delText>
+        </w:r>
+        <w:r>
+          <w:rPr>
+            <w:sz w:val="28"/>
+            <w:szCs w:val="28"/>
+          </w:rPr>
+          <w:delText>.</w:delText>
+        </w:r>
+      </w:del>
     </w:p>
     <w:p>
       <w:pPr>
@@ -9861,31 +10353,34 @@
         <w:ind w:firstLine="567"/>
         <w:jc w:val="both"/>
         <w:rPr>
-          <w:sz w:val="28"/>
-          <w:szCs w:val="28"/>
-        </w:rPr>
-      </w:pPr>
-      <w:r>
-        <w:rPr>
-          <w:sz w:val="28"/>
-          <w:szCs w:val="28"/>
-        </w:rPr>
-        <w:t xml:space="preserve">Добавление участников к </w:t>
-      </w:r>
-      <w:r>
-        <w:rPr>
-          <w:sz w:val="28"/>
-          <w:szCs w:val="28"/>
-        </w:rPr>
-        <w:t>командным доскам</w:t>
-      </w:r>
-      <w:r>
-        <w:rPr>
-          <w:sz w:val="28"/>
-          <w:szCs w:val="28"/>
-        </w:rPr>
-        <w:t>.</w:t>
-      </w:r>
+          <w:del w:id="81" w:author="Котлицкий Сергей Андреевич" w:date="2019-10-30T12:59:00Z"/>
+          <w:sz w:val="28"/>
+          <w:szCs w:val="28"/>
+        </w:rPr>
+      </w:pPr>
+      <w:del w:id="82" w:author="Котлицкий Сергей Андреевич" w:date="2019-10-30T12:59:00Z">
+        <w:r>
+          <w:rPr>
+            <w:sz w:val="28"/>
+            <w:szCs w:val="28"/>
+          </w:rPr>
+          <w:delText xml:space="preserve">Добавление участников к </w:delText>
+        </w:r>
+        <w:r>
+          <w:rPr>
+            <w:sz w:val="28"/>
+            <w:szCs w:val="28"/>
+          </w:rPr>
+          <w:delText>командным доскам</w:delText>
+        </w:r>
+        <w:r>
+          <w:rPr>
+            <w:sz w:val="28"/>
+            <w:szCs w:val="28"/>
+          </w:rPr>
+          <w:delText>.</w:delText>
+        </w:r>
+      </w:del>
     </w:p>
     <w:p>
       <w:pPr>
@@ -9898,38 +10393,41 @@
         <w:ind w:firstLine="567"/>
         <w:jc w:val="both"/>
         <w:rPr>
-          <w:sz w:val="28"/>
-          <w:szCs w:val="28"/>
-        </w:rPr>
-      </w:pPr>
-      <w:r>
-        <w:rPr>
-          <w:sz w:val="28"/>
-          <w:szCs w:val="28"/>
-        </w:rPr>
-        <w:t xml:space="preserve">Создание </w:t>
-      </w:r>
-      <w:r>
-        <w:rPr>
-          <w:sz w:val="28"/>
-          <w:szCs w:val="28"/>
-        </w:rPr>
-        <w:t>интеллект</w:t>
-      </w:r>
-      <w:r>
-        <w:rPr>
-          <w:sz w:val="28"/>
-          <w:szCs w:val="28"/>
-        </w:rPr>
-        <w:t>-карт: отображение данных в виде деревьев для более эффективного восприятия информации</w:t>
-      </w:r>
-      <w:r>
-        <w:rPr>
-          <w:sz w:val="28"/>
-          <w:szCs w:val="28"/>
-        </w:rPr>
-        <w:t>.</w:t>
-      </w:r>
+          <w:del w:id="83" w:author="Котлицкий Сергей Андреевич" w:date="2019-10-30T12:59:00Z"/>
+          <w:sz w:val="28"/>
+          <w:szCs w:val="28"/>
+        </w:rPr>
+      </w:pPr>
+      <w:del w:id="84" w:author="Котлицкий Сергей Андреевич" w:date="2019-10-30T12:59:00Z">
+        <w:r>
+          <w:rPr>
+            <w:sz w:val="28"/>
+            <w:szCs w:val="28"/>
+          </w:rPr>
+          <w:delText xml:space="preserve">Создание </w:delText>
+        </w:r>
+        <w:r>
+          <w:rPr>
+            <w:sz w:val="28"/>
+            <w:szCs w:val="28"/>
+          </w:rPr>
+          <w:delText>интеллект</w:delText>
+        </w:r>
+        <w:r>
+          <w:rPr>
+            <w:sz w:val="28"/>
+            <w:szCs w:val="28"/>
+          </w:rPr>
+          <w:delText>-карт: отображение данных в виде деревьев для более эффективного восприятия информации</w:delText>
+        </w:r>
+        <w:r>
+          <w:rPr>
+            <w:sz w:val="28"/>
+            <w:szCs w:val="28"/>
+          </w:rPr>
+          <w:delText>.</w:delText>
+        </w:r>
+      </w:del>
     </w:p>
     <w:p>
       <w:pPr>
@@ -9937,17 +10435,20 @@
         <w:ind w:firstLine="709"/>
         <w:jc w:val="both"/>
         <w:rPr>
-          <w:sz w:val="28"/>
-          <w:szCs w:val="28"/>
-        </w:rPr>
-      </w:pPr>
-      <w:r>
-        <w:rPr>
-          <w:sz w:val="28"/>
-          <w:szCs w:val="28"/>
-        </w:rPr>
-        <w:t>Помимо функций, описанных выше, необходимо реализовать так же следующие функции:</w:t>
-      </w:r>
+          <w:del w:id="85" w:author="Котлицкий Сергей Андреевич" w:date="2019-10-30T12:59:00Z"/>
+          <w:sz w:val="28"/>
+          <w:szCs w:val="28"/>
+        </w:rPr>
+      </w:pPr>
+      <w:del w:id="86" w:author="Котлицкий Сергей Андреевич" w:date="2019-10-30T12:59:00Z">
+        <w:r>
+          <w:rPr>
+            <w:sz w:val="28"/>
+            <w:szCs w:val="28"/>
+          </w:rPr>
+          <w:delText>Помимо функций, описанных выше, необходимо реализовать так же следующие функции:</w:delText>
+        </w:r>
+      </w:del>
     </w:p>
     <w:p>
       <w:pPr>
@@ -9960,17 +10461,20 @@
         <w:ind w:firstLine="567"/>
         <w:jc w:val="both"/>
         <w:rPr>
-          <w:sz w:val="28"/>
-          <w:szCs w:val="28"/>
-        </w:rPr>
-      </w:pPr>
-      <w:r>
-        <w:rPr>
-          <w:sz w:val="28"/>
-          <w:szCs w:val="28"/>
-        </w:rPr>
-        <w:t xml:space="preserve">Сортировка по типу карточек. </w:t>
-      </w:r>
+          <w:del w:id="87" w:author="Котлицкий Сергей Андреевич" w:date="2019-10-30T12:59:00Z"/>
+          <w:sz w:val="28"/>
+          <w:szCs w:val="28"/>
+        </w:rPr>
+      </w:pPr>
+      <w:del w:id="88" w:author="Котлицкий Сергей Андреевич" w:date="2019-10-30T12:59:00Z">
+        <w:r>
+          <w:rPr>
+            <w:sz w:val="28"/>
+            <w:szCs w:val="28"/>
+          </w:rPr>
+          <w:delText xml:space="preserve">Сортировка по типу карточек. </w:delText>
+        </w:r>
+      </w:del>
     </w:p>
     <w:p>
       <w:pPr>
@@ -9983,38 +10487,41 @@
         <w:ind w:firstLine="567"/>
         <w:jc w:val="both"/>
         <w:rPr>
-          <w:sz w:val="28"/>
-          <w:szCs w:val="28"/>
-        </w:rPr>
-      </w:pPr>
-      <w:r>
-        <w:rPr>
-          <w:sz w:val="28"/>
-          <w:szCs w:val="28"/>
-        </w:rPr>
-        <w:t xml:space="preserve">Преобразование майн карт в список задач. Созданная </w:t>
-      </w:r>
-      <w:r>
-        <w:rPr>
-          <w:sz w:val="28"/>
-          <w:szCs w:val="28"/>
-        </w:rPr>
-        <w:t>интеллект</w:t>
-      </w:r>
-      <w:r>
-        <w:rPr>
-          <w:sz w:val="28"/>
-          <w:szCs w:val="28"/>
-        </w:rPr>
-        <w:t>-</w:t>
-      </w:r>
-      <w:r>
-        <w:rPr>
-          <w:sz w:val="28"/>
-          <w:szCs w:val="28"/>
-        </w:rPr>
-        <w:t>карта автоматически конвертируется в список задач.</w:t>
-      </w:r>
+          <w:del w:id="89" w:author="Котлицкий Сергей Андреевич" w:date="2019-10-30T12:59:00Z"/>
+          <w:sz w:val="28"/>
+          <w:szCs w:val="28"/>
+        </w:rPr>
+      </w:pPr>
+      <w:del w:id="90" w:author="Котлицкий Сергей Андреевич" w:date="2019-10-30T12:59:00Z">
+        <w:r>
+          <w:rPr>
+            <w:sz w:val="28"/>
+            <w:szCs w:val="28"/>
+          </w:rPr>
+          <w:delText xml:space="preserve">Преобразование майн карт в список задач. Созданная </w:delText>
+        </w:r>
+        <w:r>
+          <w:rPr>
+            <w:sz w:val="28"/>
+            <w:szCs w:val="28"/>
+          </w:rPr>
+          <w:delText>интеллект</w:delText>
+        </w:r>
+        <w:r>
+          <w:rPr>
+            <w:sz w:val="28"/>
+            <w:szCs w:val="28"/>
+          </w:rPr>
+          <w:delText>-</w:delText>
+        </w:r>
+        <w:r>
+          <w:rPr>
+            <w:sz w:val="28"/>
+            <w:szCs w:val="28"/>
+          </w:rPr>
+          <w:delText>карта автоматически конвертируется в список задач.</w:delText>
+        </w:r>
+      </w:del>
     </w:p>
     <w:p>
       <w:pPr>
@@ -10027,31 +10534,34 @@
         <w:ind w:firstLine="567"/>
         <w:jc w:val="both"/>
         <w:rPr>
-          <w:sz w:val="28"/>
-          <w:szCs w:val="28"/>
-        </w:rPr>
-      </w:pPr>
-      <w:r>
-        <w:rPr>
-          <w:sz w:val="28"/>
-          <w:szCs w:val="28"/>
-        </w:rPr>
-        <w:t xml:space="preserve">Редактирование </w:t>
-      </w:r>
-      <w:r>
-        <w:rPr>
-          <w:sz w:val="28"/>
-          <w:szCs w:val="28"/>
-        </w:rPr>
-        <w:t>интеллект</w:t>
-      </w:r>
-      <w:r>
-        <w:rPr>
-          <w:sz w:val="28"/>
-          <w:szCs w:val="28"/>
-        </w:rPr>
-        <w:t>-карты.</w:t>
-      </w:r>
+          <w:del w:id="91" w:author="Котлицкий Сергей Андреевич" w:date="2019-10-30T12:59:00Z"/>
+          <w:sz w:val="28"/>
+          <w:szCs w:val="28"/>
+        </w:rPr>
+      </w:pPr>
+      <w:del w:id="92" w:author="Котлицкий Сергей Андреевич" w:date="2019-10-30T12:59:00Z">
+        <w:r>
+          <w:rPr>
+            <w:sz w:val="28"/>
+            <w:szCs w:val="28"/>
+          </w:rPr>
+          <w:delText xml:space="preserve">Редактирование </w:delText>
+        </w:r>
+        <w:r>
+          <w:rPr>
+            <w:sz w:val="28"/>
+            <w:szCs w:val="28"/>
+          </w:rPr>
+          <w:delText>интеллект</w:delText>
+        </w:r>
+        <w:r>
+          <w:rPr>
+            <w:sz w:val="28"/>
+            <w:szCs w:val="28"/>
+          </w:rPr>
+          <w:delText>-карты.</w:delText>
+        </w:r>
+      </w:del>
     </w:p>
     <w:p>
       <w:pPr>
@@ -10064,17 +10574,20 @@
         <w:ind w:firstLine="567"/>
         <w:jc w:val="both"/>
         <w:rPr>
-          <w:sz w:val="28"/>
-          <w:szCs w:val="28"/>
-        </w:rPr>
-      </w:pPr>
-      <w:r>
-        <w:rPr>
-          <w:sz w:val="28"/>
-          <w:szCs w:val="28"/>
-        </w:rPr>
-        <w:t>Добавление комментариев к карточкам.</w:t>
-      </w:r>
+          <w:del w:id="93" w:author="Котлицкий Сергей Андреевич" w:date="2019-10-30T12:59:00Z"/>
+          <w:sz w:val="28"/>
+          <w:szCs w:val="28"/>
+        </w:rPr>
+      </w:pPr>
+      <w:del w:id="94" w:author="Котлицкий Сергей Андреевич" w:date="2019-10-30T12:59:00Z">
+        <w:r>
+          <w:rPr>
+            <w:sz w:val="28"/>
+            <w:szCs w:val="28"/>
+          </w:rPr>
+          <w:delText>Добавление комментариев к карточкам.</w:delText>
+        </w:r>
+      </w:del>
     </w:p>
     <w:p>
       <w:pPr>
@@ -10087,17 +10600,20 @@
         <w:ind w:firstLine="567"/>
         <w:jc w:val="both"/>
         <w:rPr>
-          <w:sz w:val="28"/>
-          <w:szCs w:val="28"/>
-        </w:rPr>
-      </w:pPr>
-      <w:r>
-        <w:rPr>
-          <w:sz w:val="28"/>
-          <w:szCs w:val="28"/>
-        </w:rPr>
-        <w:t>Добавление чек-листов к карточкам.</w:t>
-      </w:r>
+          <w:del w:id="95" w:author="Котлицкий Сергей Андреевич" w:date="2019-10-30T12:59:00Z"/>
+          <w:sz w:val="28"/>
+          <w:szCs w:val="28"/>
+        </w:rPr>
+      </w:pPr>
+      <w:del w:id="96" w:author="Котлицкий Сергей Андреевич" w:date="2019-10-30T12:59:00Z">
+        <w:r>
+          <w:rPr>
+            <w:sz w:val="28"/>
+            <w:szCs w:val="28"/>
+          </w:rPr>
+          <w:delText>Добавление чек-листов к карточкам.</w:delText>
+        </w:r>
+      </w:del>
     </w:p>
     <w:p>
       <w:pPr>
@@ -10110,17 +10626,20 @@
         <w:ind w:firstLine="567"/>
         <w:jc w:val="both"/>
         <w:rPr>
-          <w:sz w:val="28"/>
-          <w:szCs w:val="28"/>
-        </w:rPr>
-      </w:pPr>
-      <w:r>
-        <w:rPr>
-          <w:sz w:val="28"/>
-          <w:szCs w:val="28"/>
-        </w:rPr>
-        <w:t>Добавление к карточкам описания в виде текстового поля.</w:t>
-      </w:r>
+          <w:del w:id="97" w:author="Котлицкий Сергей Андреевич" w:date="2019-10-30T12:59:00Z"/>
+          <w:sz w:val="28"/>
+          <w:szCs w:val="28"/>
+        </w:rPr>
+      </w:pPr>
+      <w:del w:id="98" w:author="Котлицкий Сергей Андреевич" w:date="2019-10-30T12:59:00Z">
+        <w:r>
+          <w:rPr>
+            <w:sz w:val="28"/>
+            <w:szCs w:val="28"/>
+          </w:rPr>
+          <w:delText>Добавление к карточкам описания в виде текстового поля.</w:delText>
+        </w:r>
+      </w:del>
     </w:p>
     <w:p>
       <w:pPr>
@@ -10133,17 +10652,20 @@
         <w:ind w:firstLine="567"/>
         <w:jc w:val="both"/>
         <w:rPr>
-          <w:sz w:val="28"/>
-          <w:szCs w:val="28"/>
-        </w:rPr>
-      </w:pPr>
-      <w:r>
-        <w:rPr>
-          <w:sz w:val="28"/>
-          <w:szCs w:val="28"/>
-        </w:rPr>
-        <w:t>Отображение всех карточек конкретного участника.</w:t>
-      </w:r>
+          <w:del w:id="99" w:author="Котлицкий Сергей Андреевич" w:date="2019-10-30T12:59:00Z"/>
+          <w:sz w:val="28"/>
+          <w:szCs w:val="28"/>
+        </w:rPr>
+      </w:pPr>
+      <w:del w:id="100" w:author="Котлицкий Сергей Андреевич" w:date="2019-10-30T12:59:00Z">
+        <w:r>
+          <w:rPr>
+            <w:sz w:val="28"/>
+            <w:szCs w:val="28"/>
+          </w:rPr>
+          <w:delText>Отображение всех карточек конкретного участника.</w:delText>
+        </w:r>
+      </w:del>
     </w:p>
     <w:p>
       <w:pPr>
@@ -10156,22 +10678,26 @@
         <w:ind w:firstLine="567"/>
         <w:jc w:val="both"/>
         <w:rPr>
-          <w:sz w:val="28"/>
-          <w:szCs w:val="28"/>
-        </w:rPr>
-      </w:pPr>
-      <w:r>
-        <w:rPr>
-          <w:sz w:val="28"/>
-          <w:szCs w:val="28"/>
-        </w:rPr>
-        <w:t>Добавление тэгов к карточке.</w:t>
-      </w:r>
+          <w:del w:id="101" w:author="Котлицкий Сергей Андреевич" w:date="2019-10-30T12:59:00Z"/>
+          <w:sz w:val="28"/>
+          <w:szCs w:val="28"/>
+        </w:rPr>
+      </w:pPr>
+      <w:del w:id="102" w:author="Котлицкий Сергей Андреевич" w:date="2019-10-30T12:59:00Z">
+        <w:r>
+          <w:rPr>
+            <w:sz w:val="28"/>
+            <w:szCs w:val="28"/>
+          </w:rPr>
+          <w:delText>Добавление тэгов к карточке.</w:delText>
+        </w:r>
+      </w:del>
     </w:p>
     <w:p>
       <w:pPr>
         <w:spacing w:after="160" w:line="259" w:lineRule="auto"/>
         <w:rPr>
+          <w:ins w:id="103" w:author="Котлицкий Сергей Андреевич" w:date="2019-10-30T12:45:00Z"/>
           <w:rFonts w:ascii="Arial" w:hAnsi="Arial" w:cs="Arial"/>
           <w:bCs/>
           <w:caps/>
@@ -10179,7 +10705,241 @@
           <w:szCs w:val="32"/>
         </w:rPr>
       </w:pPr>
-      <w:r>
+      <w:del w:id="104" w:author="Котлицкий Сергей Андреевич" w:date="2019-10-30T12:59:00Z">
+        <w:r>
+          <w:rPr>
+            <w:rFonts w:ascii="Arial" w:hAnsi="Arial" w:cs="Arial"/>
+            <w:bCs/>
+            <w:caps/>
+            <w:sz w:val="32"/>
+            <w:szCs w:val="32"/>
+          </w:rPr>
+          <w:br w:type="page"/>
+        </w:r>
+      </w:del>
+    </w:p>
+    <w:p>
+      <w:pPr>
+        <w:pStyle w:val="Main"/>
+        <w:rPr>
+          <w:ins w:id="105" w:author="Котлицкий Сергей Андреевич" w:date="2019-10-30T12:45:00Z"/>
+        </w:rPr>
+      </w:pPr>
+      <w:ins w:id="106" w:author="Котлицкий Сергей Андреевич" w:date="2019-10-30T12:45:00Z">
+        <w:r>
+          <w:lastRenderedPageBreak/>
+          <w:t xml:space="preserve">Для администратора </w:t>
+        </w:r>
+      </w:ins>
+      <w:ins w:id="107" w:author="Котлицкий Сергей Андреевич" w:date="2019-10-31T11:51:00Z">
+        <w:r>
+          <w:t xml:space="preserve">команды </w:t>
+        </w:r>
+      </w:ins>
+      <w:bookmarkStart w:id="108" w:name="_GoBack"/>
+      <w:bookmarkEnd w:id="108"/>
+      <w:ins w:id="109" w:author="Котлицкий Сергей Андреевич" w:date="2019-10-30T12:45:00Z">
+        <w:r>
+          <w:t>должны быть реализованы дополнительные функции:</w:t>
+        </w:r>
+      </w:ins>
+    </w:p>
+    <w:p>
+      <w:pPr>
+        <w:pStyle w:val="a"/>
+        <w:rPr>
+          <w:ins w:id="110" w:author="Котлицкий Сергей Андреевич" w:date="2019-10-30T12:57:00Z"/>
+        </w:rPr>
+      </w:pPr>
+      <w:ins w:id="111" w:author="Котлицкий Сергей Андреевич" w:date="2019-10-30T12:57:00Z">
+        <w:r>
+          <w:t>создание доски;</w:t>
+        </w:r>
+      </w:ins>
+    </w:p>
+    <w:p>
+      <w:pPr>
+        <w:pStyle w:val="a"/>
+        <w:rPr>
+          <w:ins w:id="112" w:author="Котлицкий Сергей Андреевич" w:date="2019-10-30T12:46:00Z"/>
+        </w:rPr>
+      </w:pPr>
+      <w:ins w:id="113" w:author="Котлицкий Сергей Андреевич" w:date="2019-10-30T12:45:00Z">
+        <w:r>
+          <w:t xml:space="preserve">редактирование </w:t>
+        </w:r>
+      </w:ins>
+      <w:ins w:id="114" w:author="Котлицкий Сергей Андреевич" w:date="2019-10-30T12:46:00Z">
+        <w:r>
+          <w:t>настроек доски</w:t>
+        </w:r>
+      </w:ins>
+      <w:ins w:id="115" w:author="Котлицкий Сергей Андреевич" w:date="2019-10-30T12:45:00Z">
+        <w:r>
+          <w:t>;</w:t>
+        </w:r>
+      </w:ins>
+    </w:p>
+    <w:p>
+      <w:pPr>
+        <w:pStyle w:val="a"/>
+        <w:numPr>
+          <w:ilvl w:val="2"/>
+          <w:numId w:val="23"/>
+        </w:numPr>
+        <w:rPr>
+          <w:ins w:id="116" w:author="Котлицкий Сергей Андреевич" w:date="2019-10-30T12:46:00Z"/>
+        </w:rPr>
+      </w:pPr>
+      <w:ins w:id="117" w:author="Котлицкий Сергей Андреевич" w:date="2019-10-30T12:46:00Z">
+        <w:r>
+          <w:t>название доски;</w:t>
+        </w:r>
+      </w:ins>
+    </w:p>
+    <w:p>
+      <w:pPr>
+        <w:pStyle w:val="a"/>
+        <w:numPr>
+          <w:ilvl w:val="2"/>
+          <w:numId w:val="23"/>
+        </w:numPr>
+        <w:rPr>
+          <w:ins w:id="118" w:author="Котлицкий Сергей Андреевич" w:date="2019-10-30T12:46:00Z"/>
+        </w:rPr>
+      </w:pPr>
+      <w:ins w:id="119" w:author="Котлицкий Сергей Андреевич" w:date="2019-10-30T12:46:00Z">
+        <w:r>
+          <w:t>список участников.</w:t>
+        </w:r>
+      </w:ins>
+    </w:p>
+    <w:p>
+      <w:pPr>
+        <w:pStyle w:val="a"/>
+        <w:rPr>
+          <w:ins w:id="120" w:author="Котлицкий Сергей Андреевич" w:date="2019-10-30T12:46:00Z"/>
+        </w:rPr>
+      </w:pPr>
+      <w:ins w:id="121" w:author="Котлицкий Сергей Андреевич" w:date="2019-10-30T12:47:00Z">
+        <w:r>
+          <w:t>редактирование</w:t>
+        </w:r>
+      </w:ins>
+      <w:ins w:id="122" w:author="Котлицкий Сергей Андреевич" w:date="2019-10-30T12:46:00Z">
+        <w:r>
+          <w:t xml:space="preserve"> информации о команде;</w:t>
+        </w:r>
+      </w:ins>
+    </w:p>
+    <w:p>
+      <w:pPr>
+        <w:pStyle w:val="a"/>
+        <w:numPr>
+          <w:ilvl w:val="2"/>
+          <w:numId w:val="23"/>
+        </w:numPr>
+        <w:rPr>
+          <w:ins w:id="123" w:author="Котлицкий Сергей Андреевич" w:date="2019-10-30T12:47:00Z"/>
+        </w:rPr>
+      </w:pPr>
+      <w:ins w:id="124" w:author="Котлицкий Сергей Андреевич" w:date="2019-10-30T12:46:00Z">
+        <w:r>
+          <w:t>назван</w:t>
+        </w:r>
+      </w:ins>
+      <w:ins w:id="125" w:author="Котлицкий Сергей Андреевич" w:date="2019-10-30T12:47:00Z">
+        <w:r>
+          <w:t>ие команды;</w:t>
+        </w:r>
+      </w:ins>
+    </w:p>
+    <w:p>
+      <w:pPr>
+        <w:pStyle w:val="a"/>
+        <w:numPr>
+          <w:ilvl w:val="2"/>
+          <w:numId w:val="23"/>
+        </w:numPr>
+        <w:rPr>
+          <w:ins w:id="126" w:author="Котлицкий Сергей Андреевич" w:date="2019-10-30T12:47:00Z"/>
+        </w:rPr>
+      </w:pPr>
+      <w:ins w:id="127" w:author="Котлицкий Сергей Андреевич" w:date="2019-10-30T12:47:00Z">
+        <w:r>
+          <w:t>описание команды;</w:t>
+        </w:r>
+      </w:ins>
+    </w:p>
+    <w:p>
+      <w:pPr>
+        <w:pStyle w:val="a"/>
+        <w:numPr>
+          <w:ilvl w:val="2"/>
+          <w:numId w:val="23"/>
+        </w:numPr>
+        <w:rPr>
+          <w:ins w:id="128" w:author="Котлицкий Сергей Андреевич" w:date="2019-10-30T12:47:00Z"/>
+        </w:rPr>
+      </w:pPr>
+      <w:ins w:id="129" w:author="Котлицкий Сергей Андреевич" w:date="2019-10-30T12:47:00Z">
+        <w:r>
+          <w:t>список участников.</w:t>
+        </w:r>
+      </w:ins>
+    </w:p>
+    <w:p>
+      <w:pPr>
+        <w:pStyle w:val="a"/>
+        <w:rPr>
+          <w:ins w:id="130" w:author="Котлицкий Сергей Андреевич" w:date="2019-10-30T12:47:00Z"/>
+        </w:rPr>
+      </w:pPr>
+      <w:ins w:id="131" w:author="Котлицкий Сергей Андреевич" w:date="2019-10-30T12:47:00Z">
+        <w:r>
+          <w:t>редактирование списка участников карточки;</w:t>
+        </w:r>
+      </w:ins>
+    </w:p>
+    <w:p>
+      <w:pPr>
+        <w:pStyle w:val="a"/>
+        <w:rPr>
+          <w:ins w:id="132" w:author="Котлицкий Сергей Андреевич" w:date="2019-10-30T12:57:00Z"/>
+        </w:rPr>
+      </w:pPr>
+      <w:ins w:id="133" w:author="Котлицкий Сергей Андреевич" w:date="2019-10-30T12:47:00Z">
+        <w:r>
+          <w:t>редактирование срока выполнения задачи в карточке</w:t>
+        </w:r>
+      </w:ins>
+      <w:ins w:id="134" w:author="Котлицкий Сергей Андреевич" w:date="2019-10-30T12:48:00Z">
+        <w:r>
+          <w:t>.</w:t>
+        </w:r>
+      </w:ins>
+    </w:p>
+    <w:p>
+      <w:pPr>
+        <w:pStyle w:val="a"/>
+        <w:rPr>
+          <w:ins w:id="135" w:author="Котлицкий Сергей Андреевич" w:date="2019-10-30T12:28:00Z"/>
+        </w:rPr>
+        <w:pPrChange w:id="136" w:author="Котлицкий Сергей Андреевич" w:date="2019-10-30T12:56:00Z">
+          <w:pPr>
+            <w:pStyle w:val="a"/>
+          </w:pPr>
+        </w:pPrChange>
+      </w:pPr>
+      <w:ins w:id="137" w:author="Котлицкий Сергей Андреевич" w:date="2019-10-30T12:57:00Z">
+        <w:r>
+          <w:t>просмотр всех досок команды;</w:t>
+        </w:r>
+      </w:ins>
+    </w:p>
+    <w:p>
+      <w:pPr>
+        <w:spacing w:after="160" w:line="259" w:lineRule="auto"/>
         <w:rPr>
           <w:rFonts w:ascii="Arial" w:hAnsi="Arial" w:cs="Arial"/>
           <w:bCs/>
@@ -10187,8 +10947,7 @@
           <w:sz w:val="32"/>
           <w:szCs w:val="32"/>
         </w:rPr>
-        <w:br w:type="page"/>
-      </w:r>
+      </w:pPr>
     </w:p>
     <w:p>
       <w:pPr>
@@ -10201,12 +10960,17 @@
       </w:pPr>
     </w:p>
     <w:sectPr>
-      <w:footerReference w:type="default" r:id="rId8"/>
-      <w:pgSz w:w="11906" w:h="16838"/>
+      <w:pgSz w:w="11900" w:h="16820"/>
       <w:pgMar w:top="1134" w:right="850" w:bottom="1134" w:left="1701" w:header="708" w:footer="708" w:gutter="0"/>
       <w:cols w:space="708"/>
       <w:titlePg/>
       <w:docGrid w:linePitch="360"/>
+      <w:sectPrChange w:id="138" w:author="Котлицкий Сергей Андреевич" w:date="2019-10-29T23:15:00Z">
+        <w:sectPr>
+          <w:pgSz w:w="11906" w:h="16838"/>
+          <w:pgMar w:top="1134" w:right="850" w:bottom="1134" w:left="1701" w:header="708" w:footer="708" w:gutter="0"/>
+        </w:sectPr>
+      </w:sectPrChange>
     </w:sectPr>
   </w:body>
 </w:document>
@@ -10235,12 +10999,13 @@
 <w:ftr xmlns:wpc="http://schemas.microsoft.com/office/word/2010/wordprocessingCanvas" xmlns:cx="http://schemas.microsoft.com/office/drawing/2014/chartex" xmlns:cx1="http://schemas.microsoft.com/office/drawing/2015/9/8/chartex" xmlns:cx2="http://schemas.microsoft.com/office/drawing/2015/10/21/chartex" xmlns:cx3="http://schemas.microsoft.com/office/drawing/2016/5/9/chartex" xmlns:cx4="http://schemas.microsoft.com/office/drawing/2016/5/10/chartex" xmlns:cx5="http://schemas.microsoft.com/office/drawing/2016/5/11/chartex" xmlns:cx6="http://schemas.microsoft.com/office/drawing/2016/5/12/chartex" xmlns:cx7="http://schemas.microsoft.com/office/drawing/2016/5/13/chartex" xmlns:cx8="http://schemas.microsoft.com/office/drawing/2016/5/14/chartex" xmlns:mc="http://schemas.openxmlformats.org/markup-compatibility/2006" xmlns:aink="http://schemas.microsoft.com/office/drawing/2016/ink" xmlns:am3d="http://schemas.microsoft.com/office/drawing/2017/model3d" xmlns:o="urn:schemas-microsoft-com:office:office" xmlns:r="http://schemas.openxmlformats.org/officeDocument/2006/relationships" xmlns:m="http://schemas.openxmlformats.org/officeDocument/2006/math" xmlns:v="urn:schemas-microsoft-com:vml" xmlns:wp14="http://schemas.microsoft.com/office/word/2010/wordprocessingDrawing" xmlns:wp="http://schemas.openxmlformats.org/drawingml/2006/wordprocessingDrawing" xmlns:w10="urn:schemas-microsoft-com:office:word" xmlns:w="http://schemas.openxmlformats.org/wordprocessingml/2006/main" xmlns:w14="http://schemas.microsoft.com/office/word/2010/wordml" xmlns:w15="http://schemas.microsoft.com/office/word/2012/wordml" xmlns:w16cid="http://schemas.microsoft.com/office/word/2016/wordml/cid" xmlns:w16se="http://schemas.microsoft.com/office/word/2015/wordml/symex" xmlns:wpg="http://schemas.microsoft.com/office/word/2010/wordprocessingGroup" xmlns:wpi="http://schemas.microsoft.com/office/word/2010/wordprocessingInk" xmlns:wne="http://schemas.microsoft.com/office/word/2006/wordml" xmlns:wps="http://schemas.microsoft.com/office/word/2010/wordprocessingShape" mc:Ignorable="w14 w15 w16se w16cid wp14">
   <w:sdt>
     <w:sdtPr>
-      <w:id w:val="-1223367527"/>
+      <w:id w:val="124052047"/>
       <w:docPartObj>
         <w:docPartGallery w:val="Page Numbers (Bottom of Page)"/>
         <w:docPartUnique/>
       </w:docPartObj>
     </w:sdtPr>
+    <w:sdtEndPr/>
     <w:sdtContent>
       <w:p>
         <w:pPr>
@@ -11268,6 +12033,124 @@
     </w:lvl>
   </w:abstractNum>
   <w:abstractNum w:abstractNumId="9" w15:restartNumberingAfterBreak="0">
+    <w:nsid w:val="2E67519B"/>
+    <w:multiLevelType w:val="hybridMultilevel"/>
+    <w:tmpl w:val="953EFBDE"/>
+    <w:lvl w:ilvl="0" w:tplc="C62CFA5E">
+      <w:start w:val="1"/>
+      <w:numFmt w:val="bullet"/>
+      <w:suff w:val="space"/>
+      <w:lvlText w:val=""/>
+      <w:lvlJc w:val="left"/>
+      <w:pPr>
+        <w:ind w:left="0" w:firstLine="567"/>
+      </w:pPr>
+      <w:rPr>
+        <w:rFonts w:ascii="Symbol" w:hAnsi="Symbol" w:hint="default"/>
+        <w:color w:val="auto"/>
+      </w:rPr>
+    </w:lvl>
+    <w:lvl w:ilvl="1" w:tplc="026E9408">
+      <w:start w:val="1"/>
+      <w:numFmt w:val="bullet"/>
+      <w:pStyle w:val="a"/>
+      <w:suff w:val="space"/>
+      <w:lvlText w:val=""/>
+      <w:lvlJc w:val="left"/>
+      <w:pPr>
+        <w:ind w:left="0" w:firstLine="851"/>
+      </w:pPr>
+      <w:rPr>
+        <w:rFonts w:ascii="Symbol" w:hAnsi="Symbol" w:hint="default"/>
+      </w:rPr>
+    </w:lvl>
+    <w:lvl w:ilvl="2" w:tplc="636EDDDC">
+      <w:start w:val="1"/>
+      <w:numFmt w:val="lowerLetter"/>
+      <w:suff w:val="space"/>
+      <w:lvlText w:val="%3)"/>
+      <w:lvlJc w:val="left"/>
+      <w:pPr>
+        <w:ind w:left="2160" w:hanging="360"/>
+      </w:pPr>
+      <w:rPr>
+        <w:rFonts w:hint="default"/>
+      </w:rPr>
+    </w:lvl>
+    <w:lvl w:ilvl="3" w:tplc="04190001">
+      <w:start w:val="1"/>
+      <w:numFmt w:val="bullet"/>
+      <w:lvlText w:val=""/>
+      <w:lvlJc w:val="left"/>
+      <w:pPr>
+        <w:ind w:left="2880" w:hanging="360"/>
+      </w:pPr>
+      <w:rPr>
+        <w:rFonts w:ascii="Symbol" w:hAnsi="Symbol" w:hint="default"/>
+      </w:rPr>
+    </w:lvl>
+    <w:lvl w:ilvl="4" w:tplc="04190003">
+      <w:start w:val="1"/>
+      <w:numFmt w:val="bullet"/>
+      <w:lvlText w:val="o"/>
+      <w:lvlJc w:val="left"/>
+      <w:pPr>
+        <w:ind w:left="3600" w:hanging="360"/>
+      </w:pPr>
+      <w:rPr>
+        <w:rFonts w:ascii="Courier New" w:hAnsi="Courier New" w:cs="Courier New" w:hint="default"/>
+      </w:rPr>
+    </w:lvl>
+    <w:lvl w:ilvl="5" w:tplc="04190005">
+      <w:start w:val="1"/>
+      <w:numFmt w:val="bullet"/>
+      <w:lvlText w:val=""/>
+      <w:lvlJc w:val="left"/>
+      <w:pPr>
+        <w:ind w:left="4320" w:hanging="360"/>
+      </w:pPr>
+      <w:rPr>
+        <w:rFonts w:ascii="Wingdings" w:hAnsi="Wingdings" w:hint="default"/>
+      </w:rPr>
+    </w:lvl>
+    <w:lvl w:ilvl="6" w:tplc="04190001">
+      <w:start w:val="1"/>
+      <w:numFmt w:val="bullet"/>
+      <w:lvlText w:val=""/>
+      <w:lvlJc w:val="left"/>
+      <w:pPr>
+        <w:ind w:left="5040" w:hanging="360"/>
+      </w:pPr>
+      <w:rPr>
+        <w:rFonts w:ascii="Symbol" w:hAnsi="Symbol" w:hint="default"/>
+      </w:rPr>
+    </w:lvl>
+    <w:lvl w:ilvl="7" w:tplc="04190003">
+      <w:start w:val="1"/>
+      <w:numFmt w:val="bullet"/>
+      <w:lvlText w:val="o"/>
+      <w:lvlJc w:val="left"/>
+      <w:pPr>
+        <w:ind w:left="5760" w:hanging="360"/>
+      </w:pPr>
+      <w:rPr>
+        <w:rFonts w:ascii="Courier New" w:hAnsi="Courier New" w:cs="Courier New" w:hint="default"/>
+      </w:rPr>
+    </w:lvl>
+    <w:lvl w:ilvl="8" w:tplc="04190005">
+      <w:start w:val="1"/>
+      <w:numFmt w:val="bullet"/>
+      <w:lvlText w:val=""/>
+      <w:lvlJc w:val="left"/>
+      <w:pPr>
+        <w:ind w:left="6480" w:hanging="360"/>
+      </w:pPr>
+      <w:rPr>
+        <w:rFonts w:ascii="Wingdings" w:hAnsi="Wingdings" w:hint="default"/>
+      </w:rPr>
+    </w:lvl>
+  </w:abstractNum>
+  <w:abstractNum w:abstractNumId="10" w15:restartNumberingAfterBreak="0">
     <w:nsid w:val="411A3F37"/>
     <w:multiLevelType w:val="hybridMultilevel"/>
     <w:tmpl w:val="12CA22F0"/>
@@ -11357,7 +12240,7 @@
       </w:pPr>
     </w:lvl>
   </w:abstractNum>
-  <w:abstractNum w:abstractNumId="10" w15:restartNumberingAfterBreak="0">
+  <w:abstractNum w:abstractNumId="11" w15:restartNumberingAfterBreak="0">
     <w:nsid w:val="42726125"/>
     <w:multiLevelType w:val="hybridMultilevel"/>
     <w:tmpl w:val="B43620AC"/>
@@ -11446,7 +12329,7 @@
       </w:pPr>
     </w:lvl>
   </w:abstractNum>
-  <w:abstractNum w:abstractNumId="11" w15:restartNumberingAfterBreak="0">
+  <w:abstractNum w:abstractNumId="12" w15:restartNumberingAfterBreak="0">
     <w:nsid w:val="4B914101"/>
     <w:multiLevelType w:val="hybridMultilevel"/>
     <w:tmpl w:val="0734BCA6"/>
@@ -11535,7 +12418,7 @@
       </w:pPr>
     </w:lvl>
   </w:abstractNum>
-  <w:abstractNum w:abstractNumId="12" w15:restartNumberingAfterBreak="0">
+  <w:abstractNum w:abstractNumId="13" w15:restartNumberingAfterBreak="0">
     <w:nsid w:val="522C2D61"/>
     <w:multiLevelType w:val="hybridMultilevel"/>
     <w:tmpl w:val="12CA22F0"/>
@@ -11625,7 +12508,7 @@
       </w:pPr>
     </w:lvl>
   </w:abstractNum>
-  <w:abstractNum w:abstractNumId="13" w15:restartNumberingAfterBreak="0">
+  <w:abstractNum w:abstractNumId="14" w15:restartNumberingAfterBreak="0">
     <w:nsid w:val="5425611B"/>
     <w:multiLevelType w:val="hybridMultilevel"/>
     <w:tmpl w:val="022CCDB0"/>
@@ -11738,7 +12621,7 @@
       </w:rPr>
     </w:lvl>
   </w:abstractNum>
-  <w:abstractNum w:abstractNumId="14" w15:restartNumberingAfterBreak="0">
+  <w:abstractNum w:abstractNumId="15" w15:restartNumberingAfterBreak="0">
     <w:nsid w:val="5A787AB6"/>
     <w:multiLevelType w:val="hybridMultilevel"/>
     <w:tmpl w:val="E364FD40"/>
@@ -11851,7 +12734,7 @@
       </w:rPr>
     </w:lvl>
   </w:abstractNum>
-  <w:abstractNum w:abstractNumId="15" w15:restartNumberingAfterBreak="0">
+  <w:abstractNum w:abstractNumId="16" w15:restartNumberingAfterBreak="0">
     <w:nsid w:val="5A8B5DD6"/>
     <w:multiLevelType w:val="hybridMultilevel"/>
     <w:tmpl w:val="63E6060E"/>
@@ -11965,7 +12848,7 @@
       </w:rPr>
     </w:lvl>
   </w:abstractNum>
-  <w:abstractNum w:abstractNumId="16" w15:restartNumberingAfterBreak="0">
+  <w:abstractNum w:abstractNumId="17" w15:restartNumberingAfterBreak="0">
     <w:nsid w:val="5CB01243"/>
     <w:multiLevelType w:val="hybridMultilevel"/>
     <w:tmpl w:val="7666AA48"/>
@@ -12078,7 +12961,7 @@
       </w:rPr>
     </w:lvl>
   </w:abstractNum>
-  <w:abstractNum w:abstractNumId="17" w15:restartNumberingAfterBreak="0">
+  <w:abstractNum w:abstractNumId="18" w15:restartNumberingAfterBreak="0">
     <w:nsid w:val="65D61DEE"/>
     <w:multiLevelType w:val="hybridMultilevel"/>
     <w:tmpl w:val="AA4E0562"/>
@@ -12164,7 +13047,7 @@
       </w:pPr>
     </w:lvl>
   </w:abstractNum>
-  <w:abstractNum w:abstractNumId="18" w15:restartNumberingAfterBreak="0">
+  <w:abstractNum w:abstractNumId="19" w15:restartNumberingAfterBreak="0">
     <w:nsid w:val="6EBA3695"/>
     <w:multiLevelType w:val="hybridMultilevel"/>
     <w:tmpl w:val="4CD888E4"/>
@@ -12277,7 +13160,7 @@
       </w:rPr>
     </w:lvl>
   </w:abstractNum>
-  <w:abstractNum w:abstractNumId="19" w15:restartNumberingAfterBreak="0">
+  <w:abstractNum w:abstractNumId="20" w15:restartNumberingAfterBreak="0">
     <w:nsid w:val="71077690"/>
     <w:multiLevelType w:val="hybridMultilevel"/>
     <w:tmpl w:val="39B8D682"/>
@@ -12367,7 +13250,7 @@
       </w:pPr>
     </w:lvl>
   </w:abstractNum>
-  <w:abstractNum w:abstractNumId="20" w15:restartNumberingAfterBreak="0">
+  <w:abstractNum w:abstractNumId="21" w15:restartNumberingAfterBreak="0">
     <w:nsid w:val="726F5638"/>
     <w:multiLevelType w:val="hybridMultilevel"/>
     <w:tmpl w:val="39B8D682"/>
@@ -12457,7 +13340,7 @@
       </w:pPr>
     </w:lvl>
   </w:abstractNum>
-  <w:abstractNum w:abstractNumId="21" w15:restartNumberingAfterBreak="0">
+  <w:abstractNum w:abstractNumId="22" w15:restartNumberingAfterBreak="0">
     <w:nsid w:val="730C5BC2"/>
     <w:multiLevelType w:val="hybridMultilevel"/>
     <w:tmpl w:val="12CA22F0"/>
@@ -12551,22 +13434,22 @@
     <w:abstractNumId w:val="7"/>
   </w:num>
   <w:num w:numId="2">
-    <w:abstractNumId w:val="19"/>
+    <w:abstractNumId w:val="20"/>
   </w:num>
   <w:num w:numId="3">
-    <w:abstractNumId w:val="20"/>
+    <w:abstractNumId w:val="21"/>
   </w:num>
   <w:num w:numId="4">
     <w:abstractNumId w:val="3"/>
   </w:num>
   <w:num w:numId="5">
-    <w:abstractNumId w:val="15"/>
+    <w:abstractNumId w:val="16"/>
   </w:num>
   <w:num w:numId="6">
-    <w:abstractNumId w:val="11"/>
+    <w:abstractNumId w:val="12"/>
   </w:num>
   <w:num w:numId="7">
-    <w:abstractNumId w:val="18"/>
+    <w:abstractNumId w:val="19"/>
   </w:num>
   <w:num w:numId="8">
     <w:abstractNumId w:val="5"/>
@@ -12575,31 +13458,31 @@
     <w:abstractNumId w:val="1"/>
   </w:num>
   <w:num w:numId="10">
-    <w:abstractNumId w:val="10"/>
+    <w:abstractNumId w:val="11"/>
   </w:num>
   <w:num w:numId="11">
     <w:abstractNumId w:val="6"/>
   </w:num>
   <w:num w:numId="12">
-    <w:abstractNumId w:val="9"/>
+    <w:abstractNumId w:val="10"/>
   </w:num>
   <w:num w:numId="13">
-    <w:abstractNumId w:val="21"/>
+    <w:abstractNumId w:val="22"/>
   </w:num>
   <w:num w:numId="14">
-    <w:abstractNumId w:val="12"/>
+    <w:abstractNumId w:val="13"/>
   </w:num>
   <w:num w:numId="15">
     <w:abstractNumId w:val="4"/>
   </w:num>
   <w:num w:numId="16">
-    <w:abstractNumId w:val="17"/>
+    <w:abstractNumId w:val="18"/>
   </w:num>
   <w:num w:numId="17">
     <w:abstractNumId w:val="0"/>
   </w:num>
   <w:num w:numId="18">
-    <w:abstractNumId w:val="14"/>
+    <w:abstractNumId w:val="15"/>
   </w:num>
   <w:num w:numId="19">
     <w:abstractNumId w:val="2"/>
@@ -12608,10 +13491,13 @@
     <w:abstractNumId w:val="8"/>
   </w:num>
   <w:num w:numId="21">
-    <w:abstractNumId w:val="16"/>
+    <w:abstractNumId w:val="17"/>
   </w:num>
   <w:num w:numId="22">
-    <w:abstractNumId w:val="13"/>
+    <w:abstractNumId w:val="14"/>
+  </w:num>
+  <w:num w:numId="23">
+    <w:abstractNumId w:val="9"/>
   </w:num>
 </w:numbering>
 </file>
@@ -13069,7 +13955,7 @@
       <w:jc w:val="both"/>
     </w:pPr>
   </w:style>
-  <w:style w:type="paragraph" w:customStyle="1" w:styleId="a">
+  <w:style w:type="paragraph" w:customStyle="1" w:styleId="a0">
     <w:name w:val="Заголовок лабы"/>
     <w:basedOn w:val="Normal"/>
     <w:qFormat/>
@@ -13084,10 +13970,10 @@
       <w:szCs w:val="28"/>
     </w:rPr>
   </w:style>
-  <w:style w:type="paragraph" w:customStyle="1" w:styleId="a0">
+  <w:style w:type="paragraph" w:customStyle="1" w:styleId="a1">
     <w:name w:val="ФСПО заголовки"/>
     <w:basedOn w:val="Normal"/>
-    <w:link w:val="a1"/>
+    <w:link w:val="a2"/>
     <w:qFormat/>
     <w:rsid w:val="0020770A"/>
     <w:pPr>
@@ -13101,10 +13987,10 @@
       <w:szCs w:val="28"/>
     </w:rPr>
   </w:style>
-  <w:style w:type="character" w:customStyle="1" w:styleId="a1">
+  <w:style w:type="character" w:customStyle="1" w:styleId="a2">
     <w:name w:val="ФСПО заголовки Знак"/>
     <w:basedOn w:val="DefaultParagraphFont"/>
-    <w:link w:val="a0"/>
+    <w:link w:val="a1"/>
     <w:rsid w:val="0020770A"/>
     <w:rPr>
       <w:rFonts w:ascii="Arial" w:hAnsi="Arial" w:cs="Arial"/>
@@ -13113,10 +13999,10 @@
       <w:szCs w:val="28"/>
     </w:rPr>
   </w:style>
-  <w:style w:type="paragraph" w:customStyle="1" w:styleId="a2">
+  <w:style w:type="paragraph" w:customStyle="1" w:styleId="a3">
     <w:name w:val="ФСПО основной текст"/>
     <w:basedOn w:val="Normal"/>
-    <w:link w:val="a3"/>
+    <w:link w:val="a4"/>
     <w:qFormat/>
     <w:rsid w:val="0020770A"/>
     <w:pPr>
@@ -13132,10 +14018,10 @@
       <w:lang w:val="en-US"/>
     </w:rPr>
   </w:style>
-  <w:style w:type="character" w:customStyle="1" w:styleId="a3">
+  <w:style w:type="character" w:customStyle="1" w:styleId="a4">
     <w:name w:val="ФСПО основной текст Знак"/>
     <w:basedOn w:val="DefaultParagraphFont"/>
-    <w:link w:val="a2"/>
+    <w:link w:val="a3"/>
     <w:rsid w:val="0020770A"/>
     <w:rPr>
       <w:color w:val="333333"/>
@@ -13144,10 +14030,10 @@
       <w:lang w:val="en-US"/>
     </w:rPr>
   </w:style>
-  <w:style w:type="paragraph" w:customStyle="1" w:styleId="a4">
+  <w:style w:type="paragraph" w:customStyle="1" w:styleId="a5">
     <w:name w:val="ФСПО таблицы"/>
     <w:basedOn w:val="Normal"/>
-    <w:link w:val="a5"/>
+    <w:link w:val="a6"/>
     <w:qFormat/>
     <w:rsid w:val="0020770A"/>
     <w:pPr>
@@ -13164,10 +14050,10 @@
       <w:shd w:val="clear" w:color="auto" w:fill="FFFFFF"/>
     </w:rPr>
   </w:style>
-  <w:style w:type="character" w:customStyle="1" w:styleId="a5">
+  <w:style w:type="character" w:customStyle="1" w:styleId="a6">
     <w:name w:val="ФСПО таблицы Знак"/>
     <w:basedOn w:val="DefaultParagraphFont"/>
-    <w:link w:val="a4"/>
+    <w:link w:val="a5"/>
     <w:rsid w:val="0020770A"/>
     <w:rPr>
       <w:color w:val="333333"/>
@@ -13380,6 +14266,71 @@
     <w:name w:val="bold_text"/>
     <w:basedOn w:val="DefaultParagraphFont"/>
     <w:rsid w:val="00A91DD0"/>
+  </w:style>
+  <w:style w:type="paragraph" w:customStyle="1" w:styleId="a">
+    <w:name w:val="Диплом_марк_список"/>
+    <w:basedOn w:val="Normal"/>
+    <w:link w:val="a7"/>
+    <w:qFormat/>
+    <w:rsid w:val="000539D9"/>
+    <w:pPr>
+      <w:numPr>
+        <w:ilvl w:val="1"/>
+        <w:numId w:val="23"/>
+      </w:numPr>
+      <w:spacing w:line="360" w:lineRule="auto"/>
+      <w:ind w:left="1134" w:hanging="283"/>
+      <w:jc w:val="both"/>
+    </w:pPr>
+    <w:rPr>
+      <w:color w:val="000000"/>
+      <w:sz w:val="28"/>
+      <w:szCs w:val="28"/>
+      <w:lang w:eastAsia="ru-RU"/>
+    </w:rPr>
+  </w:style>
+  <w:style w:type="character" w:customStyle="1" w:styleId="a7">
+    <w:name w:val="Диплом_марк_список Знак"/>
+    <w:basedOn w:val="DefaultParagraphFont"/>
+    <w:link w:val="a"/>
+    <w:rsid w:val="000539D9"/>
+    <w:rPr>
+      <w:rFonts w:ascii="Times New Roman" w:eastAsia="Times New Roman" w:hAnsi="Times New Roman" w:cs="Times New Roman"/>
+      <w:color w:val="000000"/>
+      <w:sz w:val="28"/>
+      <w:szCs w:val="28"/>
+      <w:lang w:eastAsia="ru-RU"/>
+    </w:rPr>
+  </w:style>
+  <w:style w:type="paragraph" w:customStyle="1" w:styleId="Main">
+    <w:name w:val="Main"/>
+    <w:basedOn w:val="Normal"/>
+    <w:link w:val="Main0"/>
+    <w:qFormat/>
+    <w:rsid w:val="000539D9"/>
+    <w:pPr>
+      <w:spacing w:line="360" w:lineRule="auto"/>
+      <w:ind w:firstLine="567"/>
+      <w:jc w:val="both"/>
+    </w:pPr>
+    <w:rPr>
+      <w:rFonts w:eastAsiaTheme="minorEastAsia" w:cstheme="minorBidi"/>
+      <w:sz w:val="28"/>
+      <w:szCs w:val="32"/>
+      <w:lang w:eastAsia="ru-RU"/>
+    </w:rPr>
+  </w:style>
+  <w:style w:type="character" w:customStyle="1" w:styleId="Main0">
+    <w:name w:val="Main Знак"/>
+    <w:basedOn w:val="DefaultParagraphFont"/>
+    <w:link w:val="Main"/>
+    <w:rsid w:val="000539D9"/>
+    <w:rPr>
+      <w:rFonts w:ascii="Times New Roman" w:eastAsiaTheme="minorEastAsia" w:hAnsi="Times New Roman"/>
+      <w:sz w:val="28"/>
+      <w:szCs w:val="32"/>
+      <w:lang w:eastAsia="ru-RU"/>
+    </w:rPr>
   </w:style>
 </w:styles>
 </file>
@@ -13650,7 +14601,7 @@
 </file>
 
 <file path=customXml/itemProps1.xml><?xml version="1.0" encoding="utf-8"?>
-<ds:datastoreItem xmlns:ds="http://schemas.openxmlformats.org/officeDocument/2006/customXml" ds:itemID="{15903EDD-C610-A64A-94B8-E8D238F24E86}">
+<ds:datastoreItem xmlns:ds="http://schemas.openxmlformats.org/officeDocument/2006/customXml" ds:itemID="{E3083D81-D960-7646-80B6-540A0AC59AF6}">
   <ds:schemaRefs>
     <ds:schemaRef ds:uri="http://schemas.openxmlformats.org/officeDocument/2006/bibliography"/>
   </ds:schemaRefs>

</xml_diff>

<commit_message>
refactor: change ui paths
</commit_message>
<xml_diff>
--- a/docs/Обоснование.docx
+++ b/docs/Обоснование.docx
@@ -1720,25 +1720,7 @@
           <w:t>проблемы</w:t>
         </w:r>
       </w:ins>
-      <w:ins w:id="2" w:author="Котлицкий Сергей Андреевич" w:date="2019-10-17T12:23:00Z">
-        <w:r>
-          <w:rPr>
-            <w:sz w:val="28"/>
-            <w:szCs w:val="28"/>
-            <w:highlight w:val="yellow"/>
-            <w:rPrChange w:id="3" w:author="Котлицкий Сергей Андреевич" w:date="2019-10-17T12:23:00Z">
-              <w:rPr>
-                <w:sz w:val="28"/>
-                <w:szCs w:val="28"/>
-              </w:rPr>
-            </w:rPrChange>
-          </w:rPr>
-          <w:t>(задачи)</w:t>
-        </w:r>
-      </w:ins>
-      <w:bookmarkStart w:id="4" w:name="_GoBack"/>
-      <w:bookmarkEnd w:id="4"/>
-      <w:del w:id="5" w:author="Котлицкий Сергей Андреевич" w:date="2019-10-17T12:23:00Z">
+      <w:del w:id="2" w:author="Котлицкий Сергей Андреевич" w:date="2019-10-17T12:23:00Z">
         <w:r>
           <w:rPr>
             <w:sz w:val="28"/>
@@ -1918,37 +1900,7 @@
           <w:sz w:val="28"/>
           <w:szCs w:val="28"/>
         </w:rPr>
-        <w:t>Разрабатываемая система нацелена на решение вышеописанных проблем</w:t>
-      </w:r>
-      <w:ins w:id="6" w:author="Котлицкий Сергей Андреевич" w:date="2019-10-17T12:23:00Z">
-        <w:r>
-          <w:rPr>
-            <w:sz w:val="28"/>
-            <w:szCs w:val="28"/>
-          </w:rPr>
-          <w:t xml:space="preserve"> </w:t>
-        </w:r>
-        <w:r>
-          <w:rPr>
-            <w:sz w:val="28"/>
-            <w:szCs w:val="28"/>
-            <w:highlight w:val="yellow"/>
-            <w:rPrChange w:id="7" w:author="Котлицкий Сергей Андреевич" w:date="2019-10-17T12:23:00Z">
-              <w:rPr>
-                <w:sz w:val="28"/>
-                <w:szCs w:val="28"/>
-              </w:rPr>
-            </w:rPrChange>
-          </w:rPr>
-          <w:t>(задач)</w:t>
-        </w:r>
-      </w:ins>
-      <w:r>
-        <w:rPr>
-          <w:sz w:val="28"/>
-          <w:szCs w:val="28"/>
-        </w:rPr>
-        <w:t>.</w:t>
+        <w:t>Разрабатываемая система нацелена на решение вышеописанных проблем.</w:t>
       </w:r>
     </w:p>
     <w:p>
@@ -2921,15 +2873,7 @@
           <w:sz w:val="28"/>
           <w:szCs w:val="28"/>
         </w:rPr>
-        <w:t xml:space="preserve">карты. </w:t>
-      </w:r>
-      <w:proofErr w:type="gramStart"/>
-      <w:r>
-        <w:rPr>
-          <w:sz w:val="28"/>
-          <w:szCs w:val="28"/>
-        </w:rPr>
-        <w:t>Вследствие</w:t>
+        <w:t>карты. Вследствие</w:t>
       </w:r>
       <w:r>
         <w:rPr>
@@ -2945,14 +2889,15 @@
         </w:rPr>
         <w:t>чего</w:t>
       </w:r>
-      <w:r>
-        <w:rPr>
-          <w:sz w:val="28"/>
-          <w:szCs w:val="28"/>
-        </w:rPr>
-        <w:t>,</w:t>
-      </w:r>
-      <w:proofErr w:type="gramEnd"/>
+      <w:del w:id="3" w:author="Котлицкий Сергей Андреевич" w:date="2019-11-14T12:20:00Z">
+        <w:r>
+          <w:rPr>
+            <w:sz w:val="28"/>
+            <w:szCs w:val="28"/>
+          </w:rPr>
+          <w:delText>,</w:delText>
+        </w:r>
+      </w:del>
       <w:r>
         <w:rPr>
           <w:sz w:val="28"/>
@@ -3501,15 +3446,7 @@
           <w:sz w:val="28"/>
           <w:szCs w:val="28"/>
         </w:rPr>
-        <w:t xml:space="preserve">карты. </w:t>
-      </w:r>
-      <w:proofErr w:type="gramStart"/>
-      <w:r>
-        <w:rPr>
-          <w:sz w:val="28"/>
-          <w:szCs w:val="28"/>
-        </w:rPr>
-        <w:t>Вследствие</w:t>
+        <w:t>карты. Вследствие</w:t>
       </w:r>
       <w:r>
         <w:rPr>
@@ -3525,14 +3462,15 @@
         </w:rPr>
         <w:t>чего</w:t>
       </w:r>
-      <w:r>
-        <w:rPr>
-          <w:sz w:val="28"/>
-          <w:szCs w:val="28"/>
-        </w:rPr>
-        <w:t>,</w:t>
-      </w:r>
-      <w:proofErr w:type="gramEnd"/>
+      <w:del w:id="4" w:author="Котлицкий Сергей Андреевич" w:date="2019-11-14T12:20:00Z">
+        <w:r>
+          <w:rPr>
+            <w:sz w:val="28"/>
+            <w:szCs w:val="28"/>
+          </w:rPr>
+          <w:delText>,</w:delText>
+        </w:r>
+      </w:del>
       <w:r>
         <w:rPr>
           <w:sz w:val="28"/>
@@ -6351,7 +6289,7 @@
       <w:pPr>
         <w:spacing w:after="160" w:line="259" w:lineRule="auto"/>
         <w:rPr>
-          <w:ins w:id="8" w:author="Котлицкий Сергей Андреевич" w:date="2019-11-06T13:49:00Z"/>
+          <w:ins w:id="5" w:author="Котлицкий Сергей Андреевич" w:date="2019-11-06T13:49:00Z"/>
           <w:sz w:val="28"/>
           <w:szCs w:val="28"/>
         </w:rPr>
@@ -6364,7 +6302,7 @@
           <w:docGrid w:linePitch="360"/>
         </w:sectPr>
       </w:pPr>
-      <w:ins w:id="9" w:author="Котлицкий Сергей Андреевич" w:date="2019-11-06T13:29:00Z">
+      <w:ins w:id="6" w:author="Котлицкий Сергей Андреевич" w:date="2019-11-06T13:29:00Z">
         <w:r>
           <w:rPr>
             <w:sz w:val="28"/>
@@ -6381,7 +6319,7 @@
           <w:sz w:val="28"/>
           <w:szCs w:val="28"/>
         </w:rPr>
-        <w:pPrChange w:id="10" w:author="Котлицкий Сергей Андреевич" w:date="2019-11-06T13:29:00Z">
+        <w:pPrChange w:id="7" w:author="Котлицкий Сергей Андреевич" w:date="2019-11-06T13:29:00Z">
           <w:pPr>
             <w:spacing w:line="360" w:lineRule="auto"/>
             <w:ind w:left="426" w:firstLine="708"/>
@@ -6410,7 +6348,7 @@
         <w:tblW w:w="15004" w:type="dxa"/>
         <w:jc w:val="center"/>
         <w:tblLook w:val="04A0" w:firstRow="1" w:lastRow="0" w:firstColumn="1" w:lastColumn="0" w:noHBand="0" w:noVBand="1"/>
-        <w:tblPrChange w:id="11" w:author="Котлицкий Сергей Андреевич" w:date="2019-11-06T13:54:00Z">
+        <w:tblPrChange w:id="8" w:author="Котлицкий Сергей Андреевич" w:date="2019-11-06T13:54:00Z">
           <w:tblPr>
             <w:tblStyle w:val="10"/>
             <w:tblW w:w="0" w:type="auto"/>
@@ -6431,7 +6369,7 @@
         <w:gridCol w:w="1379"/>
         <w:gridCol w:w="1454"/>
         <w:gridCol w:w="1217"/>
-        <w:tblGridChange w:id="12">
+        <w:tblGridChange w:id="9">
           <w:tblGrid>
             <w:gridCol w:w="425"/>
             <w:gridCol w:w="1177"/>
@@ -6456,7 +6394,7 @@
           <w:cantSplit/>
           <w:trHeight w:val="458"/>
           <w:jc w:val="center"/>
-          <w:trPrChange w:id="13" w:author="Котлицкий Сергей Андреевич" w:date="2019-11-06T13:54:00Z">
+          <w:trPrChange w:id="10" w:author="Котлицкий Сергей Андреевич" w:date="2019-11-06T13:54:00Z">
             <w:trPr>
               <w:gridAfter w:val="0"/>
             </w:trPr>
@@ -6466,7 +6404,7 @@
           <w:tcPr>
             <w:tcW w:w="1905" w:type="dxa"/>
             <w:vMerge w:val="restart"/>
-            <w:tcPrChange w:id="14" w:author="Котлицкий Сергей Андреевич" w:date="2019-11-06T13:54:00Z">
+            <w:tcPrChange w:id="11" w:author="Котлицкий Сергей Андреевич" w:date="2019-11-06T13:54:00Z">
               <w:tcPr>
                 <w:tcW w:w="1602" w:type="dxa"/>
                 <w:gridSpan w:val="2"/>
@@ -6488,7 +6426,7 @@
           <w:tcPr>
             <w:tcW w:w="6621" w:type="dxa"/>
             <w:gridSpan w:val="5"/>
-            <w:tcPrChange w:id="15" w:author="Котлицкий Сергей Андреевич" w:date="2019-11-06T13:54:00Z">
+            <w:tcPrChange w:id="12" w:author="Котлицкий Сергей Андреевич" w:date="2019-11-06T13:54:00Z">
               <w:tcPr>
                 <w:tcW w:w="4274" w:type="dxa"/>
                 <w:gridSpan w:val="5"/>
@@ -6515,7 +6453,7 @@
           <w:tcPr>
             <w:tcW w:w="6478" w:type="dxa"/>
             <w:gridSpan w:val="5"/>
-            <w:tcPrChange w:id="16" w:author="Котлицкий Сергей Андреевич" w:date="2019-11-06T13:54:00Z">
+            <w:tcPrChange w:id="13" w:author="Котлицкий Сергей Андреевич" w:date="2019-11-06T13:54:00Z">
               <w:tcPr>
                 <w:tcW w:w="4183" w:type="dxa"/>
                 <w:gridSpan w:val="4"/>
@@ -6541,7 +6479,7 @@
       </w:tr>
       <w:tr>
         <w:tblPrEx>
-          <w:tblPrExChange w:id="17" w:author="Котлицкий Сергей Андреевич" w:date="2019-11-06T13:54:00Z">
+          <w:tblPrExChange w:id="14" w:author="Котлицкий Сергей Андреевич" w:date="2019-11-06T13:54:00Z">
             <w:tblPrEx>
               <w:tblW w:w="15004" w:type="dxa"/>
               <w:tblInd w:w="-289" w:type="dxa"/>
@@ -6552,7 +6490,7 @@
           <w:cantSplit/>
           <w:trHeight w:val="458"/>
           <w:jc w:val="center"/>
-          <w:trPrChange w:id="18" w:author="Котлицкий Сергей Андреевич" w:date="2019-11-06T13:54:00Z">
+          <w:trPrChange w:id="15" w:author="Котлицкий Сергей Андреевич" w:date="2019-11-06T13:54:00Z">
             <w:trPr>
               <w:gridBefore w:val="1"/>
               <w:trHeight w:val="458"/>
@@ -6563,7 +6501,7 @@
           <w:tcPr>
             <w:tcW w:w="1905" w:type="dxa"/>
             <w:vMerge/>
-            <w:tcPrChange w:id="19" w:author="Котлицкий Сергей Андреевич" w:date="2019-11-06T13:54:00Z">
+            <w:tcPrChange w:id="16" w:author="Котлицкий Сергей Андреевич" w:date="2019-11-06T13:54:00Z">
               <w:tcPr>
                 <w:tcW w:w="1905" w:type="dxa"/>
                 <w:gridSpan w:val="2"/>
@@ -6584,7 +6522,7 @@
         <w:tc>
           <w:tcPr>
             <w:tcW w:w="1195" w:type="dxa"/>
-            <w:tcPrChange w:id="20" w:author="Котлицкий Сергей Андреевич" w:date="2019-11-06T13:54:00Z">
+            <w:tcPrChange w:id="17" w:author="Котлицкий Сергей Андреевич" w:date="2019-11-06T13:54:00Z">
               <w:tcPr>
                 <w:tcW w:w="1195" w:type="dxa"/>
               </w:tcPr>
@@ -6611,7 +6549,7 @@
         <w:tc>
           <w:tcPr>
             <w:tcW w:w="1214" w:type="dxa"/>
-            <w:tcPrChange w:id="21" w:author="Котлицкий Сергей Андреевич" w:date="2019-11-06T13:54:00Z">
+            <w:tcPrChange w:id="18" w:author="Котлицкий Сергей Андреевич" w:date="2019-11-06T13:54:00Z">
               <w:tcPr>
                 <w:tcW w:w="1214" w:type="dxa"/>
               </w:tcPr>
@@ -6638,7 +6576,7 @@
         <w:tc>
           <w:tcPr>
             <w:tcW w:w="1499" w:type="dxa"/>
-            <w:tcPrChange w:id="22" w:author="Котлицкий Сергей Андреевич" w:date="2019-11-06T13:54:00Z">
+            <w:tcPrChange w:id="19" w:author="Котлицкий Сергей Андреевич" w:date="2019-11-06T13:54:00Z">
               <w:tcPr>
                 <w:tcW w:w="1265" w:type="dxa"/>
               </w:tcPr>
@@ -6665,7 +6603,7 @@
         <w:tc>
           <w:tcPr>
             <w:tcW w:w="1497" w:type="dxa"/>
-            <w:tcPrChange w:id="23" w:author="Котлицкий Сергей Андреевич" w:date="2019-11-06T13:54:00Z">
+            <w:tcPrChange w:id="20" w:author="Котлицкий Сергей Андреевич" w:date="2019-11-06T13:54:00Z">
               <w:tcPr>
                 <w:tcW w:w="1731" w:type="dxa"/>
                 <w:gridSpan w:val="2"/>
@@ -6695,7 +6633,7 @@
         <w:tc>
           <w:tcPr>
             <w:tcW w:w="1216" w:type="dxa"/>
-            <w:tcPrChange w:id="24" w:author="Котлицкий Сергей Андреевич" w:date="2019-11-06T13:54:00Z">
+            <w:tcPrChange w:id="21" w:author="Котлицкий Сергей Андреевич" w:date="2019-11-06T13:54:00Z">
               <w:tcPr>
                 <w:tcW w:w="1215" w:type="dxa"/>
               </w:tcPr>
@@ -6722,7 +6660,7 @@
         <w:tc>
           <w:tcPr>
             <w:tcW w:w="1214" w:type="dxa"/>
-            <w:tcPrChange w:id="25" w:author="Котлицкий Сергей Андреевич" w:date="2019-11-06T13:54:00Z">
+            <w:tcPrChange w:id="22" w:author="Котлицкий Сергей Андреевич" w:date="2019-11-06T13:54:00Z">
               <w:tcPr>
                 <w:tcW w:w="1214" w:type="dxa"/>
               </w:tcPr>
@@ -6751,7 +6689,7 @@
         <w:tc>
           <w:tcPr>
             <w:tcW w:w="1214" w:type="dxa"/>
-            <w:tcPrChange w:id="26" w:author="Котлицкий Сергей Андреевич" w:date="2019-11-06T13:54:00Z">
+            <w:tcPrChange w:id="23" w:author="Котлицкий Сергей Андреевич" w:date="2019-11-06T13:54:00Z">
               <w:tcPr>
                 <w:tcW w:w="1214" w:type="dxa"/>
                 <w:gridSpan w:val="2"/>
@@ -6781,7 +6719,7 @@
         <w:tc>
           <w:tcPr>
             <w:tcW w:w="1379" w:type="dxa"/>
-            <w:tcPrChange w:id="27" w:author="Котлицкий Сергей Андреевич" w:date="2019-11-06T13:54:00Z">
+            <w:tcPrChange w:id="24" w:author="Котлицкий Сергей Андреевич" w:date="2019-11-06T13:54:00Z">
               <w:tcPr>
                 <w:tcW w:w="1102" w:type="dxa"/>
               </w:tcPr>
@@ -6810,7 +6748,7 @@
         <w:tc>
           <w:tcPr>
             <w:tcW w:w="1454" w:type="dxa"/>
-            <w:tcPrChange w:id="28" w:author="Котлицкий Сергей Андреевич" w:date="2019-11-06T13:54:00Z">
+            <w:tcPrChange w:id="25" w:author="Котлицкий Сергей Андреевич" w:date="2019-11-06T13:54:00Z">
               <w:tcPr>
                 <w:tcW w:w="1731" w:type="dxa"/>
               </w:tcPr>
@@ -6839,7 +6777,7 @@
         <w:tc>
           <w:tcPr>
             <w:tcW w:w="1217" w:type="dxa"/>
-            <w:tcPrChange w:id="29" w:author="Котлицкий Сергей Андреевич" w:date="2019-11-06T13:54:00Z">
+            <w:tcPrChange w:id="26" w:author="Котлицкий Сергей Андреевич" w:date="2019-11-06T13:54:00Z">
               <w:tcPr>
                 <w:tcW w:w="1215" w:type="dxa"/>
               </w:tcPr>
@@ -6868,7 +6806,7 @@
       </w:tr>
       <w:tr>
         <w:tblPrEx>
-          <w:tblPrExChange w:id="30" w:author="Котлицкий Сергей Андреевич" w:date="2019-11-06T13:54:00Z">
+          <w:tblPrExChange w:id="27" w:author="Котлицкий Сергей Андреевич" w:date="2019-11-06T13:54:00Z">
             <w:tblPrEx>
               <w:tblW w:w="15004" w:type="dxa"/>
               <w:tblInd w:w="-289" w:type="dxa"/>
@@ -6879,7 +6817,7 @@
           <w:cantSplit/>
           <w:trHeight w:val="344"/>
           <w:jc w:val="center"/>
-          <w:trPrChange w:id="31" w:author="Котлицкий Сергей Андреевич" w:date="2019-11-06T13:54:00Z">
+          <w:trPrChange w:id="28" w:author="Котлицкий Сергей Андреевич" w:date="2019-11-06T13:54:00Z">
             <w:trPr>
               <w:gridBefore w:val="1"/>
               <w:trHeight w:val="344"/>
@@ -6889,7 +6827,7 @@
         <w:tc>
           <w:tcPr>
             <w:tcW w:w="1905" w:type="dxa"/>
-            <w:tcPrChange w:id="32" w:author="Котлицкий Сергей Андреевич" w:date="2019-11-06T13:54:00Z">
+            <w:tcPrChange w:id="29" w:author="Котлицкий Сергей Андреевич" w:date="2019-11-06T13:54:00Z">
               <w:tcPr>
                 <w:tcW w:w="1905" w:type="dxa"/>
                 <w:gridSpan w:val="2"/>
@@ -6915,7 +6853,7 @@
         <w:tc>
           <w:tcPr>
             <w:tcW w:w="1195" w:type="dxa"/>
-            <w:tcPrChange w:id="33" w:author="Котлицкий Сергей Андреевич" w:date="2019-11-06T13:54:00Z">
+            <w:tcPrChange w:id="30" w:author="Котлицкий Сергей Андреевич" w:date="2019-11-06T13:54:00Z">
               <w:tcPr>
                 <w:tcW w:w="1195" w:type="dxa"/>
               </w:tcPr>
@@ -6940,7 +6878,7 @@
         <w:tc>
           <w:tcPr>
             <w:tcW w:w="1214" w:type="dxa"/>
-            <w:tcPrChange w:id="34" w:author="Котлицкий Сергей Андреевич" w:date="2019-11-06T13:54:00Z">
+            <w:tcPrChange w:id="31" w:author="Котлицкий Сергей Андреевич" w:date="2019-11-06T13:54:00Z">
               <w:tcPr>
                 <w:tcW w:w="1214" w:type="dxa"/>
               </w:tcPr>
@@ -6965,7 +6903,7 @@
         <w:tc>
           <w:tcPr>
             <w:tcW w:w="1499" w:type="dxa"/>
-            <w:tcPrChange w:id="35" w:author="Котлицкий Сергей Андреевич" w:date="2019-11-06T13:54:00Z">
+            <w:tcPrChange w:id="32" w:author="Котлицкий Сергей Андреевич" w:date="2019-11-06T13:54:00Z">
               <w:tcPr>
                 <w:tcW w:w="1265" w:type="dxa"/>
               </w:tcPr>
@@ -6990,7 +6928,7 @@
         <w:tc>
           <w:tcPr>
             <w:tcW w:w="1497" w:type="dxa"/>
-            <w:tcPrChange w:id="36" w:author="Котлицкий Сергей Андреевич" w:date="2019-11-06T13:54:00Z">
+            <w:tcPrChange w:id="33" w:author="Котлицкий Сергей Андреевич" w:date="2019-11-06T13:54:00Z">
               <w:tcPr>
                 <w:tcW w:w="1731" w:type="dxa"/>
                 <w:gridSpan w:val="2"/>
@@ -7018,7 +6956,7 @@
         <w:tc>
           <w:tcPr>
             <w:tcW w:w="1216" w:type="dxa"/>
-            <w:tcPrChange w:id="37" w:author="Котлицкий Сергей Андреевич" w:date="2019-11-06T13:54:00Z">
+            <w:tcPrChange w:id="34" w:author="Котлицкий Сергей Андреевич" w:date="2019-11-06T13:54:00Z">
               <w:tcPr>
                 <w:tcW w:w="1215" w:type="dxa"/>
               </w:tcPr>
@@ -7045,7 +6983,7 @@
         <w:tc>
           <w:tcPr>
             <w:tcW w:w="1214" w:type="dxa"/>
-            <w:tcPrChange w:id="38" w:author="Котлицкий Сергей Андреевич" w:date="2019-11-06T13:54:00Z">
+            <w:tcPrChange w:id="35" w:author="Котлицкий Сергей Андреевич" w:date="2019-11-06T13:54:00Z">
               <w:tcPr>
                 <w:tcW w:w="1214" w:type="dxa"/>
               </w:tcPr>
@@ -7071,7 +7009,7 @@
         <w:tc>
           <w:tcPr>
             <w:tcW w:w="1214" w:type="dxa"/>
-            <w:tcPrChange w:id="39" w:author="Котлицкий Сергей Андреевич" w:date="2019-11-06T13:54:00Z">
+            <w:tcPrChange w:id="36" w:author="Котлицкий Сергей Андреевич" w:date="2019-11-06T13:54:00Z">
               <w:tcPr>
                 <w:tcW w:w="1214" w:type="dxa"/>
                 <w:gridSpan w:val="2"/>
@@ -7098,7 +7036,7 @@
         <w:tc>
           <w:tcPr>
             <w:tcW w:w="1379" w:type="dxa"/>
-            <w:tcPrChange w:id="40" w:author="Котлицкий Сергей Андреевич" w:date="2019-11-06T13:54:00Z">
+            <w:tcPrChange w:id="37" w:author="Котлицкий Сергей Андреевич" w:date="2019-11-06T13:54:00Z">
               <w:tcPr>
                 <w:tcW w:w="1102" w:type="dxa"/>
               </w:tcPr>
@@ -7125,7 +7063,7 @@
         <w:tc>
           <w:tcPr>
             <w:tcW w:w="1454" w:type="dxa"/>
-            <w:tcPrChange w:id="41" w:author="Котлицкий Сергей Андреевич" w:date="2019-11-06T13:54:00Z">
+            <w:tcPrChange w:id="38" w:author="Котлицкий Сергей Андреевич" w:date="2019-11-06T13:54:00Z">
               <w:tcPr>
                 <w:tcW w:w="1731" w:type="dxa"/>
               </w:tcPr>
@@ -7152,7 +7090,7 @@
         <w:tc>
           <w:tcPr>
             <w:tcW w:w="1217" w:type="dxa"/>
-            <w:tcPrChange w:id="42" w:author="Котлицкий Сергей Андреевич" w:date="2019-11-06T13:54:00Z">
+            <w:tcPrChange w:id="39" w:author="Котлицкий Сергей Андреевич" w:date="2019-11-06T13:54:00Z">
               <w:tcPr>
                 <w:tcW w:w="1215" w:type="dxa"/>
               </w:tcPr>
@@ -7179,7 +7117,7 @@
       </w:tr>
       <w:tr>
         <w:tblPrEx>
-          <w:tblPrExChange w:id="43" w:author="Котлицкий Сергей Андреевич" w:date="2019-11-06T13:54:00Z">
+          <w:tblPrExChange w:id="40" w:author="Котлицкий Сергей Андреевич" w:date="2019-11-06T13:54:00Z">
             <w:tblPrEx>
               <w:tblW w:w="15004" w:type="dxa"/>
               <w:tblInd w:w="-289" w:type="dxa"/>
@@ -7190,7 +7128,7 @@
           <w:cantSplit/>
           <w:trHeight w:val="917"/>
           <w:jc w:val="center"/>
-          <w:trPrChange w:id="44" w:author="Котлицкий Сергей Андреевич" w:date="2019-11-06T13:54:00Z">
+          <w:trPrChange w:id="41" w:author="Котлицкий Сергей Андреевич" w:date="2019-11-06T13:54:00Z">
             <w:trPr>
               <w:gridBefore w:val="1"/>
               <w:trHeight w:val="917"/>
@@ -7200,7 +7138,7 @@
         <w:tc>
           <w:tcPr>
             <w:tcW w:w="1905" w:type="dxa"/>
-            <w:tcPrChange w:id="45" w:author="Котлицкий Сергей Андреевич" w:date="2019-11-06T13:54:00Z">
+            <w:tcPrChange w:id="42" w:author="Котлицкий Сергей Андреевич" w:date="2019-11-06T13:54:00Z">
               <w:tcPr>
                 <w:tcW w:w="1905" w:type="dxa"/>
                 <w:gridSpan w:val="2"/>
@@ -7218,7 +7156,7 @@
             <w:r>
               <w:rPr>
                 <w:rFonts w:eastAsiaTheme="minorHAnsi"/>
-                <w:rPrChange w:id="46" w:author="Котлицкий Сергей Андреевич" w:date="2019-11-06T13:51:00Z">
+                <w:rPrChange w:id="43" w:author="Котлицкий Сергей Андреевич" w:date="2019-11-06T13:51:00Z">
                   <w:rPr>
                     <w:rFonts w:eastAsiaTheme="minorHAnsi"/>
                     <w:highlight w:val="yellow"/>
@@ -7230,7 +7168,7 @@
             <w:r>
               <w:rPr>
                 <w:rFonts w:eastAsiaTheme="minorHAnsi"/>
-                <w:rPrChange w:id="47" w:author="Котлицкий Сергей Андреевич" w:date="2019-11-06T13:51:00Z">
+                <w:rPrChange w:id="44" w:author="Котлицкий Сергей Андреевич" w:date="2019-11-06T13:51:00Z">
                   <w:rPr>
                     <w:rFonts w:eastAsiaTheme="minorHAnsi"/>
                     <w:highlight w:val="yellow"/>
@@ -7244,7 +7182,7 @@
         <w:tc>
           <w:tcPr>
             <w:tcW w:w="1195" w:type="dxa"/>
-            <w:tcPrChange w:id="48" w:author="Котлицкий Сергей Андреевич" w:date="2019-11-06T13:54:00Z">
+            <w:tcPrChange w:id="45" w:author="Котлицкий Сергей Андреевич" w:date="2019-11-06T13:54:00Z">
               <w:tcPr>
                 <w:tcW w:w="1195" w:type="dxa"/>
               </w:tcPr>
@@ -7269,7 +7207,7 @@
         <w:tc>
           <w:tcPr>
             <w:tcW w:w="1214" w:type="dxa"/>
-            <w:tcPrChange w:id="49" w:author="Котлицкий Сергей Андреевич" w:date="2019-11-06T13:54:00Z">
+            <w:tcPrChange w:id="46" w:author="Котлицкий Сергей Андреевич" w:date="2019-11-06T13:54:00Z">
               <w:tcPr>
                 <w:tcW w:w="1214" w:type="dxa"/>
               </w:tcPr>
@@ -7294,7 +7232,7 @@
         <w:tc>
           <w:tcPr>
             <w:tcW w:w="1499" w:type="dxa"/>
-            <w:tcPrChange w:id="50" w:author="Котлицкий Сергей Андреевич" w:date="2019-11-06T13:54:00Z">
+            <w:tcPrChange w:id="47" w:author="Котлицкий Сергей Андреевич" w:date="2019-11-06T13:54:00Z">
               <w:tcPr>
                 <w:tcW w:w="1265" w:type="dxa"/>
               </w:tcPr>
@@ -7319,7 +7257,7 @@
         <w:tc>
           <w:tcPr>
             <w:tcW w:w="1497" w:type="dxa"/>
-            <w:tcPrChange w:id="51" w:author="Котлицкий Сергей Андреевич" w:date="2019-11-06T13:54:00Z">
+            <w:tcPrChange w:id="48" w:author="Котлицкий Сергей Андреевич" w:date="2019-11-06T13:54:00Z">
               <w:tcPr>
                 <w:tcW w:w="1731" w:type="dxa"/>
                 <w:gridSpan w:val="2"/>
@@ -7347,7 +7285,7 @@
         <w:tc>
           <w:tcPr>
             <w:tcW w:w="1216" w:type="dxa"/>
-            <w:tcPrChange w:id="52" w:author="Котлицкий Сергей Андреевич" w:date="2019-11-06T13:54:00Z">
+            <w:tcPrChange w:id="49" w:author="Котлицкий Сергей Андреевич" w:date="2019-11-06T13:54:00Z">
               <w:tcPr>
                 <w:tcW w:w="1215" w:type="dxa"/>
               </w:tcPr>
@@ -7374,7 +7312,7 @@
         <w:tc>
           <w:tcPr>
             <w:tcW w:w="1214" w:type="dxa"/>
-            <w:tcPrChange w:id="53" w:author="Котлицкий Сергей Андреевич" w:date="2019-11-06T13:54:00Z">
+            <w:tcPrChange w:id="50" w:author="Котлицкий Сергей Андреевич" w:date="2019-11-06T13:54:00Z">
               <w:tcPr>
                 <w:tcW w:w="1214" w:type="dxa"/>
               </w:tcPr>
@@ -7399,7 +7337,7 @@
         <w:tc>
           <w:tcPr>
             <w:tcW w:w="1214" w:type="dxa"/>
-            <w:tcPrChange w:id="54" w:author="Котлицкий Сергей Андреевич" w:date="2019-11-06T13:54:00Z">
+            <w:tcPrChange w:id="51" w:author="Котлицкий Сергей Андреевич" w:date="2019-11-06T13:54:00Z">
               <w:tcPr>
                 <w:tcW w:w="1214" w:type="dxa"/>
                 <w:gridSpan w:val="2"/>
@@ -7425,7 +7363,7 @@
         <w:tc>
           <w:tcPr>
             <w:tcW w:w="1379" w:type="dxa"/>
-            <w:tcPrChange w:id="55" w:author="Котлицкий Сергей Андреевич" w:date="2019-11-06T13:54:00Z">
+            <w:tcPrChange w:id="52" w:author="Котлицкий Сергей Андреевич" w:date="2019-11-06T13:54:00Z">
               <w:tcPr>
                 <w:tcW w:w="1102" w:type="dxa"/>
               </w:tcPr>
@@ -7452,7 +7390,7 @@
         <w:tc>
           <w:tcPr>
             <w:tcW w:w="1454" w:type="dxa"/>
-            <w:tcPrChange w:id="56" w:author="Котлицкий Сергей Андреевич" w:date="2019-11-06T13:54:00Z">
+            <w:tcPrChange w:id="53" w:author="Котлицкий Сергей Андреевич" w:date="2019-11-06T13:54:00Z">
               <w:tcPr>
                 <w:tcW w:w="1731" w:type="dxa"/>
               </w:tcPr>
@@ -7479,7 +7417,7 @@
         <w:tc>
           <w:tcPr>
             <w:tcW w:w="1217" w:type="dxa"/>
-            <w:tcPrChange w:id="57" w:author="Котлицкий Сергей Андреевич" w:date="2019-11-06T13:54:00Z">
+            <w:tcPrChange w:id="54" w:author="Котлицкий Сергей Андреевич" w:date="2019-11-06T13:54:00Z">
               <w:tcPr>
                 <w:tcW w:w="1215" w:type="dxa"/>
               </w:tcPr>
@@ -7506,7 +7444,7 @@
       </w:tr>
       <w:tr>
         <w:tblPrEx>
-          <w:tblPrExChange w:id="58" w:author="Котлицкий Сергей Андреевич" w:date="2019-11-06T13:54:00Z">
+          <w:tblPrExChange w:id="55" w:author="Котлицкий Сергей Андреевич" w:date="2019-11-06T13:54:00Z">
             <w:tblPrEx>
               <w:tblW w:w="15004" w:type="dxa"/>
               <w:tblInd w:w="-289" w:type="dxa"/>
@@ -7517,7 +7455,7 @@
           <w:cantSplit/>
           <w:trHeight w:val="917"/>
           <w:jc w:val="center"/>
-          <w:trPrChange w:id="59" w:author="Котлицкий Сергей Андреевич" w:date="2019-11-06T13:54:00Z">
+          <w:trPrChange w:id="56" w:author="Котлицкий Сергей Андреевич" w:date="2019-11-06T13:54:00Z">
             <w:trPr>
               <w:gridBefore w:val="1"/>
               <w:trHeight w:val="917"/>
@@ -7527,7 +7465,7 @@
         <w:tc>
           <w:tcPr>
             <w:tcW w:w="1905" w:type="dxa"/>
-            <w:tcPrChange w:id="60" w:author="Котлицкий Сергей Андреевич" w:date="2019-11-06T13:54:00Z">
+            <w:tcPrChange w:id="57" w:author="Котлицкий Сергей Андреевич" w:date="2019-11-06T13:54:00Z">
               <w:tcPr>
                 <w:tcW w:w="1905" w:type="dxa"/>
                 <w:gridSpan w:val="2"/>
@@ -7559,7 +7497,7 @@
         <w:tc>
           <w:tcPr>
             <w:tcW w:w="1195" w:type="dxa"/>
-            <w:tcPrChange w:id="61" w:author="Котлицкий Сергей Андреевич" w:date="2019-11-06T13:54:00Z">
+            <w:tcPrChange w:id="58" w:author="Котлицкий Сергей Андреевич" w:date="2019-11-06T13:54:00Z">
               <w:tcPr>
                 <w:tcW w:w="1195" w:type="dxa"/>
               </w:tcPr>
@@ -7584,7 +7522,7 @@
         <w:tc>
           <w:tcPr>
             <w:tcW w:w="1214" w:type="dxa"/>
-            <w:tcPrChange w:id="62" w:author="Котлицкий Сергей Андреевич" w:date="2019-11-06T13:54:00Z">
+            <w:tcPrChange w:id="59" w:author="Котлицкий Сергей Андреевич" w:date="2019-11-06T13:54:00Z">
               <w:tcPr>
                 <w:tcW w:w="1214" w:type="dxa"/>
               </w:tcPr>
@@ -7609,7 +7547,7 @@
         <w:tc>
           <w:tcPr>
             <w:tcW w:w="1499" w:type="dxa"/>
-            <w:tcPrChange w:id="63" w:author="Котлицкий Сергей Андреевич" w:date="2019-11-06T13:54:00Z">
+            <w:tcPrChange w:id="60" w:author="Котлицкий Сергей Андреевич" w:date="2019-11-06T13:54:00Z">
               <w:tcPr>
                 <w:tcW w:w="1265" w:type="dxa"/>
               </w:tcPr>
@@ -7634,7 +7572,7 @@
         <w:tc>
           <w:tcPr>
             <w:tcW w:w="1497" w:type="dxa"/>
-            <w:tcPrChange w:id="64" w:author="Котлицкий Сергей Андреевич" w:date="2019-11-06T13:54:00Z">
+            <w:tcPrChange w:id="61" w:author="Котлицкий Сергей Андреевич" w:date="2019-11-06T13:54:00Z">
               <w:tcPr>
                 <w:tcW w:w="1731" w:type="dxa"/>
                 <w:gridSpan w:val="2"/>
@@ -7647,7 +7585,7 @@
               <w:jc w:val="both"/>
               <w:rPr>
                 <w:rFonts w:eastAsiaTheme="minorHAnsi"/>
-                <w:rPrChange w:id="65" w:author="Котлицкий Сергей Андреевич" w:date="2019-11-06T13:27:00Z">
+                <w:rPrChange w:id="62" w:author="Котлицкий Сергей Андреевич" w:date="2019-11-06T13:27:00Z">
                   <w:rPr>
                     <w:rFonts w:eastAsiaTheme="minorHAnsi"/>
                     <w:lang w:val="en-US"/>
@@ -7667,7 +7605,7 @@
         <w:tc>
           <w:tcPr>
             <w:tcW w:w="1216" w:type="dxa"/>
-            <w:tcPrChange w:id="66" w:author="Котлицкий Сергей Андреевич" w:date="2019-11-06T13:54:00Z">
+            <w:tcPrChange w:id="63" w:author="Котлицкий Сергей Андреевич" w:date="2019-11-06T13:54:00Z">
               <w:tcPr>
                 <w:tcW w:w="1215" w:type="dxa"/>
               </w:tcPr>
@@ -7694,7 +7632,7 @@
         <w:tc>
           <w:tcPr>
             <w:tcW w:w="1214" w:type="dxa"/>
-            <w:tcPrChange w:id="67" w:author="Котлицкий Сергей Андреевич" w:date="2019-11-06T13:54:00Z">
+            <w:tcPrChange w:id="64" w:author="Котлицкий Сергей Андреевич" w:date="2019-11-06T13:54:00Z">
               <w:tcPr>
                 <w:tcW w:w="1214" w:type="dxa"/>
               </w:tcPr>
@@ -7720,7 +7658,7 @@
         <w:tc>
           <w:tcPr>
             <w:tcW w:w="1214" w:type="dxa"/>
-            <w:tcPrChange w:id="68" w:author="Котлицкий Сергей Андреевич" w:date="2019-11-06T13:54:00Z">
+            <w:tcPrChange w:id="65" w:author="Котлицкий Сергей Андреевич" w:date="2019-11-06T13:54:00Z">
               <w:tcPr>
                 <w:tcW w:w="1214" w:type="dxa"/>
                 <w:gridSpan w:val="2"/>
@@ -7747,7 +7685,7 @@
         <w:tc>
           <w:tcPr>
             <w:tcW w:w="1379" w:type="dxa"/>
-            <w:tcPrChange w:id="69" w:author="Котлицкий Сергей Андреевич" w:date="2019-11-06T13:54:00Z">
+            <w:tcPrChange w:id="66" w:author="Котлицкий Сергей Андреевич" w:date="2019-11-06T13:54:00Z">
               <w:tcPr>
                 <w:tcW w:w="1102" w:type="dxa"/>
               </w:tcPr>
@@ -7774,7 +7712,7 @@
         <w:tc>
           <w:tcPr>
             <w:tcW w:w="1454" w:type="dxa"/>
-            <w:tcPrChange w:id="70" w:author="Котлицкий Сергей Андреевич" w:date="2019-11-06T13:54:00Z">
+            <w:tcPrChange w:id="67" w:author="Котлицкий Сергей Андреевич" w:date="2019-11-06T13:54:00Z">
               <w:tcPr>
                 <w:tcW w:w="1731" w:type="dxa"/>
               </w:tcPr>
@@ -7801,7 +7739,7 @@
         <w:tc>
           <w:tcPr>
             <w:tcW w:w="1217" w:type="dxa"/>
-            <w:tcPrChange w:id="71" w:author="Котлицкий Сергей Андреевич" w:date="2019-11-06T13:54:00Z">
+            <w:tcPrChange w:id="68" w:author="Котлицкий Сергей Андреевич" w:date="2019-11-06T13:54:00Z">
               <w:tcPr>
                 <w:tcW w:w="1215" w:type="dxa"/>
               </w:tcPr>
@@ -7828,7 +7766,7 @@
       </w:tr>
       <w:tr>
         <w:tblPrEx>
-          <w:tblPrExChange w:id="72" w:author="Котлицкий Сергей Андреевич" w:date="2019-11-06T13:54:00Z">
+          <w:tblPrExChange w:id="69" w:author="Котлицкий Сергей Андреевич" w:date="2019-11-06T13:54:00Z">
             <w:tblPrEx>
               <w:tblW w:w="15004" w:type="dxa"/>
               <w:tblInd w:w="-289" w:type="dxa"/>
@@ -7839,7 +7777,7 @@
           <w:cantSplit/>
           <w:trHeight w:val="2084"/>
           <w:jc w:val="center"/>
-          <w:trPrChange w:id="73" w:author="Котлицкий Сергей Андреевич" w:date="2019-11-06T13:54:00Z">
+          <w:trPrChange w:id="70" w:author="Котлицкий Сергей Андреевич" w:date="2019-11-06T13:54:00Z">
             <w:trPr>
               <w:gridBefore w:val="1"/>
               <w:trHeight w:val="3212"/>
@@ -7849,7 +7787,7 @@
         <w:tc>
           <w:tcPr>
             <w:tcW w:w="1905" w:type="dxa"/>
-            <w:tcPrChange w:id="74" w:author="Котлицкий Сергей Андреевич" w:date="2019-11-06T13:54:00Z">
+            <w:tcPrChange w:id="71" w:author="Котлицкий Сергей Андреевич" w:date="2019-11-06T13:54:00Z">
               <w:tcPr>
                 <w:tcW w:w="1905" w:type="dxa"/>
                 <w:gridSpan w:val="2"/>
@@ -7862,12 +7800,22 @@
               <w:jc w:val="center"/>
               <w:rPr>
                 <w:rFonts w:eastAsiaTheme="minorHAnsi"/>
+                <w:rPrChange w:id="72" w:author="Котлицкий Сергей Андреевич" w:date="2019-11-14T12:22:00Z">
+                  <w:rPr>
+                    <w:rFonts w:eastAsiaTheme="minorHAnsi"/>
+                  </w:rPr>
+                </w:rPrChange>
               </w:rPr>
             </w:pPr>
             <w:r>
               <w:rPr>
                 <w:rFonts w:eastAsiaTheme="minorHAnsi"/>
-                <w:highlight w:val="yellow"/>
+                <w:rPrChange w:id="73" w:author="Котлицкий Сергей Андреевич" w:date="2019-11-14T12:24:00Z">
+                  <w:rPr>
+                    <w:rFonts w:eastAsiaTheme="minorHAnsi"/>
+                    <w:highlight w:val="yellow"/>
+                  </w:rPr>
+                </w:rPrChange>
               </w:rPr>
               <w:t>Платформы</w:t>
             </w:r>
@@ -7876,7 +7824,7 @@
         <w:tc>
           <w:tcPr>
             <w:tcW w:w="1195" w:type="dxa"/>
-            <w:tcPrChange w:id="75" w:author="Котлицкий Сергей Андреевич" w:date="2019-11-06T13:54:00Z">
+            <w:tcPrChange w:id="74" w:author="Котлицкий Сергей Андреевич" w:date="2019-11-06T13:54:00Z">
               <w:tcPr>
                 <w:tcW w:w="1195" w:type="dxa"/>
               </w:tcPr>
@@ -7910,7 +7858,7 @@
         <w:tc>
           <w:tcPr>
             <w:tcW w:w="1214" w:type="dxa"/>
-            <w:tcPrChange w:id="76" w:author="Котлицкий Сергей Андреевич" w:date="2019-11-06T13:54:00Z">
+            <w:tcPrChange w:id="75" w:author="Котлицкий Сергей Андреевич" w:date="2019-11-06T13:54:00Z">
               <w:tcPr>
                 <w:tcW w:w="1214" w:type="dxa"/>
               </w:tcPr>
@@ -7937,7 +7885,7 @@
         <w:tc>
           <w:tcPr>
             <w:tcW w:w="1499" w:type="dxa"/>
-            <w:tcPrChange w:id="77" w:author="Котлицкий Сергей Андреевич" w:date="2019-11-06T13:54:00Z">
+            <w:tcPrChange w:id="76" w:author="Котлицкий Сергей Андреевич" w:date="2019-11-06T13:54:00Z">
               <w:tcPr>
                 <w:tcW w:w="1265" w:type="dxa"/>
               </w:tcPr>
@@ -7964,7 +7912,7 @@
         <w:tc>
           <w:tcPr>
             <w:tcW w:w="1497" w:type="dxa"/>
-            <w:tcPrChange w:id="78" w:author="Котлицкий Сергей Андреевич" w:date="2019-11-06T13:54:00Z">
+            <w:tcPrChange w:id="77" w:author="Котлицкий Сергей Андреевич" w:date="2019-11-06T13:54:00Z">
               <w:tcPr>
                 <w:tcW w:w="1731" w:type="dxa"/>
                 <w:gridSpan w:val="2"/>
@@ -7992,7 +7940,7 @@
         <w:tc>
           <w:tcPr>
             <w:tcW w:w="1216" w:type="dxa"/>
-            <w:tcPrChange w:id="79" w:author="Котлицкий Сергей Андреевич" w:date="2019-11-06T13:54:00Z">
+            <w:tcPrChange w:id="78" w:author="Котлицкий Сергей Андреевич" w:date="2019-11-06T13:54:00Z">
               <w:tcPr>
                 <w:tcW w:w="1215" w:type="dxa"/>
               </w:tcPr>
@@ -8019,7 +7967,7 @@
         <w:tc>
           <w:tcPr>
             <w:tcW w:w="1214" w:type="dxa"/>
-            <w:tcPrChange w:id="80" w:author="Котлицкий Сергей Андреевич" w:date="2019-11-06T13:54:00Z">
+            <w:tcPrChange w:id="79" w:author="Котлицкий Сергей Андреевич" w:date="2019-11-06T13:54:00Z">
               <w:tcPr>
                 <w:tcW w:w="1214" w:type="dxa"/>
               </w:tcPr>
@@ -8046,7 +7994,7 @@
         <w:tc>
           <w:tcPr>
             <w:tcW w:w="1214" w:type="dxa"/>
-            <w:tcPrChange w:id="81" w:author="Котлицкий Сергей Андреевич" w:date="2019-11-06T13:54:00Z">
+            <w:tcPrChange w:id="80" w:author="Котлицкий Сергей Андреевич" w:date="2019-11-06T13:54:00Z">
               <w:tcPr>
                 <w:tcW w:w="1214" w:type="dxa"/>
                 <w:gridSpan w:val="2"/>
@@ -8074,7 +8022,7 @@
         <w:tc>
           <w:tcPr>
             <w:tcW w:w="1379" w:type="dxa"/>
-            <w:tcPrChange w:id="82" w:author="Котлицкий Сергей Андреевич" w:date="2019-11-06T13:54:00Z">
+            <w:tcPrChange w:id="81" w:author="Котлицкий Сергей Андреевич" w:date="2019-11-06T13:54:00Z">
               <w:tcPr>
                 <w:tcW w:w="1102" w:type="dxa"/>
               </w:tcPr>
@@ -8101,7 +8049,7 @@
         <w:tc>
           <w:tcPr>
             <w:tcW w:w="1454" w:type="dxa"/>
-            <w:tcPrChange w:id="83" w:author="Котлицкий Сергей Андреевич" w:date="2019-11-06T13:54:00Z">
+            <w:tcPrChange w:id="82" w:author="Котлицкий Сергей Андреевич" w:date="2019-11-06T13:54:00Z">
               <w:tcPr>
                 <w:tcW w:w="1731" w:type="dxa"/>
               </w:tcPr>
@@ -8128,7 +8076,7 @@
         <w:tc>
           <w:tcPr>
             <w:tcW w:w="1217" w:type="dxa"/>
-            <w:tcPrChange w:id="84" w:author="Котлицкий Сергей Андреевич" w:date="2019-11-06T13:54:00Z">
+            <w:tcPrChange w:id="83" w:author="Котлицкий Сергей Андреевич" w:date="2019-11-06T13:54:00Z">
               <w:tcPr>
                 <w:tcW w:w="1215" w:type="dxa"/>
               </w:tcPr>
@@ -8155,7 +8103,7 @@
       </w:tr>
       <w:tr>
         <w:tblPrEx>
-          <w:tblPrExChange w:id="85" w:author="Котлицкий Сергей Андреевич" w:date="2019-11-06T13:54:00Z">
+          <w:tblPrExChange w:id="84" w:author="Котлицкий Сергей Андреевич" w:date="2019-11-06T13:54:00Z">
             <w:tblPrEx>
               <w:tblW w:w="15004" w:type="dxa"/>
               <w:tblInd w:w="-289" w:type="dxa"/>
@@ -8166,7 +8114,7 @@
           <w:cantSplit/>
           <w:trHeight w:val="1122"/>
           <w:jc w:val="center"/>
-          <w:trPrChange w:id="86" w:author="Котлицкий Сергей Андреевич" w:date="2019-11-06T13:54:00Z">
+          <w:trPrChange w:id="85" w:author="Котлицкий Сергей Андреевич" w:date="2019-11-06T13:54:00Z">
             <w:trPr>
               <w:gridBefore w:val="1"/>
               <w:trHeight w:val="1361"/>
@@ -8176,7 +8124,7 @@
         <w:tc>
           <w:tcPr>
             <w:tcW w:w="1905" w:type="dxa"/>
-            <w:tcPrChange w:id="87" w:author="Котлицкий Сергей Андреевич" w:date="2019-11-06T13:54:00Z">
+            <w:tcPrChange w:id="86" w:author="Котлицкий Сергей Андреевич" w:date="2019-11-06T13:54:00Z">
               <w:tcPr>
                 <w:tcW w:w="1905" w:type="dxa"/>
                 <w:gridSpan w:val="2"/>
@@ -8202,7 +8150,7 @@
         <w:tc>
           <w:tcPr>
             <w:tcW w:w="1195" w:type="dxa"/>
-            <w:tcPrChange w:id="88" w:author="Котлицкий Сергей Андреевич" w:date="2019-11-06T13:54:00Z">
+            <w:tcPrChange w:id="87" w:author="Котлицкий Сергей Андреевич" w:date="2019-11-06T13:54:00Z">
               <w:tcPr>
                 <w:tcW w:w="1195" w:type="dxa"/>
               </w:tcPr>
@@ -8234,7 +8182,7 @@
         <w:tc>
           <w:tcPr>
             <w:tcW w:w="1214" w:type="dxa"/>
-            <w:tcPrChange w:id="89" w:author="Котлицкий Сергей Андреевич" w:date="2019-11-06T13:54:00Z">
+            <w:tcPrChange w:id="88" w:author="Котлицкий Сергей Андреевич" w:date="2019-11-06T13:54:00Z">
               <w:tcPr>
                 <w:tcW w:w="1214" w:type="dxa"/>
               </w:tcPr>
@@ -8272,7 +8220,7 @@
         <w:tc>
           <w:tcPr>
             <w:tcW w:w="1499" w:type="dxa"/>
-            <w:tcPrChange w:id="90" w:author="Котлицкий Сергей Андреевич" w:date="2019-11-06T13:54:00Z">
+            <w:tcPrChange w:id="89" w:author="Котлицкий Сергей Андреевич" w:date="2019-11-06T13:54:00Z">
               <w:tcPr>
                 <w:tcW w:w="1265" w:type="dxa"/>
               </w:tcPr>
@@ -8297,7 +8245,7 @@
         <w:tc>
           <w:tcPr>
             <w:tcW w:w="1497" w:type="dxa"/>
-            <w:tcPrChange w:id="91" w:author="Котлицкий Сергей Андреевич" w:date="2019-11-06T13:54:00Z">
+            <w:tcPrChange w:id="90" w:author="Котлицкий Сергей Андреевич" w:date="2019-11-06T13:54:00Z">
               <w:tcPr>
                 <w:tcW w:w="1731" w:type="dxa"/>
                 <w:gridSpan w:val="2"/>
@@ -8323,7 +8271,7 @@
         <w:tc>
           <w:tcPr>
             <w:tcW w:w="1216" w:type="dxa"/>
-            <w:tcPrChange w:id="92" w:author="Котлицкий Сергей Андреевич" w:date="2019-11-06T13:54:00Z">
+            <w:tcPrChange w:id="91" w:author="Котлицкий Сергей Андреевич" w:date="2019-11-06T13:54:00Z">
               <w:tcPr>
                 <w:tcW w:w="1215" w:type="dxa"/>
               </w:tcPr>
@@ -8348,7 +8296,7 @@
         <w:tc>
           <w:tcPr>
             <w:tcW w:w="1214" w:type="dxa"/>
-            <w:tcPrChange w:id="93" w:author="Котлицкий Сергей Андреевич" w:date="2019-11-06T13:54:00Z">
+            <w:tcPrChange w:id="92" w:author="Котлицкий Сергей Андреевич" w:date="2019-11-06T13:54:00Z">
               <w:tcPr>
                 <w:tcW w:w="1214" w:type="dxa"/>
               </w:tcPr>
@@ -8373,7 +8321,7 @@
         <w:tc>
           <w:tcPr>
             <w:tcW w:w="1214" w:type="dxa"/>
-            <w:tcPrChange w:id="94" w:author="Котлицкий Сергей Андреевич" w:date="2019-11-06T13:54:00Z">
+            <w:tcPrChange w:id="93" w:author="Котлицкий Сергей Андреевич" w:date="2019-11-06T13:54:00Z">
               <w:tcPr>
                 <w:tcW w:w="1214" w:type="dxa"/>
                 <w:gridSpan w:val="2"/>
@@ -8399,7 +8347,7 @@
         <w:tc>
           <w:tcPr>
             <w:tcW w:w="1379" w:type="dxa"/>
-            <w:tcPrChange w:id="95" w:author="Котлицкий Сергей Андреевич" w:date="2019-11-06T13:54:00Z">
+            <w:tcPrChange w:id="94" w:author="Котлицкий Сергей Андреевич" w:date="2019-11-06T13:54:00Z">
               <w:tcPr>
                 <w:tcW w:w="1102" w:type="dxa"/>
               </w:tcPr>
@@ -8424,7 +8372,7 @@
         <w:tc>
           <w:tcPr>
             <w:tcW w:w="1454" w:type="dxa"/>
-            <w:tcPrChange w:id="96" w:author="Котлицкий Сергей Андреевич" w:date="2019-11-06T13:54:00Z">
+            <w:tcPrChange w:id="95" w:author="Котлицкий Сергей Андреевич" w:date="2019-11-06T13:54:00Z">
               <w:tcPr>
                 <w:tcW w:w="1731" w:type="dxa"/>
               </w:tcPr>
@@ -8450,7 +8398,7 @@
         <w:tc>
           <w:tcPr>
             <w:tcW w:w="1217" w:type="dxa"/>
-            <w:tcPrChange w:id="97" w:author="Котлицкий Сергей Андреевич" w:date="2019-11-06T13:54:00Z">
+            <w:tcPrChange w:id="96" w:author="Котлицкий Сергей Андреевич" w:date="2019-11-06T13:54:00Z">
               <w:tcPr>
                 <w:tcW w:w="1215" w:type="dxa"/>
               </w:tcPr>
@@ -8482,7 +8430,7 @@
       </w:tr>
       <w:tr>
         <w:tblPrEx>
-          <w:tblPrExChange w:id="98" w:author="Котлицкий Сергей Андреевич" w:date="2019-11-06T13:54:00Z">
+          <w:tblPrExChange w:id="97" w:author="Котлицкий Сергей Андреевич" w:date="2019-11-06T13:54:00Z">
             <w:tblPrEx>
               <w:tblW w:w="15004" w:type="dxa"/>
               <w:tblInd w:w="-289" w:type="dxa"/>
@@ -8493,7 +8441,7 @@
           <w:cantSplit/>
           <w:trHeight w:val="917"/>
           <w:jc w:val="center"/>
-          <w:trPrChange w:id="99" w:author="Котлицкий Сергей Андреевич" w:date="2019-11-06T13:54:00Z">
+          <w:trPrChange w:id="98" w:author="Котлицкий Сергей Андреевич" w:date="2019-11-06T13:54:00Z">
             <w:trPr>
               <w:gridBefore w:val="1"/>
               <w:trHeight w:val="917"/>
@@ -8503,7 +8451,7 @@
         <w:tc>
           <w:tcPr>
             <w:tcW w:w="1905" w:type="dxa"/>
-            <w:tcPrChange w:id="100" w:author="Котлицкий Сергей Андреевич" w:date="2019-11-06T13:54:00Z">
+            <w:tcPrChange w:id="99" w:author="Котлицкий Сергей Андреевич" w:date="2019-11-06T13:54:00Z">
               <w:tcPr>
                 <w:tcW w:w="1905" w:type="dxa"/>
                 <w:gridSpan w:val="2"/>
@@ -8529,7 +8477,7 @@
         <w:tc>
           <w:tcPr>
             <w:tcW w:w="1195" w:type="dxa"/>
-            <w:tcPrChange w:id="101" w:author="Котлицкий Сергей Андреевич" w:date="2019-11-06T13:54:00Z">
+            <w:tcPrChange w:id="100" w:author="Котлицкий Сергей Андреевич" w:date="2019-11-06T13:54:00Z">
               <w:tcPr>
                 <w:tcW w:w="1195" w:type="dxa"/>
               </w:tcPr>
@@ -8554,7 +8502,7 @@
         <w:tc>
           <w:tcPr>
             <w:tcW w:w="1214" w:type="dxa"/>
-            <w:tcPrChange w:id="102" w:author="Котлицкий Сергей Андреевич" w:date="2019-11-06T13:54:00Z">
+            <w:tcPrChange w:id="101" w:author="Котлицкий Сергей Андреевич" w:date="2019-11-06T13:54:00Z">
               <w:tcPr>
                 <w:tcW w:w="1214" w:type="dxa"/>
               </w:tcPr>
@@ -8579,7 +8527,7 @@
         <w:tc>
           <w:tcPr>
             <w:tcW w:w="1499" w:type="dxa"/>
-            <w:tcPrChange w:id="103" w:author="Котлицкий Сергей Андреевич" w:date="2019-11-06T13:54:00Z">
+            <w:tcPrChange w:id="102" w:author="Котлицкий Сергей Андреевич" w:date="2019-11-06T13:54:00Z">
               <w:tcPr>
                 <w:tcW w:w="1265" w:type="dxa"/>
               </w:tcPr>
@@ -8604,7 +8552,7 @@
         <w:tc>
           <w:tcPr>
             <w:tcW w:w="1497" w:type="dxa"/>
-            <w:tcPrChange w:id="104" w:author="Котлицкий Сергей Андреевич" w:date="2019-11-06T13:54:00Z">
+            <w:tcPrChange w:id="103" w:author="Котлицкий Сергей Андреевич" w:date="2019-11-06T13:54:00Z">
               <w:tcPr>
                 <w:tcW w:w="1731" w:type="dxa"/>
                 <w:gridSpan w:val="2"/>
@@ -8630,9 +8578,34 @@
         <w:tc>
           <w:tcPr>
             <w:tcW w:w="1216" w:type="dxa"/>
+            <w:tcPrChange w:id="104" w:author="Котлицкий Сергей Андреевич" w:date="2019-11-06T13:54:00Z">
+              <w:tcPr>
+                <w:tcW w:w="1215" w:type="dxa"/>
+              </w:tcPr>
+            </w:tcPrChange>
+          </w:tcPr>
+          <w:p>
+            <w:pPr>
+              <w:spacing w:line="360" w:lineRule="auto"/>
+              <w:jc w:val="both"/>
+              <w:rPr>
+                <w:rFonts w:eastAsiaTheme="minorHAnsi"/>
+              </w:rPr>
+            </w:pPr>
+            <w:r>
+              <w:rPr>
+                <w:rFonts w:eastAsiaTheme="minorHAnsi"/>
+              </w:rPr>
+              <w:t>+</w:t>
+            </w:r>
+          </w:p>
+        </w:tc>
+        <w:tc>
+          <w:tcPr>
+            <w:tcW w:w="1214" w:type="dxa"/>
             <w:tcPrChange w:id="105" w:author="Котлицкий Сергей Андреевич" w:date="2019-11-06T13:54:00Z">
               <w:tcPr>
-                <w:tcW w:w="1215" w:type="dxa"/>
+                <w:tcW w:w="1214" w:type="dxa"/>
               </w:tcPr>
             </w:tcPrChange>
           </w:tcPr>
@@ -8658,6 +8631,7 @@
             <w:tcPrChange w:id="106" w:author="Котлицкий Сергей Андреевич" w:date="2019-11-06T13:54:00Z">
               <w:tcPr>
                 <w:tcW w:w="1214" w:type="dxa"/>
+                <w:gridSpan w:val="2"/>
               </w:tcPr>
             </w:tcPrChange>
           </w:tcPr>
@@ -8667,6 +8641,157 @@
               <w:jc w:val="both"/>
               <w:rPr>
                 <w:rFonts w:eastAsiaTheme="minorHAnsi"/>
+                <w:lang w:val="en-US"/>
+              </w:rPr>
+            </w:pPr>
+            <w:r>
+              <w:rPr>
+                <w:rFonts w:eastAsiaTheme="minorHAnsi"/>
+              </w:rPr>
+              <w:t>+</w:t>
+            </w:r>
+          </w:p>
+        </w:tc>
+        <w:tc>
+          <w:tcPr>
+            <w:tcW w:w="1379" w:type="dxa"/>
+            <w:tcPrChange w:id="107" w:author="Котлицкий Сергей Андреевич" w:date="2019-11-06T13:54:00Z">
+              <w:tcPr>
+                <w:tcW w:w="1102" w:type="dxa"/>
+              </w:tcPr>
+            </w:tcPrChange>
+          </w:tcPr>
+          <w:p>
+            <w:pPr>
+              <w:spacing w:line="360" w:lineRule="auto"/>
+              <w:jc w:val="both"/>
+              <w:rPr>
+                <w:rFonts w:eastAsiaTheme="minorHAnsi"/>
+              </w:rPr>
+            </w:pPr>
+            <w:r>
+              <w:rPr>
+                <w:rFonts w:eastAsiaTheme="minorHAnsi"/>
+              </w:rPr>
+              <w:t>+</w:t>
+            </w:r>
+          </w:p>
+        </w:tc>
+        <w:tc>
+          <w:tcPr>
+            <w:tcW w:w="1454" w:type="dxa"/>
+            <w:tcPrChange w:id="108" w:author="Котлицкий Сергей Андреевич" w:date="2019-11-06T13:54:00Z">
+              <w:tcPr>
+                <w:tcW w:w="1731" w:type="dxa"/>
+              </w:tcPr>
+            </w:tcPrChange>
+          </w:tcPr>
+          <w:p>
+            <w:pPr>
+              <w:spacing w:line="360" w:lineRule="auto"/>
+              <w:jc w:val="both"/>
+              <w:rPr>
+                <w:rFonts w:eastAsiaTheme="minorHAnsi"/>
+                <w:lang w:val="en-US"/>
+              </w:rPr>
+            </w:pPr>
+            <w:r>
+              <w:rPr>
+                <w:rFonts w:eastAsiaTheme="minorHAnsi"/>
+                <w:lang w:val="en-US"/>
+              </w:rPr>
+              <w:t>+</w:t>
+            </w:r>
+          </w:p>
+        </w:tc>
+        <w:tc>
+          <w:tcPr>
+            <w:tcW w:w="1217" w:type="dxa"/>
+            <w:tcPrChange w:id="109" w:author="Котлицкий Сергей Андреевич" w:date="2019-11-06T13:54:00Z">
+              <w:tcPr>
+                <w:tcW w:w="1215" w:type="dxa"/>
+              </w:tcPr>
+            </w:tcPrChange>
+          </w:tcPr>
+          <w:p>
+            <w:pPr>
+              <w:spacing w:line="360" w:lineRule="auto"/>
+              <w:jc w:val="both"/>
+              <w:rPr>
+                <w:rFonts w:eastAsiaTheme="minorHAnsi"/>
+              </w:rPr>
+            </w:pPr>
+            <w:r>
+              <w:rPr>
+                <w:rFonts w:eastAsiaTheme="minorHAnsi"/>
+              </w:rPr>
+              <w:t>+</w:t>
+            </w:r>
+          </w:p>
+        </w:tc>
+      </w:tr>
+      <w:tr>
+        <w:tblPrEx>
+          <w:tblPrExChange w:id="110" w:author="Котлицкий Сергей Андреевич" w:date="2019-11-06T13:54:00Z">
+            <w:tblPrEx>
+              <w:tblW w:w="15004" w:type="dxa"/>
+              <w:tblInd w:w="-289" w:type="dxa"/>
+            </w:tblPrEx>
+          </w:tblPrExChange>
+        </w:tblPrEx>
+        <w:trPr>
+          <w:cantSplit/>
+          <w:trHeight w:val="985"/>
+          <w:jc w:val="center"/>
+          <w:trPrChange w:id="111" w:author="Котлицкий Сергей Андреевич" w:date="2019-11-06T13:54:00Z">
+            <w:trPr>
+              <w:gridBefore w:val="1"/>
+              <w:trHeight w:val="1376"/>
+            </w:trPr>
+          </w:trPrChange>
+        </w:trPr>
+        <w:tc>
+          <w:tcPr>
+            <w:tcW w:w="1905" w:type="dxa"/>
+            <w:tcPrChange w:id="112" w:author="Котлицкий Сергей Андреевич" w:date="2019-11-06T13:54:00Z">
+              <w:tcPr>
+                <w:tcW w:w="1905" w:type="dxa"/>
+                <w:gridSpan w:val="2"/>
+              </w:tcPr>
+            </w:tcPrChange>
+          </w:tcPr>
+          <w:p>
+            <w:pPr>
+              <w:spacing w:line="360" w:lineRule="auto"/>
+              <w:jc w:val="center"/>
+              <w:rPr>
+                <w:rFonts w:eastAsiaTheme="minorHAnsi"/>
+              </w:rPr>
+            </w:pPr>
+            <w:r>
+              <w:rPr>
+                <w:rFonts w:eastAsiaTheme="minorHAnsi"/>
+              </w:rPr>
+              <w:lastRenderedPageBreak/>
+              <w:t>Установка сроков выполнения</w:t>
+            </w:r>
+          </w:p>
+        </w:tc>
+        <w:tc>
+          <w:tcPr>
+            <w:tcW w:w="1195" w:type="dxa"/>
+            <w:tcPrChange w:id="113" w:author="Котлицкий Сергей Андреевич" w:date="2019-11-06T13:54:00Z">
+              <w:tcPr>
+                <w:tcW w:w="1195" w:type="dxa"/>
+              </w:tcPr>
+            </w:tcPrChange>
+          </w:tcPr>
+          <w:p>
+            <w:pPr>
+              <w:spacing w:line="360" w:lineRule="auto"/>
+              <w:jc w:val="both"/>
+              <w:rPr>
+                <w:rFonts w:eastAsiaTheme="minorHAnsi"/>
               </w:rPr>
             </w:pPr>
             <w:r>
@@ -8680,7 +8805,133 @@
         <w:tc>
           <w:tcPr>
             <w:tcW w:w="1214" w:type="dxa"/>
-            <w:tcPrChange w:id="107" w:author="Котлицкий Сергей Андреевич" w:date="2019-11-06T13:54:00Z">
+            <w:tcPrChange w:id="114" w:author="Котлицкий Сергей Андреевич" w:date="2019-11-06T13:54:00Z">
+              <w:tcPr>
+                <w:tcW w:w="1214" w:type="dxa"/>
+              </w:tcPr>
+            </w:tcPrChange>
+          </w:tcPr>
+          <w:p>
+            <w:pPr>
+              <w:spacing w:line="360" w:lineRule="auto"/>
+              <w:jc w:val="both"/>
+              <w:rPr>
+                <w:rFonts w:eastAsiaTheme="minorHAnsi"/>
+              </w:rPr>
+            </w:pPr>
+            <w:r>
+              <w:rPr>
+                <w:rFonts w:eastAsiaTheme="minorHAnsi"/>
+              </w:rPr>
+              <w:t>+</w:t>
+            </w:r>
+          </w:p>
+        </w:tc>
+        <w:tc>
+          <w:tcPr>
+            <w:tcW w:w="1499" w:type="dxa"/>
+            <w:tcPrChange w:id="115" w:author="Котлицкий Сергей Андреевич" w:date="2019-11-06T13:54:00Z">
+              <w:tcPr>
+                <w:tcW w:w="1265" w:type="dxa"/>
+              </w:tcPr>
+            </w:tcPrChange>
+          </w:tcPr>
+          <w:p>
+            <w:pPr>
+              <w:spacing w:line="360" w:lineRule="auto"/>
+              <w:jc w:val="both"/>
+              <w:rPr>
+                <w:rFonts w:eastAsiaTheme="minorHAnsi"/>
+              </w:rPr>
+            </w:pPr>
+            <w:r>
+              <w:rPr>
+                <w:rFonts w:eastAsiaTheme="minorHAnsi"/>
+              </w:rPr>
+              <w:t>+</w:t>
+            </w:r>
+          </w:p>
+        </w:tc>
+        <w:tc>
+          <w:tcPr>
+            <w:tcW w:w="1497" w:type="dxa"/>
+            <w:tcPrChange w:id="116" w:author="Котлицкий Сергей Андреевич" w:date="2019-11-06T13:54:00Z">
+              <w:tcPr>
+                <w:tcW w:w="1731" w:type="dxa"/>
+                <w:gridSpan w:val="2"/>
+              </w:tcPr>
+            </w:tcPrChange>
+          </w:tcPr>
+          <w:p>
+            <w:pPr>
+              <w:spacing w:line="360" w:lineRule="auto"/>
+              <w:jc w:val="both"/>
+              <w:rPr>
+                <w:rFonts w:eastAsiaTheme="minorHAnsi"/>
+              </w:rPr>
+            </w:pPr>
+            <w:r>
+              <w:rPr>
+                <w:rFonts w:eastAsiaTheme="minorHAnsi"/>
+              </w:rPr>
+              <w:t>-</w:t>
+            </w:r>
+          </w:p>
+        </w:tc>
+        <w:tc>
+          <w:tcPr>
+            <w:tcW w:w="1216" w:type="dxa"/>
+            <w:tcPrChange w:id="117" w:author="Котлицкий Сергей Андреевич" w:date="2019-11-06T13:54:00Z">
+              <w:tcPr>
+                <w:tcW w:w="1215" w:type="dxa"/>
+              </w:tcPr>
+            </w:tcPrChange>
+          </w:tcPr>
+          <w:p>
+            <w:pPr>
+              <w:spacing w:line="360" w:lineRule="auto"/>
+              <w:jc w:val="both"/>
+              <w:rPr>
+                <w:rFonts w:eastAsiaTheme="minorHAnsi"/>
+              </w:rPr>
+            </w:pPr>
+            <w:r>
+              <w:rPr>
+                <w:rFonts w:eastAsiaTheme="minorHAnsi"/>
+              </w:rPr>
+              <w:t>+</w:t>
+            </w:r>
+          </w:p>
+        </w:tc>
+        <w:tc>
+          <w:tcPr>
+            <w:tcW w:w="1214" w:type="dxa"/>
+            <w:tcPrChange w:id="118" w:author="Котлицкий Сергей Андреевич" w:date="2019-11-06T13:54:00Z">
+              <w:tcPr>
+                <w:tcW w:w="1214" w:type="dxa"/>
+              </w:tcPr>
+            </w:tcPrChange>
+          </w:tcPr>
+          <w:p>
+            <w:pPr>
+              <w:spacing w:line="360" w:lineRule="auto"/>
+              <w:jc w:val="both"/>
+              <w:rPr>
+                <w:rFonts w:eastAsiaTheme="minorHAnsi"/>
+              </w:rPr>
+            </w:pPr>
+            <w:r>
+              <w:rPr>
+                <w:rFonts w:eastAsiaTheme="minorHAnsi"/>
+              </w:rPr>
+              <w:t>-</w:t>
+            </w:r>
+          </w:p>
+        </w:tc>
+        <w:tc>
+          <w:tcPr>
+            <w:tcW w:w="1214" w:type="dxa"/>
+            <w:tcPrChange w:id="119" w:author="Котлицкий Сергей Андреевич" w:date="2019-11-06T13:54:00Z">
               <w:tcPr>
                 <w:tcW w:w="1214" w:type="dxa"/>
                 <w:gridSpan w:val="2"/>
@@ -8700,14 +8951,14 @@
               <w:rPr>
                 <w:rFonts w:eastAsiaTheme="minorHAnsi"/>
               </w:rPr>
-              <w:t>+</w:t>
+              <w:t>-</w:t>
             </w:r>
           </w:p>
         </w:tc>
         <w:tc>
           <w:tcPr>
             <w:tcW w:w="1379" w:type="dxa"/>
-            <w:tcPrChange w:id="108" w:author="Котлицкий Сергей Андреевич" w:date="2019-11-06T13:54:00Z">
+            <w:tcPrChange w:id="120" w:author="Котлицкий Сергей Андреевич" w:date="2019-11-06T13:54:00Z">
               <w:tcPr>
                 <w:tcW w:w="1102" w:type="dxa"/>
               </w:tcPr>
@@ -8725,14 +8976,14 @@
               <w:rPr>
                 <w:rFonts w:eastAsiaTheme="minorHAnsi"/>
               </w:rPr>
-              <w:t>+</w:t>
+              <w:t>-</w:t>
             </w:r>
           </w:p>
         </w:tc>
         <w:tc>
           <w:tcPr>
             <w:tcW w:w="1454" w:type="dxa"/>
-            <w:tcPrChange w:id="109" w:author="Котлицкий Сергей Андреевич" w:date="2019-11-06T13:54:00Z">
+            <w:tcPrChange w:id="121" w:author="Котлицкий Сергей Андреевич" w:date="2019-11-06T13:54:00Z">
               <w:tcPr>
                 <w:tcW w:w="1731" w:type="dxa"/>
               </w:tcPr>
@@ -8752,14 +9003,14 @@
                 <w:rFonts w:eastAsiaTheme="minorHAnsi"/>
                 <w:lang w:val="en-US"/>
               </w:rPr>
-              <w:t>+</w:t>
+              <w:t>-</w:t>
             </w:r>
           </w:p>
         </w:tc>
         <w:tc>
           <w:tcPr>
             <w:tcW w:w="1217" w:type="dxa"/>
-            <w:tcPrChange w:id="110" w:author="Котлицкий Сергей Андреевич" w:date="2019-11-06T13:54:00Z">
+            <w:tcPrChange w:id="122" w:author="Котлицкий Сергей Андреевич" w:date="2019-11-06T13:54:00Z">
               <w:tcPr>
                 <w:tcW w:w="1215" w:type="dxa"/>
               </w:tcPr>
@@ -8777,14 +9028,14 @@
               <w:rPr>
                 <w:rFonts w:eastAsiaTheme="minorHAnsi"/>
               </w:rPr>
-              <w:t>+</w:t>
+              <w:t>-</w:t>
             </w:r>
           </w:p>
         </w:tc>
       </w:tr>
       <w:tr>
         <w:tblPrEx>
-          <w:tblPrExChange w:id="111" w:author="Котлицкий Сергей Андреевич" w:date="2019-11-06T13:54:00Z">
+          <w:tblPrExChange w:id="123" w:author="Котлицкий Сергей Андреевич" w:date="2019-11-06T13:54:00Z">
             <w:tblPrEx>
               <w:tblW w:w="15004" w:type="dxa"/>
               <w:tblInd w:w="-289" w:type="dxa"/>
@@ -8793,19 +9044,19 @@
         </w:tblPrEx>
         <w:trPr>
           <w:cantSplit/>
-          <w:trHeight w:val="985"/>
+          <w:trHeight w:val="1301"/>
           <w:jc w:val="center"/>
-          <w:trPrChange w:id="112" w:author="Котлицкий Сергей Андреевич" w:date="2019-11-06T13:54:00Z">
+          <w:trPrChange w:id="124" w:author="Котлицкий Сергей Андреевич" w:date="2019-11-06T13:54:00Z">
             <w:trPr>
               <w:gridBefore w:val="1"/>
-              <w:trHeight w:val="1376"/>
+              <w:trHeight w:val="1820"/>
             </w:trPr>
           </w:trPrChange>
         </w:trPr>
         <w:tc>
           <w:tcPr>
             <w:tcW w:w="1905" w:type="dxa"/>
-            <w:tcPrChange w:id="113" w:author="Котлицкий Сергей Андреевич" w:date="2019-11-06T13:54:00Z">
+            <w:tcPrChange w:id="125" w:author="Котлицкий Сергей Андреевич" w:date="2019-11-06T13:54:00Z">
               <w:tcPr>
                 <w:tcW w:w="1905" w:type="dxa"/>
                 <w:gridSpan w:val="2"/>
@@ -8824,15 +9075,14 @@
               <w:rPr>
                 <w:rFonts w:eastAsiaTheme="minorHAnsi"/>
               </w:rPr>
-              <w:lastRenderedPageBreak/>
-              <w:t>Установка сроков выполнения</w:t>
+              <w:t>Представление данных в виде интеллект-карт</w:t>
             </w:r>
           </w:p>
         </w:tc>
         <w:tc>
           <w:tcPr>
             <w:tcW w:w="1195" w:type="dxa"/>
-            <w:tcPrChange w:id="114" w:author="Котлицкий Сергей Андреевич" w:date="2019-11-06T13:54:00Z">
+            <w:tcPrChange w:id="126" w:author="Котлицкий Сергей Андреевич" w:date="2019-11-06T13:54:00Z">
               <w:tcPr>
                 <w:tcW w:w="1195" w:type="dxa"/>
               </w:tcPr>
@@ -8850,14 +9100,14 @@
               <w:rPr>
                 <w:rFonts w:eastAsiaTheme="minorHAnsi"/>
               </w:rPr>
-              <w:t>+</w:t>
+              <w:t>-</w:t>
             </w:r>
           </w:p>
         </w:tc>
         <w:tc>
           <w:tcPr>
             <w:tcW w:w="1214" w:type="dxa"/>
-            <w:tcPrChange w:id="115" w:author="Котлицкий Сергей Андреевич" w:date="2019-11-06T13:54:00Z">
+            <w:tcPrChange w:id="127" w:author="Котлицкий Сергей Андреевич" w:date="2019-11-06T13:54:00Z">
               <w:tcPr>
                 <w:tcW w:w="1214" w:type="dxa"/>
               </w:tcPr>
@@ -8875,14 +9125,14 @@
               <w:rPr>
                 <w:rFonts w:eastAsiaTheme="minorHAnsi"/>
               </w:rPr>
-              <w:t>+</w:t>
+              <w:t>-</w:t>
             </w:r>
           </w:p>
         </w:tc>
         <w:tc>
           <w:tcPr>
             <w:tcW w:w="1499" w:type="dxa"/>
-            <w:tcPrChange w:id="116" w:author="Котлицкий Сергей Андреевич" w:date="2019-11-06T13:54:00Z">
+            <w:tcPrChange w:id="128" w:author="Котлицкий Сергей Андреевич" w:date="2019-11-06T13:54:00Z">
               <w:tcPr>
                 <w:tcW w:w="1265" w:type="dxa"/>
               </w:tcPr>
@@ -8900,14 +9150,14 @@
               <w:rPr>
                 <w:rFonts w:eastAsiaTheme="minorHAnsi"/>
               </w:rPr>
-              <w:t>+</w:t>
+              <w:t>-</w:t>
             </w:r>
           </w:p>
         </w:tc>
         <w:tc>
           <w:tcPr>
             <w:tcW w:w="1497" w:type="dxa"/>
-            <w:tcPrChange w:id="117" w:author="Котлицкий Сергей Андреевич" w:date="2019-11-06T13:54:00Z">
+            <w:tcPrChange w:id="129" w:author="Котлицкий Сергей Андреевич" w:date="2019-11-06T13:54:00Z">
               <w:tcPr>
                 <w:tcW w:w="1731" w:type="dxa"/>
                 <w:gridSpan w:val="2"/>
@@ -8933,7 +9183,7 @@
         <w:tc>
           <w:tcPr>
             <w:tcW w:w="1216" w:type="dxa"/>
-            <w:tcPrChange w:id="118" w:author="Котлицкий Сергей Андреевич" w:date="2019-11-06T13:54:00Z">
+            <w:tcPrChange w:id="130" w:author="Котлицкий Сергей Андреевич" w:date="2019-11-06T13:54:00Z">
               <w:tcPr>
                 <w:tcW w:w="1215" w:type="dxa"/>
               </w:tcPr>
@@ -8951,14 +9201,14 @@
               <w:rPr>
                 <w:rFonts w:eastAsiaTheme="minorHAnsi"/>
               </w:rPr>
-              <w:t>+</w:t>
+              <w:t>-</w:t>
             </w:r>
           </w:p>
         </w:tc>
         <w:tc>
           <w:tcPr>
             <w:tcW w:w="1214" w:type="dxa"/>
-            <w:tcPrChange w:id="119" w:author="Котлицкий Сергей Андреевич" w:date="2019-11-06T13:54:00Z">
+            <w:tcPrChange w:id="131" w:author="Котлицкий Сергей Андреевич" w:date="2019-11-06T13:54:00Z">
               <w:tcPr>
                 <w:tcW w:w="1214" w:type="dxa"/>
               </w:tcPr>
@@ -8976,14 +9226,14 @@
               <w:rPr>
                 <w:rFonts w:eastAsiaTheme="minorHAnsi"/>
               </w:rPr>
-              <w:t>-</w:t>
+              <w:t>+</w:t>
             </w:r>
           </w:p>
         </w:tc>
         <w:tc>
           <w:tcPr>
             <w:tcW w:w="1214" w:type="dxa"/>
-            <w:tcPrChange w:id="120" w:author="Котлицкий Сергей Андреевич" w:date="2019-11-06T13:54:00Z">
+            <w:tcPrChange w:id="132" w:author="Котлицкий Сергей Андреевич" w:date="2019-11-06T13:54:00Z">
               <w:tcPr>
                 <w:tcW w:w="1214" w:type="dxa"/>
                 <w:gridSpan w:val="2"/>
@@ -8996,21 +9246,20 @@
               <w:jc w:val="both"/>
               <w:rPr>
                 <w:rFonts w:eastAsiaTheme="minorHAnsi"/>
-                <w:lang w:val="en-US"/>
               </w:rPr>
             </w:pPr>
             <w:r>
               <w:rPr>
                 <w:rFonts w:eastAsiaTheme="minorHAnsi"/>
               </w:rPr>
-              <w:t>-</w:t>
+              <w:t>+</w:t>
             </w:r>
           </w:p>
         </w:tc>
         <w:tc>
           <w:tcPr>
             <w:tcW w:w="1379" w:type="dxa"/>
-            <w:tcPrChange w:id="121" w:author="Котлицкий Сергей Андреевич" w:date="2019-11-06T13:54:00Z">
+            <w:tcPrChange w:id="133" w:author="Котлицкий Сергей Андреевич" w:date="2019-11-06T13:54:00Z">
               <w:tcPr>
                 <w:tcW w:w="1102" w:type="dxa"/>
               </w:tcPr>
@@ -9028,14 +9277,14 @@
               <w:rPr>
                 <w:rFonts w:eastAsiaTheme="minorHAnsi"/>
               </w:rPr>
-              <w:t>-</w:t>
+              <w:t>+</w:t>
             </w:r>
           </w:p>
         </w:tc>
         <w:tc>
           <w:tcPr>
             <w:tcW w:w="1454" w:type="dxa"/>
-            <w:tcPrChange w:id="122" w:author="Котлицкий Сергей Андреевич" w:date="2019-11-06T13:54:00Z">
+            <w:tcPrChange w:id="134" w:author="Котлицкий Сергей Андреевич" w:date="2019-11-06T13:54:00Z">
               <w:tcPr>
                 <w:tcW w:w="1731" w:type="dxa"/>
               </w:tcPr>
@@ -9055,14 +9304,14 @@
                 <w:rFonts w:eastAsiaTheme="minorHAnsi"/>
                 <w:lang w:val="en-US"/>
               </w:rPr>
-              <w:t>-</w:t>
+              <w:t>+</w:t>
             </w:r>
           </w:p>
         </w:tc>
         <w:tc>
           <w:tcPr>
             <w:tcW w:w="1217" w:type="dxa"/>
-            <w:tcPrChange w:id="123" w:author="Котлицкий Сергей Андреевич" w:date="2019-11-06T13:54:00Z">
+            <w:tcPrChange w:id="135" w:author="Котлицкий Сергей Андреевич" w:date="2019-11-06T13:54:00Z">
               <w:tcPr>
                 <w:tcW w:w="1215" w:type="dxa"/>
               </w:tcPr>
@@ -9080,14 +9329,14 @@
               <w:rPr>
                 <w:rFonts w:eastAsiaTheme="minorHAnsi"/>
               </w:rPr>
-              <w:t>-</w:t>
+              <w:t>+</w:t>
             </w:r>
           </w:p>
         </w:tc>
       </w:tr>
       <w:tr>
         <w:tblPrEx>
-          <w:tblPrExChange w:id="124" w:author="Котлицкий Сергей Андреевич" w:date="2019-11-06T13:54:00Z">
+          <w:tblPrExChange w:id="136" w:author="Котлицкий Сергей Андреевич" w:date="2019-11-06T13:54:00Z">
             <w:tblPrEx>
               <w:tblW w:w="15004" w:type="dxa"/>
               <w:tblInd w:w="-289" w:type="dxa"/>
@@ -9096,19 +9345,19 @@
         </w:tblPrEx>
         <w:trPr>
           <w:cantSplit/>
-          <w:trHeight w:val="1301"/>
+          <w:trHeight w:val="917"/>
           <w:jc w:val="center"/>
-          <w:trPrChange w:id="125" w:author="Котлицкий Сергей Андреевич" w:date="2019-11-06T13:54:00Z">
+          <w:trPrChange w:id="137" w:author="Котлицкий Сергей Андреевич" w:date="2019-11-06T13:54:00Z">
             <w:trPr>
               <w:gridBefore w:val="1"/>
-              <w:trHeight w:val="1820"/>
+              <w:trHeight w:val="917"/>
             </w:trPr>
           </w:trPrChange>
         </w:trPr>
         <w:tc>
           <w:tcPr>
             <w:tcW w:w="1905" w:type="dxa"/>
-            <w:tcPrChange w:id="126" w:author="Котлицкий Сергей Андреевич" w:date="2019-11-06T13:54:00Z">
+            <w:tcPrChange w:id="138" w:author="Котлицкий Сергей Андреевич" w:date="2019-11-06T13:54:00Z">
               <w:tcPr>
                 <w:tcW w:w="1905" w:type="dxa"/>
                 <w:gridSpan w:val="2"/>
@@ -9127,14 +9376,14 @@
               <w:rPr>
                 <w:rFonts w:eastAsiaTheme="minorHAnsi"/>
               </w:rPr>
-              <w:t>Представление данных в виде интеллект-карт</w:t>
+              <w:t>Создание команд</w:t>
             </w:r>
           </w:p>
         </w:tc>
         <w:tc>
           <w:tcPr>
             <w:tcW w:w="1195" w:type="dxa"/>
-            <w:tcPrChange w:id="127" w:author="Котлицкий Сергей Андреевич" w:date="2019-11-06T13:54:00Z">
+            <w:tcPrChange w:id="139" w:author="Котлицкий Сергей Андреевич" w:date="2019-11-06T13:54:00Z">
               <w:tcPr>
                 <w:tcW w:w="1195" w:type="dxa"/>
               </w:tcPr>
@@ -9152,14 +9401,14 @@
               <w:rPr>
                 <w:rFonts w:eastAsiaTheme="minorHAnsi"/>
               </w:rPr>
-              <w:t>-</w:t>
+              <w:t>+</w:t>
             </w:r>
           </w:p>
         </w:tc>
         <w:tc>
           <w:tcPr>
             <w:tcW w:w="1214" w:type="dxa"/>
-            <w:tcPrChange w:id="128" w:author="Котлицкий Сергей Андреевич" w:date="2019-11-06T13:54:00Z">
+            <w:tcPrChange w:id="140" w:author="Котлицкий Сергей Андреевич" w:date="2019-11-06T13:54:00Z">
               <w:tcPr>
                 <w:tcW w:w="1214" w:type="dxa"/>
               </w:tcPr>
@@ -9177,14 +9426,14 @@
               <w:rPr>
                 <w:rFonts w:eastAsiaTheme="minorHAnsi"/>
               </w:rPr>
-              <w:t>-</w:t>
+              <w:t>+</w:t>
             </w:r>
           </w:p>
         </w:tc>
         <w:tc>
           <w:tcPr>
             <w:tcW w:w="1499" w:type="dxa"/>
-            <w:tcPrChange w:id="129" w:author="Котлицкий Сергей Андреевич" w:date="2019-11-06T13:54:00Z">
+            <w:tcPrChange w:id="141" w:author="Котлицкий Сергей Андреевич" w:date="2019-11-06T13:54:00Z">
               <w:tcPr>
                 <w:tcW w:w="1265" w:type="dxa"/>
               </w:tcPr>
@@ -9202,14 +9451,14 @@
               <w:rPr>
                 <w:rFonts w:eastAsiaTheme="minorHAnsi"/>
               </w:rPr>
-              <w:t>-</w:t>
+              <w:t>+</w:t>
             </w:r>
           </w:p>
         </w:tc>
         <w:tc>
           <w:tcPr>
             <w:tcW w:w="1497" w:type="dxa"/>
-            <w:tcPrChange w:id="130" w:author="Котлицкий Сергей Андреевич" w:date="2019-11-06T13:54:00Z">
+            <w:tcPrChange w:id="142" w:author="Котлицкий Сергей Андреевич" w:date="2019-11-06T13:54:00Z">
               <w:tcPr>
                 <w:tcW w:w="1731" w:type="dxa"/>
                 <w:gridSpan w:val="2"/>
@@ -9228,14 +9477,14 @@
               <w:rPr>
                 <w:rFonts w:eastAsiaTheme="minorHAnsi"/>
               </w:rPr>
-              <w:t>-</w:t>
+              <w:t>+</w:t>
             </w:r>
           </w:p>
         </w:tc>
         <w:tc>
           <w:tcPr>
             <w:tcW w:w="1216" w:type="dxa"/>
-            <w:tcPrChange w:id="131" w:author="Котлицкий Сергей Андреевич" w:date="2019-11-06T13:54:00Z">
+            <w:tcPrChange w:id="143" w:author="Котлицкий Сергей Андреевич" w:date="2019-11-06T13:54:00Z">
               <w:tcPr>
                 <w:tcW w:w="1215" w:type="dxa"/>
               </w:tcPr>
@@ -9253,14 +9502,14 @@
               <w:rPr>
                 <w:rFonts w:eastAsiaTheme="minorHAnsi"/>
               </w:rPr>
-              <w:t>-</w:t>
+              <w:t>+</w:t>
             </w:r>
           </w:p>
         </w:tc>
         <w:tc>
           <w:tcPr>
             <w:tcW w:w="1214" w:type="dxa"/>
-            <w:tcPrChange w:id="132" w:author="Котлицкий Сергей Андреевич" w:date="2019-11-06T13:54:00Z">
+            <w:tcPrChange w:id="144" w:author="Котлицкий Сергей Андреевич" w:date="2019-11-06T13:54:00Z">
               <w:tcPr>
                 <w:tcW w:w="1214" w:type="dxa"/>
               </w:tcPr>
@@ -9278,14 +9527,14 @@
               <w:rPr>
                 <w:rFonts w:eastAsiaTheme="minorHAnsi"/>
               </w:rPr>
-              <w:t>+</w:t>
+              <w:t>-</w:t>
             </w:r>
           </w:p>
         </w:tc>
         <w:tc>
           <w:tcPr>
             <w:tcW w:w="1214" w:type="dxa"/>
-            <w:tcPrChange w:id="133" w:author="Котлицкий Сергей Андреевич" w:date="2019-11-06T13:54:00Z">
+            <w:tcPrChange w:id="145" w:author="Котлицкий Сергей Андреевич" w:date="2019-11-06T13:54:00Z">
               <w:tcPr>
                 <w:tcW w:w="1214" w:type="dxa"/>
                 <w:gridSpan w:val="2"/>
@@ -9304,14 +9553,14 @@
               <w:rPr>
                 <w:rFonts w:eastAsiaTheme="minorHAnsi"/>
               </w:rPr>
-              <w:t>+</w:t>
+              <w:t>-</w:t>
             </w:r>
           </w:p>
         </w:tc>
         <w:tc>
           <w:tcPr>
             <w:tcW w:w="1379" w:type="dxa"/>
-            <w:tcPrChange w:id="134" w:author="Котлицкий Сергей Андреевич" w:date="2019-11-06T13:54:00Z">
+            <w:tcPrChange w:id="146" w:author="Котлицкий Сергей Андреевич" w:date="2019-11-06T13:54:00Z">
               <w:tcPr>
                 <w:tcW w:w="1102" w:type="dxa"/>
               </w:tcPr>
@@ -9336,7 +9585,7 @@
         <w:tc>
           <w:tcPr>
             <w:tcW w:w="1454" w:type="dxa"/>
-            <w:tcPrChange w:id="135" w:author="Котлицкий Сергей Андреевич" w:date="2019-11-06T13:54:00Z">
+            <w:tcPrChange w:id="147" w:author="Котлицкий Сергей Андреевич" w:date="2019-11-06T13:54:00Z">
               <w:tcPr>
                 <w:tcW w:w="1731" w:type="dxa"/>
               </w:tcPr>
@@ -9356,14 +9605,14 @@
                 <w:rFonts w:eastAsiaTheme="minorHAnsi"/>
                 <w:lang w:val="en-US"/>
               </w:rPr>
-              <w:t>+</w:t>
+              <w:t>-</w:t>
             </w:r>
           </w:p>
         </w:tc>
         <w:tc>
           <w:tcPr>
             <w:tcW w:w="1217" w:type="dxa"/>
-            <w:tcPrChange w:id="136" w:author="Котлицкий Сергей Андреевич" w:date="2019-11-06T13:54:00Z">
+            <w:tcPrChange w:id="148" w:author="Котлицкий Сергей Андреевич" w:date="2019-11-06T13:54:00Z">
               <w:tcPr>
                 <w:tcW w:w="1215" w:type="dxa"/>
               </w:tcPr>
@@ -9381,14 +9630,320 @@
               <w:rPr>
                 <w:rFonts w:eastAsiaTheme="minorHAnsi"/>
               </w:rPr>
-              <w:t>+</w:t>
+              <w:t>-</w:t>
             </w:r>
           </w:p>
         </w:tc>
       </w:tr>
       <w:tr>
         <w:tblPrEx>
-          <w:tblPrExChange w:id="137" w:author="Котлицкий Сергей Андреевич" w:date="2019-11-06T13:54:00Z">
+          <w:tblPrExChange w:id="149" w:author="Котлицкий Сергей Андреевич" w:date="2019-11-06T13:54:00Z">
+            <w:tblPrEx>
+              <w:tblW w:w="15004" w:type="dxa"/>
+              <w:tblInd w:w="-289" w:type="dxa"/>
+            </w:tblPrEx>
+          </w:tblPrExChange>
+        </w:tblPrEx>
+        <w:trPr>
+          <w:cantSplit/>
+          <w:trHeight w:val="1376"/>
+          <w:jc w:val="center"/>
+          <w:trPrChange w:id="150" w:author="Котлицкий Сергей Андреевич" w:date="2019-11-06T13:54:00Z">
+            <w:trPr>
+              <w:gridBefore w:val="1"/>
+              <w:trHeight w:val="1376"/>
+            </w:trPr>
+          </w:trPrChange>
+        </w:trPr>
+        <w:tc>
+          <w:tcPr>
+            <w:tcW w:w="1905" w:type="dxa"/>
+            <w:tcPrChange w:id="151" w:author="Котлицкий Сергей Андреевич" w:date="2019-11-06T13:54:00Z">
+              <w:tcPr>
+                <w:tcW w:w="1905" w:type="dxa"/>
+                <w:gridSpan w:val="2"/>
+              </w:tcPr>
+            </w:tcPrChange>
+          </w:tcPr>
+          <w:p>
+            <w:pPr>
+              <w:spacing w:line="360" w:lineRule="auto"/>
+              <w:jc w:val="center"/>
+              <w:rPr>
+                <w:rFonts w:eastAsiaTheme="minorHAnsi"/>
+              </w:rPr>
+            </w:pPr>
+            <w:r>
+              <w:rPr>
+                <w:rFonts w:eastAsiaTheme="minorHAnsi"/>
+              </w:rPr>
+              <w:t>Отображение сроков на календарь</w:t>
+            </w:r>
+          </w:p>
+        </w:tc>
+        <w:tc>
+          <w:tcPr>
+            <w:tcW w:w="1195" w:type="dxa"/>
+            <w:tcPrChange w:id="152" w:author="Котлицкий Сергей Андреевич" w:date="2019-11-06T13:54:00Z">
+              <w:tcPr>
+                <w:tcW w:w="1195" w:type="dxa"/>
+              </w:tcPr>
+            </w:tcPrChange>
+          </w:tcPr>
+          <w:p>
+            <w:pPr>
+              <w:spacing w:line="360" w:lineRule="auto"/>
+              <w:jc w:val="both"/>
+              <w:rPr>
+                <w:rFonts w:eastAsiaTheme="minorHAnsi"/>
+              </w:rPr>
+            </w:pPr>
+            <w:r>
+              <w:rPr>
+                <w:rFonts w:eastAsiaTheme="minorHAnsi"/>
+              </w:rPr>
+              <w:t>-</w:t>
+            </w:r>
+          </w:p>
+        </w:tc>
+        <w:tc>
+          <w:tcPr>
+            <w:tcW w:w="1214" w:type="dxa"/>
+            <w:tcPrChange w:id="153" w:author="Котлицкий Сергей Андреевич" w:date="2019-11-06T13:54:00Z">
+              <w:tcPr>
+                <w:tcW w:w="1214" w:type="dxa"/>
+              </w:tcPr>
+            </w:tcPrChange>
+          </w:tcPr>
+          <w:p>
+            <w:pPr>
+              <w:spacing w:line="360" w:lineRule="auto"/>
+              <w:jc w:val="both"/>
+              <w:rPr>
+                <w:rFonts w:eastAsiaTheme="minorHAnsi"/>
+              </w:rPr>
+            </w:pPr>
+            <w:r>
+              <w:rPr>
+                <w:rFonts w:eastAsiaTheme="minorHAnsi"/>
+              </w:rPr>
+              <w:t>+</w:t>
+            </w:r>
+          </w:p>
+        </w:tc>
+        <w:tc>
+          <w:tcPr>
+            <w:tcW w:w="1499" w:type="dxa"/>
+            <w:tcPrChange w:id="154" w:author="Котлицкий Сергей Андреевич" w:date="2019-11-06T13:54:00Z">
+              <w:tcPr>
+                <w:tcW w:w="1265" w:type="dxa"/>
+              </w:tcPr>
+            </w:tcPrChange>
+          </w:tcPr>
+          <w:p>
+            <w:pPr>
+              <w:spacing w:line="360" w:lineRule="auto"/>
+              <w:jc w:val="both"/>
+              <w:rPr>
+                <w:rFonts w:eastAsiaTheme="minorHAnsi"/>
+              </w:rPr>
+            </w:pPr>
+            <w:r>
+              <w:rPr>
+                <w:rFonts w:eastAsiaTheme="minorHAnsi"/>
+              </w:rPr>
+              <w:t>+</w:t>
+            </w:r>
+          </w:p>
+        </w:tc>
+        <w:tc>
+          <w:tcPr>
+            <w:tcW w:w="1497" w:type="dxa"/>
+            <w:tcPrChange w:id="155" w:author="Котлицкий Сергей Андреевич" w:date="2019-11-06T13:54:00Z">
+              <w:tcPr>
+                <w:tcW w:w="1731" w:type="dxa"/>
+                <w:gridSpan w:val="2"/>
+              </w:tcPr>
+            </w:tcPrChange>
+          </w:tcPr>
+          <w:p>
+            <w:pPr>
+              <w:spacing w:line="360" w:lineRule="auto"/>
+              <w:jc w:val="both"/>
+              <w:rPr>
+                <w:rFonts w:eastAsiaTheme="minorHAnsi"/>
+              </w:rPr>
+            </w:pPr>
+            <w:r>
+              <w:rPr>
+                <w:rFonts w:eastAsiaTheme="minorHAnsi"/>
+              </w:rPr>
+              <w:t>-</w:t>
+            </w:r>
+          </w:p>
+        </w:tc>
+        <w:tc>
+          <w:tcPr>
+            <w:tcW w:w="1216" w:type="dxa"/>
+            <w:tcPrChange w:id="156" w:author="Котлицкий Сергей Андреевич" w:date="2019-11-06T13:54:00Z">
+              <w:tcPr>
+                <w:tcW w:w="1215" w:type="dxa"/>
+              </w:tcPr>
+            </w:tcPrChange>
+          </w:tcPr>
+          <w:p>
+            <w:pPr>
+              <w:spacing w:line="360" w:lineRule="auto"/>
+              <w:jc w:val="both"/>
+              <w:rPr>
+                <w:rFonts w:eastAsiaTheme="minorHAnsi"/>
+                <w:lang w:val="en-US"/>
+                <w:rPrChange w:id="157" w:author="Котлицкий Сергей Андреевич" w:date="2019-11-06T14:10:00Z">
+                  <w:rPr>
+                    <w:rFonts w:eastAsiaTheme="minorHAnsi"/>
+                  </w:rPr>
+                </w:rPrChange>
+              </w:rPr>
+            </w:pPr>
+            <w:r>
+              <w:rPr>
+                <w:rFonts w:eastAsiaTheme="minorHAnsi"/>
+              </w:rPr>
+              <w:t>+</w:t>
+            </w:r>
+          </w:p>
+        </w:tc>
+        <w:tc>
+          <w:tcPr>
+            <w:tcW w:w="1214" w:type="dxa"/>
+            <w:tcPrChange w:id="158" w:author="Котлицкий Сергей Андреевич" w:date="2019-11-06T13:54:00Z">
+              <w:tcPr>
+                <w:tcW w:w="1214" w:type="dxa"/>
+              </w:tcPr>
+            </w:tcPrChange>
+          </w:tcPr>
+          <w:p>
+            <w:pPr>
+              <w:spacing w:line="360" w:lineRule="auto"/>
+              <w:jc w:val="both"/>
+              <w:rPr>
+                <w:rFonts w:eastAsiaTheme="minorHAnsi"/>
+              </w:rPr>
+            </w:pPr>
+            <w:r>
+              <w:rPr>
+                <w:rFonts w:eastAsiaTheme="minorHAnsi"/>
+              </w:rPr>
+              <w:t>-</w:t>
+            </w:r>
+          </w:p>
+        </w:tc>
+        <w:tc>
+          <w:tcPr>
+            <w:tcW w:w="1214" w:type="dxa"/>
+            <w:tcPrChange w:id="159" w:author="Котлицкий Сергей Андреевич" w:date="2019-11-06T13:54:00Z">
+              <w:tcPr>
+                <w:tcW w:w="1214" w:type="dxa"/>
+                <w:gridSpan w:val="2"/>
+              </w:tcPr>
+            </w:tcPrChange>
+          </w:tcPr>
+          <w:p>
+            <w:pPr>
+              <w:spacing w:line="360" w:lineRule="auto"/>
+              <w:jc w:val="both"/>
+              <w:rPr>
+                <w:rFonts w:eastAsiaTheme="minorHAnsi"/>
+                <w:lang w:val="en-US"/>
+              </w:rPr>
+            </w:pPr>
+            <w:r>
+              <w:rPr>
+                <w:rFonts w:eastAsiaTheme="minorHAnsi"/>
+              </w:rPr>
+              <w:t>-</w:t>
+            </w:r>
+          </w:p>
+        </w:tc>
+        <w:tc>
+          <w:tcPr>
+            <w:tcW w:w="1379" w:type="dxa"/>
+            <w:tcPrChange w:id="160" w:author="Котлицкий Сергей Андреевич" w:date="2019-11-06T13:54:00Z">
+              <w:tcPr>
+                <w:tcW w:w="1102" w:type="dxa"/>
+              </w:tcPr>
+            </w:tcPrChange>
+          </w:tcPr>
+          <w:p>
+            <w:pPr>
+              <w:spacing w:line="360" w:lineRule="auto"/>
+              <w:jc w:val="both"/>
+              <w:rPr>
+                <w:rFonts w:eastAsiaTheme="minorHAnsi"/>
+              </w:rPr>
+            </w:pPr>
+            <w:r>
+              <w:rPr>
+                <w:rFonts w:eastAsiaTheme="minorHAnsi"/>
+              </w:rPr>
+              <w:t>-</w:t>
+            </w:r>
+          </w:p>
+        </w:tc>
+        <w:tc>
+          <w:tcPr>
+            <w:tcW w:w="1454" w:type="dxa"/>
+            <w:tcPrChange w:id="161" w:author="Котлицкий Сергей Андреевич" w:date="2019-11-06T13:54:00Z">
+              <w:tcPr>
+                <w:tcW w:w="1731" w:type="dxa"/>
+              </w:tcPr>
+            </w:tcPrChange>
+          </w:tcPr>
+          <w:p>
+            <w:pPr>
+              <w:spacing w:line="360" w:lineRule="auto"/>
+              <w:jc w:val="both"/>
+              <w:rPr>
+                <w:rFonts w:eastAsiaTheme="minorHAnsi"/>
+              </w:rPr>
+            </w:pPr>
+            <w:r>
+              <w:rPr>
+                <w:rFonts w:eastAsiaTheme="minorHAnsi"/>
+              </w:rPr>
+              <w:t>-</w:t>
+            </w:r>
+          </w:p>
+        </w:tc>
+        <w:tc>
+          <w:tcPr>
+            <w:tcW w:w="1217" w:type="dxa"/>
+            <w:tcPrChange w:id="162" w:author="Котлицкий Сергей Андреевич" w:date="2019-11-06T13:54:00Z">
+              <w:tcPr>
+                <w:tcW w:w="1215" w:type="dxa"/>
+              </w:tcPr>
+            </w:tcPrChange>
+          </w:tcPr>
+          <w:p>
+            <w:pPr>
+              <w:spacing w:line="360" w:lineRule="auto"/>
+              <w:jc w:val="both"/>
+              <w:rPr>
+                <w:rFonts w:eastAsiaTheme="minorHAnsi"/>
+              </w:rPr>
+            </w:pPr>
+            <w:r>
+              <w:rPr>
+                <w:rFonts w:eastAsiaTheme="minorHAnsi"/>
+              </w:rPr>
+              <w:t>-</w:t>
+            </w:r>
+          </w:p>
+        </w:tc>
+      </w:tr>
+      <w:tr>
+        <w:tblPrEx>
+          <w:tblPrExChange w:id="163" w:author="Котлицкий Сергей Андреевич" w:date="2019-11-06T13:54:00Z">
             <w:tblPrEx>
               <w:tblW w:w="15004" w:type="dxa"/>
               <w:tblInd w:w="-289" w:type="dxa"/>
@@ -9399,7 +9954,7 @@
           <w:cantSplit/>
           <w:trHeight w:val="917"/>
           <w:jc w:val="center"/>
-          <w:trPrChange w:id="138" w:author="Котлицкий Сергей Андреевич" w:date="2019-11-06T13:54:00Z">
+          <w:trPrChange w:id="164" w:author="Котлицкий Сергей Андреевич" w:date="2019-11-06T13:54:00Z">
             <w:trPr>
               <w:gridBefore w:val="1"/>
               <w:trHeight w:val="917"/>
@@ -9409,7 +9964,7 @@
         <w:tc>
           <w:tcPr>
             <w:tcW w:w="1905" w:type="dxa"/>
-            <w:tcPrChange w:id="139" w:author="Котлицкий Сергей Андреевич" w:date="2019-11-06T13:54:00Z">
+            <w:tcPrChange w:id="165" w:author="Котлицкий Сергей Андреевич" w:date="2019-11-06T13:54:00Z">
               <w:tcPr>
                 <w:tcW w:w="1905" w:type="dxa"/>
                 <w:gridSpan w:val="2"/>
@@ -9428,14 +9983,14 @@
               <w:rPr>
                 <w:rFonts w:eastAsiaTheme="minorHAnsi"/>
               </w:rPr>
-              <w:t>Создание команд</w:t>
+              <w:t>Создание диаграмм</w:t>
             </w:r>
           </w:p>
         </w:tc>
         <w:tc>
           <w:tcPr>
             <w:tcW w:w="1195" w:type="dxa"/>
-            <w:tcPrChange w:id="140" w:author="Котлицкий Сергей Андреевич" w:date="2019-11-06T13:54:00Z">
+            <w:tcPrChange w:id="166" w:author="Котлицкий Сергей Андреевич" w:date="2019-11-06T13:54:00Z">
               <w:tcPr>
                 <w:tcW w:w="1195" w:type="dxa"/>
               </w:tcPr>
@@ -9453,14 +10008,14 @@
               <w:rPr>
                 <w:rFonts w:eastAsiaTheme="minorHAnsi"/>
               </w:rPr>
-              <w:t>+</w:t>
+              <w:t>-</w:t>
             </w:r>
           </w:p>
         </w:tc>
         <w:tc>
           <w:tcPr>
             <w:tcW w:w="1214" w:type="dxa"/>
-            <w:tcPrChange w:id="141" w:author="Котлицкий Сергей Андреевич" w:date="2019-11-06T13:54:00Z">
+            <w:tcPrChange w:id="167" w:author="Котлицкий Сергей Андреевич" w:date="2019-11-06T13:54:00Z">
               <w:tcPr>
                 <w:tcW w:w="1214" w:type="dxa"/>
               </w:tcPr>
@@ -9478,14 +10033,14 @@
               <w:rPr>
                 <w:rFonts w:eastAsiaTheme="minorHAnsi"/>
               </w:rPr>
-              <w:t>+</w:t>
+              <w:t>-</w:t>
             </w:r>
           </w:p>
         </w:tc>
         <w:tc>
           <w:tcPr>
             <w:tcW w:w="1499" w:type="dxa"/>
-            <w:tcPrChange w:id="142" w:author="Котлицкий Сергей Андреевич" w:date="2019-11-06T13:54:00Z">
+            <w:tcPrChange w:id="168" w:author="Котлицкий Сергей Андреевич" w:date="2019-11-06T13:54:00Z">
               <w:tcPr>
                 <w:tcW w:w="1265" w:type="dxa"/>
               </w:tcPr>
@@ -9510,7 +10065,7 @@
         <w:tc>
           <w:tcPr>
             <w:tcW w:w="1497" w:type="dxa"/>
-            <w:tcPrChange w:id="143" w:author="Котлицкий Сергей Андреевич" w:date="2019-11-06T13:54:00Z">
+            <w:tcPrChange w:id="169" w:author="Котлицкий Сергей Андреевич" w:date="2019-11-06T13:54:00Z">
               <w:tcPr>
                 <w:tcW w:w="1731" w:type="dxa"/>
                 <w:gridSpan w:val="2"/>
@@ -9536,7 +10091,7 @@
         <w:tc>
           <w:tcPr>
             <w:tcW w:w="1216" w:type="dxa"/>
-            <w:tcPrChange w:id="144" w:author="Котлицкий Сергей Андреевич" w:date="2019-11-06T13:54:00Z">
+            <w:tcPrChange w:id="170" w:author="Котлицкий Сергей Андреевич" w:date="2019-11-06T13:54:00Z">
               <w:tcPr>
                 <w:tcW w:w="1215" w:type="dxa"/>
               </w:tcPr>
@@ -9561,7 +10116,7 @@
         <w:tc>
           <w:tcPr>
             <w:tcW w:w="1214" w:type="dxa"/>
-            <w:tcPrChange w:id="145" w:author="Котлицкий Сергей Андреевич" w:date="2019-11-06T13:54:00Z">
+            <w:tcPrChange w:id="171" w:author="Котлицкий Сергей Андреевич" w:date="2019-11-06T13:54:00Z">
               <w:tcPr>
                 <w:tcW w:w="1214" w:type="dxa"/>
               </w:tcPr>
@@ -9579,14 +10134,14 @@
               <w:rPr>
                 <w:rFonts w:eastAsiaTheme="minorHAnsi"/>
               </w:rPr>
-              <w:t>-</w:t>
+              <w:t>+</w:t>
             </w:r>
           </w:p>
         </w:tc>
         <w:tc>
           <w:tcPr>
             <w:tcW w:w="1214" w:type="dxa"/>
-            <w:tcPrChange w:id="146" w:author="Котлицкий Сергей Андреевич" w:date="2019-11-06T13:54:00Z">
+            <w:tcPrChange w:id="172" w:author="Котлицкий Сергей Андреевич" w:date="2019-11-06T13:54:00Z">
               <w:tcPr>
                 <w:tcW w:w="1214" w:type="dxa"/>
                 <w:gridSpan w:val="2"/>
@@ -9599,20 +10154,21 @@
               <w:jc w:val="both"/>
               <w:rPr>
                 <w:rFonts w:eastAsiaTheme="minorHAnsi"/>
+                <w:lang w:val="en-US"/>
               </w:rPr>
             </w:pPr>
             <w:r>
               <w:rPr>
                 <w:rFonts w:eastAsiaTheme="minorHAnsi"/>
               </w:rPr>
-              <w:t>-</w:t>
+              <w:t>+</w:t>
             </w:r>
           </w:p>
         </w:tc>
         <w:tc>
           <w:tcPr>
             <w:tcW w:w="1379" w:type="dxa"/>
-            <w:tcPrChange w:id="147" w:author="Котлицкий Сергей Андреевич" w:date="2019-11-06T13:54:00Z">
+            <w:tcPrChange w:id="173" w:author="Котлицкий Сергей Андреевич" w:date="2019-11-06T13:54:00Z">
               <w:tcPr>
                 <w:tcW w:w="1102" w:type="dxa"/>
               </w:tcPr>
@@ -9637,7 +10193,7 @@
         <w:tc>
           <w:tcPr>
             <w:tcW w:w="1454" w:type="dxa"/>
-            <w:tcPrChange w:id="148" w:author="Котлицкий Сергей Андреевич" w:date="2019-11-06T13:54:00Z">
+            <w:tcPrChange w:id="174" w:author="Котлицкий Сергей Андреевич" w:date="2019-11-06T13:54:00Z">
               <w:tcPr>
                 <w:tcW w:w="1731" w:type="dxa"/>
               </w:tcPr>
@@ -9657,14 +10213,14 @@
                 <w:rFonts w:eastAsiaTheme="minorHAnsi"/>
                 <w:lang w:val="en-US"/>
               </w:rPr>
-              <w:t>-</w:t>
+              <w:t>+</w:t>
             </w:r>
           </w:p>
         </w:tc>
         <w:tc>
           <w:tcPr>
             <w:tcW w:w="1217" w:type="dxa"/>
-            <w:tcPrChange w:id="149" w:author="Котлицкий Сергей Андреевич" w:date="2019-11-06T13:54:00Z">
+            <w:tcPrChange w:id="175" w:author="Котлицкий Сергей Андреевич" w:date="2019-11-06T13:54:00Z">
               <w:tcPr>
                 <w:tcW w:w="1215" w:type="dxa"/>
               </w:tcPr>
@@ -9689,7 +10245,7 @@
       </w:tr>
       <w:tr>
         <w:tblPrEx>
-          <w:tblPrExChange w:id="150" w:author="Котлицкий Сергей Андреевич" w:date="2019-11-06T13:54:00Z">
+          <w:tblPrExChange w:id="176" w:author="Котлицкий Сергей Андреевич" w:date="2019-11-06T13:54:00Z">
             <w:tblPrEx>
               <w:tblW w:w="15004" w:type="dxa"/>
               <w:tblInd w:w="-289" w:type="dxa"/>
@@ -9698,19 +10254,19 @@
         </w:tblPrEx>
         <w:trPr>
           <w:cantSplit/>
-          <w:trHeight w:val="1376"/>
+          <w:trHeight w:val="750"/>
           <w:jc w:val="center"/>
-          <w:trPrChange w:id="151" w:author="Котлицкий Сергей Андреевич" w:date="2019-11-06T13:54:00Z">
+          <w:trPrChange w:id="177" w:author="Котлицкий Сергей Андреевич" w:date="2019-11-06T13:54:00Z">
             <w:trPr>
               <w:gridBefore w:val="1"/>
-              <w:trHeight w:val="1376"/>
+              <w:trHeight w:val="442"/>
             </w:trPr>
           </w:trPrChange>
         </w:trPr>
         <w:tc>
           <w:tcPr>
             <w:tcW w:w="1905" w:type="dxa"/>
-            <w:tcPrChange w:id="152" w:author="Котлицкий Сергей Андреевич" w:date="2019-11-06T13:54:00Z">
+            <w:tcPrChange w:id="178" w:author="Котлицкий Сергей Андреевич" w:date="2019-11-06T13:54:00Z">
               <w:tcPr>
                 <w:tcW w:w="1905" w:type="dxa"/>
                 <w:gridSpan w:val="2"/>
@@ -9729,14 +10285,14 @@
               <w:rPr>
                 <w:rFonts w:eastAsiaTheme="minorHAnsi"/>
               </w:rPr>
-              <w:t>Отображение сроков на календарь</w:t>
+              <w:t>Авторизация</w:t>
             </w:r>
           </w:p>
         </w:tc>
         <w:tc>
           <w:tcPr>
             <w:tcW w:w="1195" w:type="dxa"/>
-            <w:tcPrChange w:id="153" w:author="Котлицкий Сергей Андреевич" w:date="2019-11-06T13:54:00Z">
+            <w:tcPrChange w:id="179" w:author="Котлицкий Сергей Андреевич" w:date="2019-11-06T13:54:00Z">
               <w:tcPr>
                 <w:tcW w:w="1195" w:type="dxa"/>
               </w:tcPr>
@@ -9754,14 +10310,14 @@
               <w:rPr>
                 <w:rFonts w:eastAsiaTheme="minorHAnsi"/>
               </w:rPr>
-              <w:t>-</w:t>
+              <w:t>+</w:t>
             </w:r>
           </w:p>
         </w:tc>
         <w:tc>
           <w:tcPr>
             <w:tcW w:w="1214" w:type="dxa"/>
-            <w:tcPrChange w:id="154" w:author="Котлицкий Сергей Андреевич" w:date="2019-11-06T13:54:00Z">
+            <w:tcPrChange w:id="180" w:author="Котлицкий Сергей Андреевич" w:date="2019-11-06T13:54:00Z">
               <w:tcPr>
                 <w:tcW w:w="1214" w:type="dxa"/>
               </w:tcPr>
@@ -9786,7 +10342,7 @@
         <w:tc>
           <w:tcPr>
             <w:tcW w:w="1499" w:type="dxa"/>
-            <w:tcPrChange w:id="155" w:author="Котлицкий Сергей Андреевич" w:date="2019-11-06T13:54:00Z">
+            <w:tcPrChange w:id="181" w:author="Котлицкий Сергей Андреевич" w:date="2019-11-06T13:54:00Z">
               <w:tcPr>
                 <w:tcW w:w="1265" w:type="dxa"/>
               </w:tcPr>
@@ -9811,7 +10367,7 @@
         <w:tc>
           <w:tcPr>
             <w:tcW w:w="1497" w:type="dxa"/>
-            <w:tcPrChange w:id="156" w:author="Котлицкий Сергей Андреевич" w:date="2019-11-06T13:54:00Z">
+            <w:tcPrChange w:id="182" w:author="Котлицкий Сергей Андреевич" w:date="2019-11-06T13:54:00Z">
               <w:tcPr>
                 <w:tcW w:w="1731" w:type="dxa"/>
                 <w:gridSpan w:val="2"/>
@@ -9824,20 +10380,22 @@
               <w:jc w:val="both"/>
               <w:rPr>
                 <w:rFonts w:eastAsiaTheme="minorHAnsi"/>
+                <w:lang w:val="en-US"/>
               </w:rPr>
             </w:pPr>
             <w:r>
               <w:rPr>
                 <w:rFonts w:eastAsiaTheme="minorHAnsi"/>
-              </w:rPr>
-              <w:t>-</w:t>
+                <w:lang w:val="en-US"/>
+              </w:rPr>
+              <w:t>+</w:t>
             </w:r>
           </w:p>
         </w:tc>
         <w:tc>
           <w:tcPr>
             <w:tcW w:w="1216" w:type="dxa"/>
-            <w:tcPrChange w:id="157" w:author="Котлицкий Сергей Андреевич" w:date="2019-11-06T13:54:00Z">
+            <w:tcPrChange w:id="183" w:author="Котлицкий Сергей Андреевич" w:date="2019-11-06T13:54:00Z">
               <w:tcPr>
                 <w:tcW w:w="1215" w:type="dxa"/>
               </w:tcPr>
@@ -9850,16 +10408,12 @@
               <w:rPr>
                 <w:rFonts w:eastAsiaTheme="minorHAnsi"/>
                 <w:lang w:val="en-US"/>
-                <w:rPrChange w:id="158" w:author="Котлицкий Сергей Андреевич" w:date="2019-11-06T14:10:00Z">
-                  <w:rPr>
-                    <w:rFonts w:eastAsiaTheme="minorHAnsi"/>
-                  </w:rPr>
-                </w:rPrChange>
               </w:rPr>
             </w:pPr>
             <w:r>
               <w:rPr>
                 <w:rFonts w:eastAsiaTheme="minorHAnsi"/>
+                <w:lang w:val="en-US"/>
               </w:rPr>
               <w:t>+</w:t>
             </w:r>
@@ -9868,7 +10422,7 @@
         <w:tc>
           <w:tcPr>
             <w:tcW w:w="1214" w:type="dxa"/>
-            <w:tcPrChange w:id="159" w:author="Котлицкий Сергей Андреевич" w:date="2019-11-06T13:54:00Z">
+            <w:tcPrChange w:id="184" w:author="Котлицкий Сергей Андреевич" w:date="2019-11-06T13:54:00Z">
               <w:tcPr>
                 <w:tcW w:w="1214" w:type="dxa"/>
               </w:tcPr>
@@ -9886,14 +10440,14 @@
               <w:rPr>
                 <w:rFonts w:eastAsiaTheme="minorHAnsi"/>
               </w:rPr>
-              <w:t>-</w:t>
+              <w:t>+</w:t>
             </w:r>
           </w:p>
         </w:tc>
         <w:tc>
           <w:tcPr>
             <w:tcW w:w="1214" w:type="dxa"/>
-            <w:tcPrChange w:id="160" w:author="Котлицкий Сергей Андреевич" w:date="2019-11-06T13:54:00Z">
+            <w:tcPrChange w:id="185" w:author="Котлицкий Сергей Андреевич" w:date="2019-11-06T13:54:00Z">
               <w:tcPr>
                 <w:tcW w:w="1214" w:type="dxa"/>
                 <w:gridSpan w:val="2"/>
@@ -9906,12 +10460,12 @@
               <w:jc w:val="both"/>
               <w:rPr>
                 <w:rFonts w:eastAsiaTheme="minorHAnsi"/>
-                <w:lang w:val="en-US"/>
               </w:rPr>
             </w:pPr>
             <w:r>
               <w:rPr>
                 <w:rFonts w:eastAsiaTheme="minorHAnsi"/>
+                <w:lang w:val="en-US"/>
               </w:rPr>
               <w:t>-</w:t>
             </w:r>
@@ -9920,7 +10474,7 @@
         <w:tc>
           <w:tcPr>
             <w:tcW w:w="1379" w:type="dxa"/>
-            <w:tcPrChange w:id="161" w:author="Котлицкий Сергей Андреевич" w:date="2019-11-06T13:54:00Z">
+            <w:tcPrChange w:id="186" w:author="Котлицкий Сергей Андреевич" w:date="2019-11-06T13:54:00Z">
               <w:tcPr>
                 <w:tcW w:w="1102" w:type="dxa"/>
               </w:tcPr>
@@ -9932,20 +10486,22 @@
               <w:jc w:val="both"/>
               <w:rPr>
                 <w:rFonts w:eastAsiaTheme="minorHAnsi"/>
+                <w:lang w:val="en-US"/>
               </w:rPr>
             </w:pPr>
             <w:r>
               <w:rPr>
                 <w:rFonts w:eastAsiaTheme="minorHAnsi"/>
-              </w:rPr>
-              <w:t>-</w:t>
+                <w:lang w:val="en-US"/>
+              </w:rPr>
+              <w:t>+</w:t>
             </w:r>
           </w:p>
         </w:tc>
         <w:tc>
           <w:tcPr>
             <w:tcW w:w="1454" w:type="dxa"/>
-            <w:tcPrChange w:id="162" w:author="Котлицкий Сергей Андреевич" w:date="2019-11-06T13:54:00Z">
+            <w:tcPrChange w:id="187" w:author="Котлицкий Сергей Андреевич" w:date="2019-11-06T13:54:00Z">
               <w:tcPr>
                 <w:tcW w:w="1731" w:type="dxa"/>
               </w:tcPr>
@@ -9957,11 +10513,13 @@
               <w:jc w:val="both"/>
               <w:rPr>
                 <w:rFonts w:eastAsiaTheme="minorHAnsi"/>
+                <w:lang w:val="en-US"/>
               </w:rPr>
             </w:pPr>
             <w:r>
               <w:rPr>
                 <w:rFonts w:eastAsiaTheme="minorHAnsi"/>
+                <w:lang w:val="en-US"/>
               </w:rPr>
               <w:t>-</w:t>
             </w:r>
@@ -9970,7 +10528,7 @@
         <w:tc>
           <w:tcPr>
             <w:tcW w:w="1217" w:type="dxa"/>
-            <w:tcPrChange w:id="163" w:author="Котлицкий Сергей Андреевич" w:date="2019-11-06T13:54:00Z">
+            <w:tcPrChange w:id="188" w:author="Котлицкий Сергей Андреевич" w:date="2019-11-06T13:54:00Z">
               <w:tcPr>
                 <w:tcW w:w="1215" w:type="dxa"/>
               </w:tcPr>
@@ -9988,616 +10546,6 @@
               <w:rPr>
                 <w:rFonts w:eastAsiaTheme="minorHAnsi"/>
               </w:rPr>
-              <w:t>-</w:t>
-            </w:r>
-          </w:p>
-        </w:tc>
-      </w:tr>
-      <w:tr>
-        <w:tblPrEx>
-          <w:tblPrExChange w:id="164" w:author="Котлицкий Сергей Андреевич" w:date="2019-11-06T13:54:00Z">
-            <w:tblPrEx>
-              <w:tblW w:w="15004" w:type="dxa"/>
-              <w:tblInd w:w="-289" w:type="dxa"/>
-            </w:tblPrEx>
-          </w:tblPrExChange>
-        </w:tblPrEx>
-        <w:trPr>
-          <w:cantSplit/>
-          <w:trHeight w:val="917"/>
-          <w:jc w:val="center"/>
-          <w:trPrChange w:id="165" w:author="Котлицкий Сергей Андреевич" w:date="2019-11-06T13:54:00Z">
-            <w:trPr>
-              <w:gridBefore w:val="1"/>
-              <w:trHeight w:val="917"/>
-            </w:trPr>
-          </w:trPrChange>
-        </w:trPr>
-        <w:tc>
-          <w:tcPr>
-            <w:tcW w:w="1905" w:type="dxa"/>
-            <w:tcPrChange w:id="166" w:author="Котлицкий Сергей Андреевич" w:date="2019-11-06T13:54:00Z">
-              <w:tcPr>
-                <w:tcW w:w="1905" w:type="dxa"/>
-                <w:gridSpan w:val="2"/>
-              </w:tcPr>
-            </w:tcPrChange>
-          </w:tcPr>
-          <w:p>
-            <w:pPr>
-              <w:spacing w:line="360" w:lineRule="auto"/>
-              <w:jc w:val="center"/>
-              <w:rPr>
-                <w:rFonts w:eastAsiaTheme="minorHAnsi"/>
-              </w:rPr>
-            </w:pPr>
-            <w:r>
-              <w:rPr>
-                <w:rFonts w:eastAsiaTheme="minorHAnsi"/>
-              </w:rPr>
-              <w:t>Создание диаграмм</w:t>
-            </w:r>
-          </w:p>
-        </w:tc>
-        <w:tc>
-          <w:tcPr>
-            <w:tcW w:w="1195" w:type="dxa"/>
-            <w:tcPrChange w:id="167" w:author="Котлицкий Сергей Андреевич" w:date="2019-11-06T13:54:00Z">
-              <w:tcPr>
-                <w:tcW w:w="1195" w:type="dxa"/>
-              </w:tcPr>
-            </w:tcPrChange>
-          </w:tcPr>
-          <w:p>
-            <w:pPr>
-              <w:spacing w:line="360" w:lineRule="auto"/>
-              <w:jc w:val="both"/>
-              <w:rPr>
-                <w:rFonts w:eastAsiaTheme="minorHAnsi"/>
-              </w:rPr>
-            </w:pPr>
-            <w:r>
-              <w:rPr>
-                <w:rFonts w:eastAsiaTheme="minorHAnsi"/>
-              </w:rPr>
-              <w:t>-</w:t>
-            </w:r>
-          </w:p>
-        </w:tc>
-        <w:tc>
-          <w:tcPr>
-            <w:tcW w:w="1214" w:type="dxa"/>
-            <w:tcPrChange w:id="168" w:author="Котлицкий Сергей Андреевич" w:date="2019-11-06T13:54:00Z">
-              <w:tcPr>
-                <w:tcW w:w="1214" w:type="dxa"/>
-              </w:tcPr>
-            </w:tcPrChange>
-          </w:tcPr>
-          <w:p>
-            <w:pPr>
-              <w:spacing w:line="360" w:lineRule="auto"/>
-              <w:jc w:val="both"/>
-              <w:rPr>
-                <w:rFonts w:eastAsiaTheme="minorHAnsi"/>
-              </w:rPr>
-            </w:pPr>
-            <w:r>
-              <w:rPr>
-                <w:rFonts w:eastAsiaTheme="minorHAnsi"/>
-              </w:rPr>
-              <w:t>-</w:t>
-            </w:r>
-          </w:p>
-        </w:tc>
-        <w:tc>
-          <w:tcPr>
-            <w:tcW w:w="1499" w:type="dxa"/>
-            <w:tcPrChange w:id="169" w:author="Котлицкий Сергей Андреевич" w:date="2019-11-06T13:54:00Z">
-              <w:tcPr>
-                <w:tcW w:w="1265" w:type="dxa"/>
-              </w:tcPr>
-            </w:tcPrChange>
-          </w:tcPr>
-          <w:p>
-            <w:pPr>
-              <w:spacing w:line="360" w:lineRule="auto"/>
-              <w:jc w:val="both"/>
-              <w:rPr>
-                <w:rFonts w:eastAsiaTheme="minorHAnsi"/>
-              </w:rPr>
-            </w:pPr>
-            <w:r>
-              <w:rPr>
-                <w:rFonts w:eastAsiaTheme="minorHAnsi"/>
-              </w:rPr>
-              <w:t>+</w:t>
-            </w:r>
-          </w:p>
-        </w:tc>
-        <w:tc>
-          <w:tcPr>
-            <w:tcW w:w="1497" w:type="dxa"/>
-            <w:tcPrChange w:id="170" w:author="Котлицкий Сергей Андреевич" w:date="2019-11-06T13:54:00Z">
-              <w:tcPr>
-                <w:tcW w:w="1731" w:type="dxa"/>
-                <w:gridSpan w:val="2"/>
-              </w:tcPr>
-            </w:tcPrChange>
-          </w:tcPr>
-          <w:p>
-            <w:pPr>
-              <w:spacing w:line="360" w:lineRule="auto"/>
-              <w:jc w:val="both"/>
-              <w:rPr>
-                <w:rFonts w:eastAsiaTheme="minorHAnsi"/>
-              </w:rPr>
-            </w:pPr>
-            <w:r>
-              <w:rPr>
-                <w:rFonts w:eastAsiaTheme="minorHAnsi"/>
-              </w:rPr>
-              <w:t>+</w:t>
-            </w:r>
-          </w:p>
-        </w:tc>
-        <w:tc>
-          <w:tcPr>
-            <w:tcW w:w="1216" w:type="dxa"/>
-            <w:tcPrChange w:id="171" w:author="Котлицкий Сергей Андреевич" w:date="2019-11-06T13:54:00Z">
-              <w:tcPr>
-                <w:tcW w:w="1215" w:type="dxa"/>
-              </w:tcPr>
-            </w:tcPrChange>
-          </w:tcPr>
-          <w:p>
-            <w:pPr>
-              <w:spacing w:line="360" w:lineRule="auto"/>
-              <w:jc w:val="both"/>
-              <w:rPr>
-                <w:rFonts w:eastAsiaTheme="minorHAnsi"/>
-              </w:rPr>
-            </w:pPr>
-            <w:r>
-              <w:rPr>
-                <w:rFonts w:eastAsiaTheme="minorHAnsi"/>
-              </w:rPr>
-              <w:t>+</w:t>
-            </w:r>
-          </w:p>
-        </w:tc>
-        <w:tc>
-          <w:tcPr>
-            <w:tcW w:w="1214" w:type="dxa"/>
-            <w:tcPrChange w:id="172" w:author="Котлицкий Сергей Андреевич" w:date="2019-11-06T13:54:00Z">
-              <w:tcPr>
-                <w:tcW w:w="1214" w:type="dxa"/>
-              </w:tcPr>
-            </w:tcPrChange>
-          </w:tcPr>
-          <w:p>
-            <w:pPr>
-              <w:spacing w:line="360" w:lineRule="auto"/>
-              <w:jc w:val="both"/>
-              <w:rPr>
-                <w:rFonts w:eastAsiaTheme="minorHAnsi"/>
-              </w:rPr>
-            </w:pPr>
-            <w:r>
-              <w:rPr>
-                <w:rFonts w:eastAsiaTheme="minorHAnsi"/>
-              </w:rPr>
-              <w:t>+</w:t>
-            </w:r>
-          </w:p>
-        </w:tc>
-        <w:tc>
-          <w:tcPr>
-            <w:tcW w:w="1214" w:type="dxa"/>
-            <w:tcPrChange w:id="173" w:author="Котлицкий Сергей Андреевич" w:date="2019-11-06T13:54:00Z">
-              <w:tcPr>
-                <w:tcW w:w="1214" w:type="dxa"/>
-                <w:gridSpan w:val="2"/>
-              </w:tcPr>
-            </w:tcPrChange>
-          </w:tcPr>
-          <w:p>
-            <w:pPr>
-              <w:spacing w:line="360" w:lineRule="auto"/>
-              <w:jc w:val="both"/>
-              <w:rPr>
-                <w:rFonts w:eastAsiaTheme="minorHAnsi"/>
-                <w:lang w:val="en-US"/>
-              </w:rPr>
-            </w:pPr>
-            <w:r>
-              <w:rPr>
-                <w:rFonts w:eastAsiaTheme="minorHAnsi"/>
-              </w:rPr>
-              <w:t>+</w:t>
-            </w:r>
-          </w:p>
-        </w:tc>
-        <w:tc>
-          <w:tcPr>
-            <w:tcW w:w="1379" w:type="dxa"/>
-            <w:tcPrChange w:id="174" w:author="Котлицкий Сергей Андреевич" w:date="2019-11-06T13:54:00Z">
-              <w:tcPr>
-                <w:tcW w:w="1102" w:type="dxa"/>
-              </w:tcPr>
-            </w:tcPrChange>
-          </w:tcPr>
-          <w:p>
-            <w:pPr>
-              <w:spacing w:line="360" w:lineRule="auto"/>
-              <w:jc w:val="both"/>
-              <w:rPr>
-                <w:rFonts w:eastAsiaTheme="minorHAnsi"/>
-              </w:rPr>
-            </w:pPr>
-            <w:r>
-              <w:rPr>
-                <w:rFonts w:eastAsiaTheme="minorHAnsi"/>
-              </w:rPr>
-              <w:t>+</w:t>
-            </w:r>
-          </w:p>
-        </w:tc>
-        <w:tc>
-          <w:tcPr>
-            <w:tcW w:w="1454" w:type="dxa"/>
-            <w:tcPrChange w:id="175" w:author="Котлицкий Сергей Андреевич" w:date="2019-11-06T13:54:00Z">
-              <w:tcPr>
-                <w:tcW w:w="1731" w:type="dxa"/>
-              </w:tcPr>
-            </w:tcPrChange>
-          </w:tcPr>
-          <w:p>
-            <w:pPr>
-              <w:spacing w:line="360" w:lineRule="auto"/>
-              <w:jc w:val="both"/>
-              <w:rPr>
-                <w:rFonts w:eastAsiaTheme="minorHAnsi"/>
-                <w:lang w:val="en-US"/>
-              </w:rPr>
-            </w:pPr>
-            <w:r>
-              <w:rPr>
-                <w:rFonts w:eastAsiaTheme="minorHAnsi"/>
-                <w:lang w:val="en-US"/>
-              </w:rPr>
-              <w:t>+</w:t>
-            </w:r>
-          </w:p>
-        </w:tc>
-        <w:tc>
-          <w:tcPr>
-            <w:tcW w:w="1217" w:type="dxa"/>
-            <w:tcPrChange w:id="176" w:author="Котлицкий Сергей Андреевич" w:date="2019-11-06T13:54:00Z">
-              <w:tcPr>
-                <w:tcW w:w="1215" w:type="dxa"/>
-              </w:tcPr>
-            </w:tcPrChange>
-          </w:tcPr>
-          <w:p>
-            <w:pPr>
-              <w:spacing w:line="360" w:lineRule="auto"/>
-              <w:jc w:val="both"/>
-              <w:rPr>
-                <w:rFonts w:eastAsiaTheme="minorHAnsi"/>
-              </w:rPr>
-            </w:pPr>
-            <w:r>
-              <w:rPr>
-                <w:rFonts w:eastAsiaTheme="minorHAnsi"/>
-              </w:rPr>
-              <w:t>-</w:t>
-            </w:r>
-          </w:p>
-        </w:tc>
-      </w:tr>
-      <w:tr>
-        <w:tblPrEx>
-          <w:tblPrExChange w:id="177" w:author="Котлицкий Сергей Андреевич" w:date="2019-11-06T13:54:00Z">
-            <w:tblPrEx>
-              <w:tblW w:w="15004" w:type="dxa"/>
-              <w:tblInd w:w="-289" w:type="dxa"/>
-            </w:tblPrEx>
-          </w:tblPrExChange>
-        </w:tblPrEx>
-        <w:trPr>
-          <w:cantSplit/>
-          <w:trHeight w:val="750"/>
-          <w:jc w:val="center"/>
-          <w:trPrChange w:id="178" w:author="Котлицкий Сергей Андреевич" w:date="2019-11-06T13:54:00Z">
-            <w:trPr>
-              <w:gridBefore w:val="1"/>
-              <w:trHeight w:val="442"/>
-            </w:trPr>
-          </w:trPrChange>
-        </w:trPr>
-        <w:tc>
-          <w:tcPr>
-            <w:tcW w:w="1905" w:type="dxa"/>
-            <w:tcPrChange w:id="179" w:author="Котлицкий Сергей Андреевич" w:date="2019-11-06T13:54:00Z">
-              <w:tcPr>
-                <w:tcW w:w="1905" w:type="dxa"/>
-                <w:gridSpan w:val="2"/>
-              </w:tcPr>
-            </w:tcPrChange>
-          </w:tcPr>
-          <w:p>
-            <w:pPr>
-              <w:spacing w:line="360" w:lineRule="auto"/>
-              <w:jc w:val="center"/>
-              <w:rPr>
-                <w:rFonts w:eastAsiaTheme="minorHAnsi"/>
-              </w:rPr>
-            </w:pPr>
-            <w:r>
-              <w:rPr>
-                <w:rFonts w:eastAsiaTheme="minorHAnsi"/>
-              </w:rPr>
-              <w:t>Авторизация</w:t>
-            </w:r>
-          </w:p>
-        </w:tc>
-        <w:tc>
-          <w:tcPr>
-            <w:tcW w:w="1195" w:type="dxa"/>
-            <w:tcPrChange w:id="180" w:author="Котлицкий Сергей Андреевич" w:date="2019-11-06T13:54:00Z">
-              <w:tcPr>
-                <w:tcW w:w="1195" w:type="dxa"/>
-              </w:tcPr>
-            </w:tcPrChange>
-          </w:tcPr>
-          <w:p>
-            <w:pPr>
-              <w:spacing w:line="360" w:lineRule="auto"/>
-              <w:jc w:val="both"/>
-              <w:rPr>
-                <w:rFonts w:eastAsiaTheme="minorHAnsi"/>
-              </w:rPr>
-            </w:pPr>
-            <w:r>
-              <w:rPr>
-                <w:rFonts w:eastAsiaTheme="minorHAnsi"/>
-              </w:rPr>
-              <w:t>+</w:t>
-            </w:r>
-          </w:p>
-        </w:tc>
-        <w:tc>
-          <w:tcPr>
-            <w:tcW w:w="1214" w:type="dxa"/>
-            <w:tcPrChange w:id="181" w:author="Котлицкий Сергей Андреевич" w:date="2019-11-06T13:54:00Z">
-              <w:tcPr>
-                <w:tcW w:w="1214" w:type="dxa"/>
-              </w:tcPr>
-            </w:tcPrChange>
-          </w:tcPr>
-          <w:p>
-            <w:pPr>
-              <w:spacing w:line="360" w:lineRule="auto"/>
-              <w:jc w:val="both"/>
-              <w:rPr>
-                <w:rFonts w:eastAsiaTheme="minorHAnsi"/>
-              </w:rPr>
-            </w:pPr>
-            <w:r>
-              <w:rPr>
-                <w:rFonts w:eastAsiaTheme="minorHAnsi"/>
-              </w:rPr>
-              <w:t>+</w:t>
-            </w:r>
-          </w:p>
-        </w:tc>
-        <w:tc>
-          <w:tcPr>
-            <w:tcW w:w="1499" w:type="dxa"/>
-            <w:tcPrChange w:id="182" w:author="Котлицкий Сергей Андреевич" w:date="2019-11-06T13:54:00Z">
-              <w:tcPr>
-                <w:tcW w:w="1265" w:type="dxa"/>
-              </w:tcPr>
-            </w:tcPrChange>
-          </w:tcPr>
-          <w:p>
-            <w:pPr>
-              <w:spacing w:line="360" w:lineRule="auto"/>
-              <w:jc w:val="both"/>
-              <w:rPr>
-                <w:rFonts w:eastAsiaTheme="minorHAnsi"/>
-              </w:rPr>
-            </w:pPr>
-            <w:r>
-              <w:rPr>
-                <w:rFonts w:eastAsiaTheme="minorHAnsi"/>
-              </w:rPr>
-              <w:t>+</w:t>
-            </w:r>
-          </w:p>
-        </w:tc>
-        <w:tc>
-          <w:tcPr>
-            <w:tcW w:w="1497" w:type="dxa"/>
-            <w:tcPrChange w:id="183" w:author="Котлицкий Сергей Андреевич" w:date="2019-11-06T13:54:00Z">
-              <w:tcPr>
-                <w:tcW w:w="1731" w:type="dxa"/>
-                <w:gridSpan w:val="2"/>
-              </w:tcPr>
-            </w:tcPrChange>
-          </w:tcPr>
-          <w:p>
-            <w:pPr>
-              <w:spacing w:line="360" w:lineRule="auto"/>
-              <w:jc w:val="both"/>
-              <w:rPr>
-                <w:rFonts w:eastAsiaTheme="minorHAnsi"/>
-                <w:lang w:val="en-US"/>
-              </w:rPr>
-            </w:pPr>
-            <w:r>
-              <w:rPr>
-                <w:rFonts w:eastAsiaTheme="minorHAnsi"/>
-                <w:lang w:val="en-US"/>
-              </w:rPr>
-              <w:t>+</w:t>
-            </w:r>
-          </w:p>
-        </w:tc>
-        <w:tc>
-          <w:tcPr>
-            <w:tcW w:w="1216" w:type="dxa"/>
-            <w:tcPrChange w:id="184" w:author="Котлицкий Сергей Андреевич" w:date="2019-11-06T13:54:00Z">
-              <w:tcPr>
-                <w:tcW w:w="1215" w:type="dxa"/>
-              </w:tcPr>
-            </w:tcPrChange>
-          </w:tcPr>
-          <w:p>
-            <w:pPr>
-              <w:spacing w:line="360" w:lineRule="auto"/>
-              <w:jc w:val="both"/>
-              <w:rPr>
-                <w:rFonts w:eastAsiaTheme="minorHAnsi"/>
-                <w:lang w:val="en-US"/>
-              </w:rPr>
-            </w:pPr>
-            <w:r>
-              <w:rPr>
-                <w:rFonts w:eastAsiaTheme="minorHAnsi"/>
-                <w:lang w:val="en-US"/>
-              </w:rPr>
-              <w:t>+</w:t>
-            </w:r>
-          </w:p>
-        </w:tc>
-        <w:tc>
-          <w:tcPr>
-            <w:tcW w:w="1214" w:type="dxa"/>
-            <w:tcPrChange w:id="185" w:author="Котлицкий Сергей Андреевич" w:date="2019-11-06T13:54:00Z">
-              <w:tcPr>
-                <w:tcW w:w="1214" w:type="dxa"/>
-              </w:tcPr>
-            </w:tcPrChange>
-          </w:tcPr>
-          <w:p>
-            <w:pPr>
-              <w:spacing w:line="360" w:lineRule="auto"/>
-              <w:jc w:val="both"/>
-              <w:rPr>
-                <w:rFonts w:eastAsiaTheme="minorHAnsi"/>
-              </w:rPr>
-            </w:pPr>
-            <w:r>
-              <w:rPr>
-                <w:rFonts w:eastAsiaTheme="minorHAnsi"/>
-              </w:rPr>
-              <w:t>+</w:t>
-            </w:r>
-          </w:p>
-        </w:tc>
-        <w:tc>
-          <w:tcPr>
-            <w:tcW w:w="1214" w:type="dxa"/>
-            <w:tcPrChange w:id="186" w:author="Котлицкий Сергей Андреевич" w:date="2019-11-06T13:54:00Z">
-              <w:tcPr>
-                <w:tcW w:w="1214" w:type="dxa"/>
-                <w:gridSpan w:val="2"/>
-              </w:tcPr>
-            </w:tcPrChange>
-          </w:tcPr>
-          <w:p>
-            <w:pPr>
-              <w:spacing w:line="360" w:lineRule="auto"/>
-              <w:jc w:val="both"/>
-              <w:rPr>
-                <w:rFonts w:eastAsiaTheme="minorHAnsi"/>
-              </w:rPr>
-            </w:pPr>
-            <w:r>
-              <w:rPr>
-                <w:rFonts w:eastAsiaTheme="minorHAnsi"/>
-                <w:lang w:val="en-US"/>
-              </w:rPr>
-              <w:t>-</w:t>
-            </w:r>
-          </w:p>
-        </w:tc>
-        <w:tc>
-          <w:tcPr>
-            <w:tcW w:w="1379" w:type="dxa"/>
-            <w:tcPrChange w:id="187" w:author="Котлицкий Сергей Андреевич" w:date="2019-11-06T13:54:00Z">
-              <w:tcPr>
-                <w:tcW w:w="1102" w:type="dxa"/>
-              </w:tcPr>
-            </w:tcPrChange>
-          </w:tcPr>
-          <w:p>
-            <w:pPr>
-              <w:spacing w:line="360" w:lineRule="auto"/>
-              <w:jc w:val="both"/>
-              <w:rPr>
-                <w:rFonts w:eastAsiaTheme="minorHAnsi"/>
-                <w:lang w:val="en-US"/>
-              </w:rPr>
-            </w:pPr>
-            <w:r>
-              <w:rPr>
-                <w:rFonts w:eastAsiaTheme="minorHAnsi"/>
-                <w:lang w:val="en-US"/>
-              </w:rPr>
-              <w:t>+</w:t>
-            </w:r>
-          </w:p>
-        </w:tc>
-        <w:tc>
-          <w:tcPr>
-            <w:tcW w:w="1454" w:type="dxa"/>
-            <w:tcPrChange w:id="188" w:author="Котлицкий Сергей Андреевич" w:date="2019-11-06T13:54:00Z">
-              <w:tcPr>
-                <w:tcW w:w="1731" w:type="dxa"/>
-              </w:tcPr>
-            </w:tcPrChange>
-          </w:tcPr>
-          <w:p>
-            <w:pPr>
-              <w:spacing w:line="360" w:lineRule="auto"/>
-              <w:jc w:val="both"/>
-              <w:rPr>
-                <w:rFonts w:eastAsiaTheme="minorHAnsi"/>
-                <w:lang w:val="en-US"/>
-              </w:rPr>
-            </w:pPr>
-            <w:r>
-              <w:rPr>
-                <w:rFonts w:eastAsiaTheme="minorHAnsi"/>
-                <w:lang w:val="en-US"/>
-              </w:rPr>
-              <w:t>-</w:t>
-            </w:r>
-          </w:p>
-        </w:tc>
-        <w:tc>
-          <w:tcPr>
-            <w:tcW w:w="1217" w:type="dxa"/>
-            <w:tcPrChange w:id="189" w:author="Котлицкий Сергей Андреевич" w:date="2019-11-06T13:54:00Z">
-              <w:tcPr>
-                <w:tcW w:w="1215" w:type="dxa"/>
-              </w:tcPr>
-            </w:tcPrChange>
-          </w:tcPr>
-          <w:p>
-            <w:pPr>
-              <w:spacing w:line="360" w:lineRule="auto"/>
-              <w:jc w:val="both"/>
-              <w:rPr>
-                <w:rFonts w:eastAsiaTheme="minorHAnsi"/>
-              </w:rPr>
-            </w:pPr>
-            <w:r>
-              <w:rPr>
-                <w:rFonts w:eastAsiaTheme="minorHAnsi"/>
-              </w:rPr>
               <w:t>+</w:t>
             </w:r>
           </w:p>
@@ -10609,7 +10557,7 @@
         <w:spacing w:before="240" w:line="360" w:lineRule="auto"/>
         <w:jc w:val="both"/>
         <w:rPr>
-          <w:ins w:id="190" w:author="Котлицкий Сергей Андреевич" w:date="2019-11-06T13:49:00Z"/>
+          <w:ins w:id="189" w:author="Котлицкий Сергей Андреевич" w:date="2019-11-06T13:49:00Z"/>
           <w:sz w:val="28"/>
           <w:szCs w:val="28"/>
         </w:rPr>
@@ -10620,7 +10568,7 @@
           <w:titlePg/>
           <w:docGrid w:linePitch="360"/>
         </w:sectPr>
-        <w:pPrChange w:id="191" w:author="Котлицкий Сергей Андреевич" w:date="2019-11-06T13:49:00Z">
+        <w:pPrChange w:id="190" w:author="Котлицкий Сергей Андреевич" w:date="2019-11-06T13:49:00Z">
           <w:pPr>
             <w:spacing w:before="240" w:line="360" w:lineRule="auto"/>
             <w:ind w:firstLine="709"/>
@@ -10638,7 +10586,7 @@
           <w:sz w:val="28"/>
           <w:szCs w:val="28"/>
         </w:rPr>
-        <w:pPrChange w:id="192" w:author="Котлицкий Сергей Андреевич" w:date="2019-11-06T13:51:00Z">
+        <w:pPrChange w:id="191" w:author="Котлицкий Сергей Андреевич" w:date="2019-11-06T13:51:00Z">
           <w:pPr>
             <w:spacing w:before="240" w:line="360" w:lineRule="auto"/>
             <w:ind w:firstLine="709"/>
@@ -10769,15 +10717,15 @@
       <w:pPr>
         <w:spacing w:after="160" w:line="259" w:lineRule="auto"/>
         <w:rPr>
-          <w:ins w:id="193" w:author="Котлицкий Сергей Андреевич" w:date="2019-10-29T23:14:00Z"/>
+          <w:ins w:id="192" w:author="Котлицкий Сергей Андреевич" w:date="2019-10-29T23:14:00Z"/>
           <w:rFonts w:ascii="Arial" w:hAnsi="Arial" w:cs="Arial"/>
           <w:bCs/>
           <w:caps/>
           <w:sz w:val="32"/>
           <w:szCs w:val="32"/>
-          <w:rPrChange w:id="194" w:author="Котлицкий Сергей Андреевич" w:date="2019-11-06T13:29:00Z">
+          <w:rPrChange w:id="193" w:author="Котлицкий Сергей Андреевич" w:date="2019-11-06T13:29:00Z">
             <w:rPr>
-              <w:ins w:id="195" w:author="Котлицкий Сергей Андреевич" w:date="2019-10-29T23:14:00Z"/>
+              <w:ins w:id="194" w:author="Котлицкий Сергей Андреевич" w:date="2019-10-29T23:14:00Z"/>
               <w:rFonts w:ascii="Arial" w:hAnsi="Arial" w:cs="Arial"/>
               <w:bCs/>
               <w:caps/>
@@ -10793,7 +10741,7 @@
           <w:cols w:space="708"/>
           <w:titlePg/>
           <w:docGrid w:linePitch="360"/>
-          <w:sectPrChange w:id="196" w:author="Котлицкий Сергей Андреевич" w:date="2019-11-06T13:49:00Z">
+          <w:sectPrChange w:id="195" w:author="Котлицкий Сергей Андреевич" w:date="2019-11-06T13:49:00Z">
             <w:sectPr>
               <w:pgSz w:w="11906" w:h="16838"/>
               <w:pgMar w:top="1134" w:right="850" w:bottom="1134" w:left="1701" w:header="708" w:footer="708" w:gutter="0"/>
@@ -10801,7 +10749,7 @@
           </w:sectPrChange>
         </w:sectPr>
       </w:pPr>
-      <w:del w:id="197" w:author="Котлицкий Сергей Андреевич" w:date="2019-10-30T12:24:00Z">
+      <w:del w:id="196" w:author="Котлицкий Сергей Андреевич" w:date="2019-10-30T12:24:00Z">
         <w:r>
           <w:rPr>
             <w:rFonts w:ascii="Arial" w:hAnsi="Arial" w:cs="Arial"/>
@@ -10818,7 +10766,7 @@
       <w:pPr>
         <w:spacing w:after="160" w:line="259" w:lineRule="auto"/>
         <w:rPr>
-          <w:ins w:id="198" w:author="Котлицкий Сергей Андреевич" w:date="2019-10-29T23:15:00Z"/>
+          <w:ins w:id="197" w:author="Котлицкий Сергей Андреевич" w:date="2019-10-29T23:15:00Z"/>
           <w:rFonts w:ascii="Arial" w:hAnsi="Arial" w:cs="Arial"/>
           <w:bCs/>
           <w:caps/>
@@ -10831,7 +10779,7 @@
           <w:cols w:space="708"/>
           <w:titlePg/>
           <w:docGrid w:linePitch="360"/>
-          <w:sectPrChange w:id="199" w:author="Котлицкий Сергей Андреевич" w:date="2019-11-06T13:49:00Z">
+          <w:sectPrChange w:id="198" w:author="Котлицкий Сергей Андреевич" w:date="2019-11-06T13:49:00Z">
             <w:sectPr>
               <w:pgSz w:w="16820" w:h="11900" w:orient="landscape"/>
               <w:pgMar w:top="850" w:right="1134" w:bottom="1701" w:left="1134" w:header="708" w:footer="708" w:gutter="0"/>
@@ -10845,14 +10793,14 @@
         <w:spacing w:after="160" w:line="259" w:lineRule="auto"/>
         <w:jc w:val="center"/>
         <w:rPr>
-          <w:del w:id="200" w:author="Котлицкий Сергей Андреевич" w:date="2019-10-29T23:15:00Z"/>
+          <w:del w:id="199" w:author="Котлицкий Сергей Андреевич" w:date="2019-10-29T23:15:00Z"/>
           <w:rFonts w:ascii="Arial" w:hAnsi="Arial" w:cs="Arial"/>
           <w:bCs/>
           <w:caps/>
           <w:sz w:val="32"/>
           <w:szCs w:val="32"/>
         </w:rPr>
-        <w:pPrChange w:id="201" w:author="Котлицкий Сергей Андреевич" w:date="2019-10-29T23:15:00Z">
+        <w:pPrChange w:id="200" w:author="Котлицкий Сергей Андреевич" w:date="2019-10-29T23:15:00Z">
           <w:pPr>
             <w:spacing w:after="160" w:line="259" w:lineRule="auto"/>
           </w:pPr>
@@ -10908,12 +10856,12 @@
         <w:ind w:firstLine="709"/>
         <w:jc w:val="both"/>
         <w:rPr>
-          <w:ins w:id="202" w:author="Котлицкий Сергей Андреевич" w:date="2019-10-30T12:48:00Z"/>
-          <w:sz w:val="28"/>
-          <w:szCs w:val="28"/>
-        </w:rPr>
-      </w:pPr>
-      <w:del w:id="203" w:author="Котлицкий Сергей Андреевич" w:date="2019-10-30T12:27:00Z">
+          <w:ins w:id="201" w:author="Котлицкий Сергей Андреевич" w:date="2019-10-30T12:48:00Z"/>
+          <w:sz w:val="28"/>
+          <w:szCs w:val="28"/>
+        </w:rPr>
+      </w:pPr>
+      <w:del w:id="202" w:author="Котлицкий Сергей Андреевич" w:date="2019-10-30T12:27:00Z">
         <w:r>
           <w:rPr>
             <w:sz w:val="28"/>
@@ -10939,7 +10887,7 @@
           <w:delText>:</w:delText>
         </w:r>
       </w:del>
-      <w:ins w:id="204" w:author="Котлицкий Сергей Андреевич" w:date="2019-10-30T12:26:00Z">
+      <w:ins w:id="203" w:author="Котлицкий Сергей Андреевич" w:date="2019-10-30T12:26:00Z">
         <w:r>
           <w:rPr>
             <w:sz w:val="28"/>
@@ -10948,7 +10896,7 @@
           <w:t>На основе анализа предметной области и обзора аналогичных решений сформирован общий функционал разрабатываемой системы</w:t>
         </w:r>
       </w:ins>
-      <w:ins w:id="205" w:author="Котлицкий Сергей Андреевич" w:date="2019-10-30T12:27:00Z">
+      <w:ins w:id="204" w:author="Котлицкий Сергей Андреевич" w:date="2019-10-30T12:27:00Z">
         <w:r>
           <w:rPr>
             <w:sz w:val="28"/>
@@ -10957,7 +10905,7 @@
           <w:t>:</w:t>
         </w:r>
       </w:ins>
-      <w:del w:id="206" w:author="Котлицкий Сергей Андреевич" w:date="2019-10-30T12:27:00Z">
+      <w:del w:id="205" w:author="Котлицкий Сергей Андреевич" w:date="2019-10-30T12:27:00Z">
         <w:r>
           <w:rPr>
             <w:sz w:val="28"/>
@@ -10971,15 +10919,15 @@
       <w:pPr>
         <w:pStyle w:val="a"/>
         <w:rPr>
-          <w:ins w:id="207" w:author="Котлицкий Сергей Андреевич" w:date="2019-10-30T12:49:00Z"/>
-        </w:rPr>
-      </w:pPr>
-      <w:ins w:id="208" w:author="Котлицкий Сергей Андреевич" w:date="2019-10-30T12:48:00Z">
+          <w:ins w:id="206" w:author="Котлицкий Сергей Андреевич" w:date="2019-10-30T12:49:00Z"/>
+        </w:rPr>
+      </w:pPr>
+      <w:ins w:id="207" w:author="Котлицкий Сергей Андреевич" w:date="2019-10-30T12:48:00Z">
         <w:r>
           <w:t>регистрация в системе</w:t>
         </w:r>
       </w:ins>
-      <w:ins w:id="209" w:author="Котлицкий Сергей Андреевич" w:date="2019-10-30T12:49:00Z">
+      <w:ins w:id="208" w:author="Котлицкий Сергей Андреевич" w:date="2019-10-30T12:49:00Z">
         <w:r>
           <w:t xml:space="preserve">. </w:t>
         </w:r>
@@ -10987,7 +10935,7 @@
           <w:t>При регистрации следующие параметры должны быть обязательными к заполнению</w:t>
         </w:r>
       </w:ins>
-      <w:ins w:id="210" w:author="Котлицкий Сергей Андреевич" w:date="2019-10-30T12:48:00Z">
+      <w:ins w:id="209" w:author="Котлицкий Сергей Андреевич" w:date="2019-10-30T12:48:00Z">
         <w:r>
           <w:t>;</w:t>
         </w:r>
@@ -11001,10 +10949,10 @@
           <w:numId w:val="23"/>
         </w:numPr>
         <w:rPr>
-          <w:ins w:id="211" w:author="Котлицкий Сергей Андреевич" w:date="2019-10-30T12:49:00Z"/>
-        </w:rPr>
-      </w:pPr>
-      <w:ins w:id="212" w:author="Котлицкий Сергей Андреевич" w:date="2019-10-30T12:49:00Z">
+          <w:ins w:id="210" w:author="Котлицкий Сергей Андреевич" w:date="2019-10-30T12:49:00Z"/>
+        </w:rPr>
+      </w:pPr>
+      <w:ins w:id="211" w:author="Котлицкий Сергей Андреевич" w:date="2019-10-30T12:49:00Z">
         <w:r>
           <w:t>логин;</w:t>
         </w:r>
@@ -11018,10 +10966,10 @@
           <w:numId w:val="23"/>
         </w:numPr>
         <w:rPr>
-          <w:ins w:id="213" w:author="Котлицкий Сергей Андреевич" w:date="2019-10-30T12:49:00Z"/>
-        </w:rPr>
-      </w:pPr>
-      <w:ins w:id="214" w:author="Котлицкий Сергей Андреевич" w:date="2019-10-30T12:49:00Z">
+          <w:ins w:id="212" w:author="Котлицкий Сергей Андреевич" w:date="2019-10-30T12:49:00Z"/>
+        </w:rPr>
+      </w:pPr>
+      <w:ins w:id="213" w:author="Котлицкий Сергей Андреевич" w:date="2019-10-30T12:49:00Z">
         <w:r>
           <w:t>пароль;</w:t>
         </w:r>
@@ -11035,10 +10983,10 @@
           <w:numId w:val="23"/>
         </w:numPr>
         <w:rPr>
-          <w:ins w:id="215" w:author="Котлицкий Сергей Андреевич" w:date="2019-10-30T12:49:00Z"/>
-        </w:rPr>
-      </w:pPr>
-      <w:ins w:id="216" w:author="Котлицкий Сергей Андреевич" w:date="2019-10-30T12:49:00Z">
+          <w:ins w:id="214" w:author="Котлицкий Сергей Андреевич" w:date="2019-10-30T12:49:00Z"/>
+        </w:rPr>
+      </w:pPr>
+      <w:ins w:id="215" w:author="Котлицкий Сергей Андреевич" w:date="2019-10-30T12:49:00Z">
         <w:r>
           <w:t>имя;</w:t>
         </w:r>
@@ -11052,10 +11000,10 @@
           <w:numId w:val="23"/>
         </w:numPr>
         <w:rPr>
-          <w:ins w:id="217" w:author="Котлицкий Сергей Андреевич" w:date="2019-10-30T12:49:00Z"/>
-        </w:rPr>
-      </w:pPr>
-      <w:ins w:id="218" w:author="Котлицкий Сергей Андреевич" w:date="2019-10-30T12:49:00Z">
+          <w:ins w:id="216" w:author="Котлицкий Сергей Андреевич" w:date="2019-10-30T12:49:00Z"/>
+        </w:rPr>
+      </w:pPr>
+      <w:ins w:id="217" w:author="Котлицкий Сергей Андреевич" w:date="2019-10-30T12:49:00Z">
         <w:r>
           <w:t>фамилия.</w:t>
         </w:r>
@@ -11065,15 +11013,15 @@
       <w:pPr>
         <w:pStyle w:val="a"/>
         <w:rPr>
-          <w:ins w:id="219" w:author="Котлицкий Сергей Андреевич" w:date="2019-10-30T12:50:00Z"/>
-        </w:rPr>
-      </w:pPr>
-      <w:ins w:id="220" w:author="Котлицкий Сергей Андреевич" w:date="2019-10-30T12:49:00Z">
+          <w:ins w:id="218" w:author="Котлицкий Сергей Андреевич" w:date="2019-10-30T12:50:00Z"/>
+        </w:rPr>
+      </w:pPr>
+      <w:ins w:id="219" w:author="Котлицкий Сергей Андреевич" w:date="2019-10-30T12:49:00Z">
         <w:r>
           <w:t>авторизация в системе по</w:t>
         </w:r>
       </w:ins>
-      <w:ins w:id="221" w:author="Котлицкий Сергей Андреевич" w:date="2019-10-30T12:50:00Z">
+      <w:ins w:id="220" w:author="Котлицкий Сергей Андреевич" w:date="2019-10-30T12:50:00Z">
         <w:r>
           <w:t xml:space="preserve"> логину и паролю;</w:t>
         </w:r>
@@ -11083,10 +11031,10 @@
       <w:pPr>
         <w:pStyle w:val="a"/>
         <w:rPr>
-          <w:ins w:id="222" w:author="Котлицкий Сергей Андреевич" w:date="2019-10-30T12:51:00Z"/>
-        </w:rPr>
-      </w:pPr>
-      <w:ins w:id="223" w:author="Котлицкий Сергей Андреевич" w:date="2019-10-30T12:51:00Z">
+          <w:ins w:id="221" w:author="Котлицкий Сергей Андреевич" w:date="2019-10-30T12:51:00Z"/>
+        </w:rPr>
+      </w:pPr>
+      <w:ins w:id="222" w:author="Котлицкий Сергей Андреевич" w:date="2019-10-30T12:51:00Z">
         <w:r>
           <w:t>создание команд;</w:t>
         </w:r>
@@ -11096,25 +11044,25 @@
       <w:pPr>
         <w:pStyle w:val="a"/>
         <w:rPr>
-          <w:ins w:id="224" w:author="Котлицкий Сергей Андреевич" w:date="2019-10-30T12:52:00Z"/>
-        </w:rPr>
-      </w:pPr>
-      <w:ins w:id="225" w:author="Котлицкий Сергей Андреевич" w:date="2019-10-30T12:51:00Z">
+          <w:ins w:id="223" w:author="Котлицкий Сергей Андреевич" w:date="2019-10-30T12:52:00Z"/>
+        </w:rPr>
+      </w:pPr>
+      <w:ins w:id="224" w:author="Котлицкий Сергей Андреевич" w:date="2019-10-30T12:51:00Z">
         <w:r>
           <w:t>создание</w:t>
         </w:r>
       </w:ins>
-      <w:ins w:id="226" w:author="Котлицкий Сергей Андреевич" w:date="2019-10-30T12:52:00Z">
+      <w:ins w:id="225" w:author="Котлицкий Сергей Андреевич" w:date="2019-10-30T12:52:00Z">
         <w:r>
           <w:t xml:space="preserve">/редактирование/удаление </w:t>
         </w:r>
       </w:ins>
-      <w:ins w:id="227" w:author="Котлицкий Сергей Андреевич" w:date="2019-10-30T12:51:00Z">
+      <w:ins w:id="226" w:author="Котлицкий Сергей Андреевич" w:date="2019-10-30T12:51:00Z">
         <w:r>
           <w:t>карточек</w:t>
         </w:r>
       </w:ins>
-      <w:ins w:id="228" w:author="Котлицкий Сергей Андреевич" w:date="2019-10-30T12:52:00Z">
+      <w:ins w:id="227" w:author="Котлицкий Сергей Андреевич" w:date="2019-10-30T12:52:00Z">
         <w:r>
           <w:t>. Карточка содержит следующие поля;</w:t>
         </w:r>
@@ -11128,10 +11076,10 @@
           <w:numId w:val="23"/>
         </w:numPr>
         <w:rPr>
-          <w:ins w:id="229" w:author="Котлицкий Сергей Андреевич" w:date="2019-10-30T12:52:00Z"/>
-        </w:rPr>
-      </w:pPr>
-      <w:ins w:id="230" w:author="Котлицкий Сергей Андреевич" w:date="2019-10-30T12:52:00Z">
+          <w:ins w:id="228" w:author="Котлицкий Сергей Андреевич" w:date="2019-10-30T12:52:00Z"/>
+        </w:rPr>
+      </w:pPr>
+      <w:ins w:id="229" w:author="Котлицкий Сергей Андреевич" w:date="2019-10-30T12:52:00Z">
         <w:r>
           <w:t>название;</w:t>
         </w:r>
@@ -11145,10 +11093,10 @@
           <w:numId w:val="23"/>
         </w:numPr>
         <w:rPr>
-          <w:ins w:id="231" w:author="Котлицкий Сергей Андреевич" w:date="2019-10-30T12:54:00Z"/>
-        </w:rPr>
-      </w:pPr>
-      <w:ins w:id="232" w:author="Котлицкий Сергей Андреевич" w:date="2019-10-30T12:52:00Z">
+          <w:ins w:id="230" w:author="Котлицкий Сергей Андреевич" w:date="2019-10-30T12:54:00Z"/>
+        </w:rPr>
+      </w:pPr>
+      <w:ins w:id="231" w:author="Котлицкий Сергей Андреевич" w:date="2019-10-30T12:52:00Z">
         <w:r>
           <w:t>описание;</w:t>
         </w:r>
@@ -11162,10 +11110,10 @@
           <w:numId w:val="23"/>
         </w:numPr>
         <w:rPr>
-          <w:ins w:id="233" w:author="Котлицкий Сергей Андреевич" w:date="2019-10-30T12:52:00Z"/>
-        </w:rPr>
-      </w:pPr>
-      <w:ins w:id="234" w:author="Котлицкий Сергей Андреевич" w:date="2019-10-30T12:54:00Z">
+          <w:ins w:id="232" w:author="Котлицкий Сергей Андреевич" w:date="2019-10-30T12:52:00Z"/>
+        </w:rPr>
+      </w:pPr>
+      <w:ins w:id="233" w:author="Котлицкий Сергей Андреевич" w:date="2019-10-30T12:54:00Z">
         <w:r>
           <w:t>список задач;</w:t>
         </w:r>
@@ -11179,10 +11127,10 @@
           <w:numId w:val="23"/>
         </w:numPr>
         <w:rPr>
-          <w:ins w:id="235" w:author="Котлицкий Сергей Андреевич" w:date="2019-10-30T12:53:00Z"/>
-        </w:rPr>
-      </w:pPr>
-      <w:ins w:id="236" w:author="Котлицкий Сергей Андреевич" w:date="2019-10-30T12:53:00Z">
+          <w:ins w:id="234" w:author="Котлицкий Сергей Андреевич" w:date="2019-10-30T12:53:00Z"/>
+        </w:rPr>
+      </w:pPr>
+      <w:ins w:id="235" w:author="Котлицкий Сергей Андреевич" w:date="2019-10-30T12:53:00Z">
         <w:r>
           <w:t>срок выполнения;</w:t>
         </w:r>
@@ -11196,10 +11144,10 @@
           <w:numId w:val="23"/>
         </w:numPr>
         <w:rPr>
-          <w:ins w:id="237" w:author="Котлицкий Сергей Андреевич" w:date="2019-10-30T12:53:00Z"/>
-        </w:rPr>
-      </w:pPr>
-      <w:ins w:id="238" w:author="Котлицкий Сергей Андреевич" w:date="2019-10-30T12:53:00Z">
+          <w:ins w:id="236" w:author="Котлицкий Сергей Андреевич" w:date="2019-10-30T12:53:00Z"/>
+        </w:rPr>
+      </w:pPr>
+      <w:ins w:id="237" w:author="Котлицкий Сергей Андреевич" w:date="2019-10-30T12:53:00Z">
         <w:r>
           <w:t>список участников;</w:t>
         </w:r>
@@ -11213,10 +11161,10 @@
           <w:numId w:val="23"/>
         </w:numPr>
         <w:rPr>
-          <w:ins w:id="239" w:author="Котлицкий Сергей Андреевич" w:date="2019-10-30T12:53:00Z"/>
-        </w:rPr>
-      </w:pPr>
-      <w:ins w:id="240" w:author="Котлицкий Сергей Андреевич" w:date="2019-10-30T12:53:00Z">
+          <w:ins w:id="238" w:author="Котлицкий Сергей Андреевич" w:date="2019-10-30T12:53:00Z"/>
+        </w:rPr>
+      </w:pPr>
+      <w:ins w:id="239" w:author="Котлицкий Сергей Андреевич" w:date="2019-10-30T12:53:00Z">
         <w:r>
           <w:t>метки.</w:t>
         </w:r>
@@ -11226,10 +11174,10 @@
       <w:pPr>
         <w:pStyle w:val="a"/>
         <w:rPr>
-          <w:ins w:id="241" w:author="Котлицкий Сергей Андреевич" w:date="2019-10-30T12:54:00Z"/>
-        </w:rPr>
-      </w:pPr>
-      <w:ins w:id="242" w:author="Котлицкий Сергей Андреевич" w:date="2019-10-30T12:53:00Z">
+          <w:ins w:id="240" w:author="Котлицкий Сергей Андреевич" w:date="2019-10-30T12:54:00Z"/>
+        </w:rPr>
+      </w:pPr>
+      <w:ins w:id="241" w:author="Котлицкий Сергей Андреевич" w:date="2019-10-30T12:53:00Z">
         <w:r>
           <w:t>создание/редактирование/удаление комментариев к карточкам;</w:t>
         </w:r>
@@ -11239,10 +11187,10 @@
       <w:pPr>
         <w:pStyle w:val="a"/>
         <w:rPr>
-          <w:ins w:id="243" w:author="Котлицкий Сергей Андреевич" w:date="2019-10-30T12:54:00Z"/>
-        </w:rPr>
-      </w:pPr>
-      <w:ins w:id="244" w:author="Котлицкий Сергей Андреевич" w:date="2019-10-30T12:54:00Z">
+          <w:ins w:id="242" w:author="Котлицкий Сергей Андреевич" w:date="2019-10-30T12:54:00Z"/>
+        </w:rPr>
+      </w:pPr>
+      <w:ins w:id="243" w:author="Котлицкий Сергей Андреевич" w:date="2019-10-30T12:54:00Z">
         <w:r>
           <w:t>создание/удаление/редактирование интеллект-карт;</w:t>
         </w:r>
@@ -11252,30 +11200,30 @@
       <w:pPr>
         <w:pStyle w:val="a"/>
         <w:rPr>
-          <w:ins w:id="245" w:author="Котлицкий Сергей Андреевич" w:date="2019-10-30T12:56:00Z"/>
-        </w:rPr>
-      </w:pPr>
-      <w:ins w:id="246" w:author="Котлицкий Сергей Андреевич" w:date="2019-10-30T12:54:00Z">
+          <w:ins w:id="244" w:author="Котлицкий Сергей Андреевич" w:date="2019-10-30T12:56:00Z"/>
+        </w:rPr>
+      </w:pPr>
+      <w:ins w:id="245" w:author="Котлицкий Сергей Андреевич" w:date="2019-10-30T12:54:00Z">
         <w:r>
           <w:t>преобразование интеллект</w:t>
         </w:r>
       </w:ins>
-      <w:ins w:id="247" w:author="Котлицкий Сергей Андреевич" w:date="2019-10-30T12:55:00Z">
+      <w:ins w:id="246" w:author="Котлицкий Сергей Андреевич" w:date="2019-10-30T12:55:00Z">
         <w:r>
           <w:t>-карты</w:t>
         </w:r>
       </w:ins>
-      <w:ins w:id="248" w:author="Котлицкий Сергей Андреевич" w:date="2019-10-30T12:54:00Z">
+      <w:ins w:id="247" w:author="Котлицкий Сергей Андреевич" w:date="2019-10-30T12:54:00Z">
         <w:r>
           <w:t xml:space="preserve"> в </w:t>
         </w:r>
       </w:ins>
-      <w:ins w:id="249" w:author="Котлицкий Сергей Андреевич" w:date="2019-10-30T12:55:00Z">
+      <w:ins w:id="248" w:author="Котлицкий Сергей Андреевич" w:date="2019-10-30T12:55:00Z">
         <w:r>
           <w:t>доску. Элементы первого уровня вложенности преобразуются в столбцы, второго – в карточки, третьего – в списки задач</w:t>
         </w:r>
       </w:ins>
-      <w:ins w:id="250" w:author="Котлицкий Сергей Андреевич" w:date="2019-10-30T12:56:00Z">
+      <w:ins w:id="249" w:author="Котлицкий Сергей Андреевич" w:date="2019-10-30T12:56:00Z">
         <w:r>
           <w:t>;</w:t>
         </w:r>
@@ -11285,15 +11233,15 @@
       <w:pPr>
         <w:pStyle w:val="a"/>
         <w:rPr>
-          <w:ins w:id="251" w:author="Котлицкий Сергей Андреевич" w:date="2019-10-30T12:57:00Z"/>
-        </w:rPr>
-      </w:pPr>
-      <w:ins w:id="252" w:author="Котлицкий Сергей Андреевич" w:date="2019-10-30T12:56:00Z">
+          <w:ins w:id="250" w:author="Котлицкий Сергей Андреевич" w:date="2019-10-30T12:57:00Z"/>
+        </w:rPr>
+      </w:pPr>
+      <w:ins w:id="251" w:author="Котлицкий Сергей Андреевич" w:date="2019-10-30T12:56:00Z">
         <w:r>
           <w:t xml:space="preserve">просмотр </w:t>
         </w:r>
       </w:ins>
-      <w:ins w:id="253" w:author="Котлицкий Сергей Андреевич" w:date="2019-10-30T12:57:00Z">
+      <w:ins w:id="252" w:author="Котлицкий Сергей Андреевич" w:date="2019-10-30T12:57:00Z">
         <w:r>
           <w:t>информации о команде;</w:t>
         </w:r>
@@ -11303,25 +11251,25 @@
       <w:pPr>
         <w:pStyle w:val="a"/>
         <w:rPr>
-          <w:ins w:id="254" w:author="Котлицкий Сергей Андреевич" w:date="2019-10-30T12:48:00Z"/>
-        </w:rPr>
-      </w:pPr>
-      <w:ins w:id="255" w:author="Котлицкий Сергей Андреевич" w:date="2019-10-30T12:57:00Z">
+          <w:ins w:id="253" w:author="Котлицкий Сергей Андреевич" w:date="2019-10-30T12:48:00Z"/>
+        </w:rPr>
+      </w:pPr>
+      <w:ins w:id="254" w:author="Котлицкий Сергей Андреевич" w:date="2019-10-30T12:57:00Z">
         <w:r>
           <w:t xml:space="preserve">просмотр </w:t>
         </w:r>
       </w:ins>
-      <w:ins w:id="256" w:author="Котлицкий Сергей Андреевич" w:date="2019-10-30T12:58:00Z">
+      <w:ins w:id="255" w:author="Котлицкий Сергей Андреевич" w:date="2019-10-30T12:58:00Z">
         <w:r>
           <w:t xml:space="preserve">содержания </w:t>
         </w:r>
       </w:ins>
-      <w:ins w:id="257" w:author="Котлицкий Сергей Андреевич" w:date="2019-10-30T12:57:00Z">
+      <w:ins w:id="256" w:author="Котлицкий Сергей Андреевич" w:date="2019-10-30T12:57:00Z">
         <w:r>
           <w:t>доски,</w:t>
         </w:r>
       </w:ins>
-      <w:ins w:id="258" w:author="Котлицкий Сергей Андреевич" w:date="2019-10-30T12:58:00Z">
+      <w:ins w:id="257" w:author="Котлицкий Сергей Андреевич" w:date="2019-10-30T12:58:00Z">
         <w:r>
           <w:t xml:space="preserve"> к которой прикреплен участник команды.</w:t>
         </w:r>
@@ -11333,7 +11281,7 @@
         <w:ind w:firstLine="709"/>
         <w:jc w:val="both"/>
         <w:rPr>
-          <w:del w:id="259" w:author="Котлицкий Сергей Андреевич" w:date="2019-10-30T12:59:00Z"/>
+          <w:del w:id="258" w:author="Котлицкий Сергей Андреевич" w:date="2019-10-30T12:59:00Z"/>
           <w:sz w:val="28"/>
           <w:szCs w:val="28"/>
         </w:rPr>
@@ -11350,12 +11298,12 @@
         <w:ind w:firstLine="567"/>
         <w:jc w:val="both"/>
         <w:rPr>
-          <w:del w:id="260" w:author="Котлицкий Сергей Андреевич" w:date="2019-10-30T12:59:00Z"/>
-          <w:sz w:val="28"/>
-          <w:szCs w:val="28"/>
-          <w:rPrChange w:id="261" w:author="Котлицкий Сергей Андреевич" w:date="2019-11-06T13:29:00Z">
+          <w:del w:id="259" w:author="Котлицкий Сергей Андреевич" w:date="2019-10-30T12:59:00Z"/>
+          <w:sz w:val="28"/>
+          <w:szCs w:val="28"/>
+          <w:rPrChange w:id="260" w:author="Котлицкий Сергей Андреевич" w:date="2019-11-06T13:29:00Z">
             <w:rPr>
-              <w:del w:id="262" w:author="Котлицкий Сергей Андреевич" w:date="2019-10-30T12:59:00Z"/>
+              <w:del w:id="261" w:author="Котлицкий Сергей Андреевич" w:date="2019-10-30T12:59:00Z"/>
               <w:sz w:val="28"/>
               <w:szCs w:val="28"/>
               <w:lang w:val="en-US"/>
@@ -11363,7 +11311,7 @@
           </w:rPrChange>
         </w:rPr>
       </w:pPr>
-      <w:del w:id="263" w:author="Котлицкий Сергей Андреевич" w:date="2019-10-30T12:59:00Z">
+      <w:del w:id="262" w:author="Котлицкий Сергей Андреевич" w:date="2019-10-30T12:59:00Z">
         <w:r>
           <w:rPr>
             <w:sz w:val="28"/>
@@ -11384,12 +11332,12 @@
         <w:ind w:firstLine="567"/>
         <w:jc w:val="both"/>
         <w:rPr>
-          <w:del w:id="264" w:author="Котлицкий Сергей Андреевич" w:date="2019-10-30T12:59:00Z"/>
-          <w:sz w:val="28"/>
-          <w:szCs w:val="28"/>
-        </w:rPr>
-      </w:pPr>
-      <w:del w:id="265" w:author="Котлицкий Сергей Андреевич" w:date="2019-10-30T12:59:00Z">
+          <w:del w:id="263" w:author="Котлицкий Сергей Андреевич" w:date="2019-10-30T12:59:00Z"/>
+          <w:sz w:val="28"/>
+          <w:szCs w:val="28"/>
+        </w:rPr>
+      </w:pPr>
+      <w:del w:id="264" w:author="Котлицкий Сергей Андреевич" w:date="2019-10-30T12:59:00Z">
         <w:r>
           <w:rPr>
             <w:sz w:val="28"/>
@@ -11410,12 +11358,12 @@
         <w:ind w:firstLine="567"/>
         <w:jc w:val="both"/>
         <w:rPr>
-          <w:del w:id="266" w:author="Котлицкий Сергей Андреевич" w:date="2019-10-30T12:59:00Z"/>
-          <w:sz w:val="28"/>
-          <w:szCs w:val="28"/>
-        </w:rPr>
-      </w:pPr>
-      <w:del w:id="267" w:author="Котлицкий Сергей Андреевич" w:date="2019-10-30T12:59:00Z">
+          <w:del w:id="265" w:author="Котлицкий Сергей Андреевич" w:date="2019-10-30T12:59:00Z"/>
+          <w:sz w:val="28"/>
+          <w:szCs w:val="28"/>
+        </w:rPr>
+      </w:pPr>
+      <w:del w:id="266" w:author="Котлицкий Сергей Андреевич" w:date="2019-10-30T12:59:00Z">
         <w:r>
           <w:rPr>
             <w:sz w:val="28"/>
@@ -11443,12 +11391,12 @@
         <w:ind w:firstLine="567"/>
         <w:jc w:val="both"/>
         <w:rPr>
-          <w:del w:id="268" w:author="Котлицкий Сергей Андреевич" w:date="2019-10-30T12:59:00Z"/>
-          <w:sz w:val="28"/>
-          <w:szCs w:val="28"/>
-        </w:rPr>
-      </w:pPr>
-      <w:del w:id="269" w:author="Котлицкий Сергей Андреевич" w:date="2019-10-30T12:59:00Z">
+          <w:del w:id="267" w:author="Котлицкий Сергей Андреевич" w:date="2019-10-30T12:59:00Z"/>
+          <w:sz w:val="28"/>
+          <w:szCs w:val="28"/>
+        </w:rPr>
+      </w:pPr>
+      <w:del w:id="268" w:author="Котлицкий Сергей Андреевич" w:date="2019-10-30T12:59:00Z">
         <w:r>
           <w:rPr>
             <w:sz w:val="28"/>
@@ -11476,12 +11424,12 @@
         <w:ind w:firstLine="567"/>
         <w:jc w:val="both"/>
         <w:rPr>
-          <w:del w:id="270" w:author="Котлицкий Сергей Андреевич" w:date="2019-10-30T12:59:00Z"/>
-          <w:sz w:val="28"/>
-          <w:szCs w:val="28"/>
-        </w:rPr>
-      </w:pPr>
-      <w:del w:id="271" w:author="Котлицкий Сергей Андреевич" w:date="2019-10-30T12:59:00Z">
+          <w:del w:id="269" w:author="Котлицкий Сергей Андреевич" w:date="2019-10-30T12:59:00Z"/>
+          <w:sz w:val="28"/>
+          <w:szCs w:val="28"/>
+        </w:rPr>
+      </w:pPr>
+      <w:del w:id="270" w:author="Котлицкий Сергей Андреевич" w:date="2019-10-30T12:59:00Z">
         <w:r>
           <w:rPr>
             <w:sz w:val="28"/>
@@ -11516,12 +11464,12 @@
         <w:ind w:firstLine="567"/>
         <w:jc w:val="both"/>
         <w:rPr>
-          <w:del w:id="272" w:author="Котлицкий Сергей Андреевич" w:date="2019-10-30T12:59:00Z"/>
-          <w:sz w:val="28"/>
-          <w:szCs w:val="28"/>
-        </w:rPr>
-      </w:pPr>
-      <w:del w:id="273" w:author="Котлицкий Сергей Андреевич" w:date="2019-10-30T12:59:00Z">
+          <w:del w:id="271" w:author="Котлицкий Сергей Андреевич" w:date="2019-10-30T12:59:00Z"/>
+          <w:sz w:val="28"/>
+          <w:szCs w:val="28"/>
+        </w:rPr>
+      </w:pPr>
+      <w:del w:id="272" w:author="Котлицкий Сергей Андреевич" w:date="2019-10-30T12:59:00Z">
         <w:r>
           <w:rPr>
             <w:sz w:val="28"/>
@@ -11558,12 +11506,12 @@
         <w:ind w:firstLine="709"/>
         <w:jc w:val="both"/>
         <w:rPr>
-          <w:del w:id="274" w:author="Котлицкий Сергей Андреевич" w:date="2019-10-30T12:59:00Z"/>
-          <w:sz w:val="28"/>
-          <w:szCs w:val="28"/>
-        </w:rPr>
-      </w:pPr>
-      <w:del w:id="275" w:author="Котлицкий Сергей Андреевич" w:date="2019-10-30T12:59:00Z">
+          <w:del w:id="273" w:author="Котлицкий Сергей Андреевич" w:date="2019-10-30T12:59:00Z"/>
+          <w:sz w:val="28"/>
+          <w:szCs w:val="28"/>
+        </w:rPr>
+      </w:pPr>
+      <w:del w:id="274" w:author="Котлицкий Сергей Андреевич" w:date="2019-10-30T12:59:00Z">
         <w:r>
           <w:rPr>
             <w:sz w:val="28"/>
@@ -11584,12 +11532,12 @@
         <w:ind w:firstLine="567"/>
         <w:jc w:val="both"/>
         <w:rPr>
-          <w:del w:id="276" w:author="Котлицкий Сергей Андреевич" w:date="2019-10-30T12:59:00Z"/>
-          <w:sz w:val="28"/>
-          <w:szCs w:val="28"/>
-        </w:rPr>
-      </w:pPr>
-      <w:del w:id="277" w:author="Котлицкий Сергей Андреевич" w:date="2019-10-30T12:59:00Z">
+          <w:del w:id="275" w:author="Котлицкий Сергей Андреевич" w:date="2019-10-30T12:59:00Z"/>
+          <w:sz w:val="28"/>
+          <w:szCs w:val="28"/>
+        </w:rPr>
+      </w:pPr>
+      <w:del w:id="276" w:author="Котлицкий Сергей Андреевич" w:date="2019-10-30T12:59:00Z">
         <w:r>
           <w:rPr>
             <w:sz w:val="28"/>
@@ -11610,12 +11558,12 @@
         <w:ind w:firstLine="567"/>
         <w:jc w:val="both"/>
         <w:rPr>
-          <w:del w:id="278" w:author="Котлицкий Сергей Андреевич" w:date="2019-10-30T12:59:00Z"/>
-          <w:sz w:val="28"/>
-          <w:szCs w:val="28"/>
-        </w:rPr>
-      </w:pPr>
-      <w:del w:id="279" w:author="Котлицкий Сергей Андреевич" w:date="2019-10-30T12:59:00Z">
+          <w:del w:id="277" w:author="Котлицкий Сергей Андреевич" w:date="2019-10-30T12:59:00Z"/>
+          <w:sz w:val="28"/>
+          <w:szCs w:val="28"/>
+        </w:rPr>
+      </w:pPr>
+      <w:del w:id="278" w:author="Котлицкий Сергей Андреевич" w:date="2019-10-30T12:59:00Z">
         <w:r>
           <w:rPr>
             <w:sz w:val="28"/>
@@ -11657,12 +11605,12 @@
         <w:ind w:firstLine="567"/>
         <w:jc w:val="both"/>
         <w:rPr>
-          <w:del w:id="280" w:author="Котлицкий Сергей Андреевич" w:date="2019-10-30T12:59:00Z"/>
-          <w:sz w:val="28"/>
-          <w:szCs w:val="28"/>
-        </w:rPr>
-      </w:pPr>
-      <w:del w:id="281" w:author="Котлицкий Сергей Андреевич" w:date="2019-10-30T12:59:00Z">
+          <w:del w:id="279" w:author="Котлицкий Сергей Андреевич" w:date="2019-10-30T12:59:00Z"/>
+          <w:sz w:val="28"/>
+          <w:szCs w:val="28"/>
+        </w:rPr>
+      </w:pPr>
+      <w:del w:id="280" w:author="Котлицкий Сергей Андреевич" w:date="2019-10-30T12:59:00Z">
         <w:r>
           <w:rPr>
             <w:sz w:val="28"/>
@@ -11697,12 +11645,12 @@
         <w:ind w:firstLine="567"/>
         <w:jc w:val="both"/>
         <w:rPr>
-          <w:del w:id="282" w:author="Котлицкий Сергей Андреевич" w:date="2019-10-30T12:59:00Z"/>
-          <w:sz w:val="28"/>
-          <w:szCs w:val="28"/>
-        </w:rPr>
-      </w:pPr>
-      <w:del w:id="283" w:author="Котлицкий Сергей Андреевич" w:date="2019-10-30T12:59:00Z">
+          <w:del w:id="281" w:author="Котлицкий Сергей Андреевич" w:date="2019-10-30T12:59:00Z"/>
+          <w:sz w:val="28"/>
+          <w:szCs w:val="28"/>
+        </w:rPr>
+      </w:pPr>
+      <w:del w:id="282" w:author="Котлицкий Сергей Андреевич" w:date="2019-10-30T12:59:00Z">
         <w:r>
           <w:rPr>
             <w:sz w:val="28"/>
@@ -11723,12 +11671,12 @@
         <w:ind w:firstLine="567"/>
         <w:jc w:val="both"/>
         <w:rPr>
-          <w:del w:id="284" w:author="Котлицкий Сергей Андреевич" w:date="2019-10-30T12:59:00Z"/>
-          <w:sz w:val="28"/>
-          <w:szCs w:val="28"/>
-        </w:rPr>
-      </w:pPr>
-      <w:del w:id="285" w:author="Котлицкий Сергей Андреевич" w:date="2019-10-30T12:59:00Z">
+          <w:del w:id="283" w:author="Котлицкий Сергей Андреевич" w:date="2019-10-30T12:59:00Z"/>
+          <w:sz w:val="28"/>
+          <w:szCs w:val="28"/>
+        </w:rPr>
+      </w:pPr>
+      <w:del w:id="284" w:author="Котлицкий Сергей Андреевич" w:date="2019-10-30T12:59:00Z">
         <w:r>
           <w:rPr>
             <w:sz w:val="28"/>
@@ -11749,12 +11697,12 @@
         <w:ind w:firstLine="567"/>
         <w:jc w:val="both"/>
         <w:rPr>
-          <w:del w:id="286" w:author="Котлицкий Сергей Андреевич" w:date="2019-10-30T12:59:00Z"/>
-          <w:sz w:val="28"/>
-          <w:szCs w:val="28"/>
-        </w:rPr>
-      </w:pPr>
-      <w:del w:id="287" w:author="Котлицкий Сергей Андреевич" w:date="2019-10-30T12:59:00Z">
+          <w:del w:id="285" w:author="Котлицкий Сергей Андреевич" w:date="2019-10-30T12:59:00Z"/>
+          <w:sz w:val="28"/>
+          <w:szCs w:val="28"/>
+        </w:rPr>
+      </w:pPr>
+      <w:del w:id="286" w:author="Котлицкий Сергей Андреевич" w:date="2019-10-30T12:59:00Z">
         <w:r>
           <w:rPr>
             <w:sz w:val="28"/>
@@ -11775,12 +11723,12 @@
         <w:ind w:firstLine="567"/>
         <w:jc w:val="both"/>
         <w:rPr>
-          <w:del w:id="288" w:author="Котлицкий Сергей Андреевич" w:date="2019-10-30T12:59:00Z"/>
-          <w:sz w:val="28"/>
-          <w:szCs w:val="28"/>
-        </w:rPr>
-      </w:pPr>
-      <w:del w:id="289" w:author="Котлицкий Сергей Андреевич" w:date="2019-10-30T12:59:00Z">
+          <w:del w:id="287" w:author="Котлицкий Сергей Андреевич" w:date="2019-10-30T12:59:00Z"/>
+          <w:sz w:val="28"/>
+          <w:szCs w:val="28"/>
+        </w:rPr>
+      </w:pPr>
+      <w:del w:id="288" w:author="Котлицкий Сергей Андреевич" w:date="2019-10-30T12:59:00Z">
         <w:r>
           <w:rPr>
             <w:sz w:val="28"/>
@@ -11801,12 +11749,12 @@
         <w:ind w:firstLine="567"/>
         <w:jc w:val="both"/>
         <w:rPr>
-          <w:del w:id="290" w:author="Котлицкий Сергей Андреевич" w:date="2019-10-30T12:59:00Z"/>
-          <w:sz w:val="28"/>
-          <w:szCs w:val="28"/>
-        </w:rPr>
-      </w:pPr>
-      <w:del w:id="291" w:author="Котлицкий Сергей Андреевич" w:date="2019-10-30T12:59:00Z">
+          <w:del w:id="289" w:author="Котлицкий Сергей Андреевич" w:date="2019-10-30T12:59:00Z"/>
+          <w:sz w:val="28"/>
+          <w:szCs w:val="28"/>
+        </w:rPr>
+      </w:pPr>
+      <w:del w:id="290" w:author="Котлицкий Сергей Андреевич" w:date="2019-10-30T12:59:00Z">
         <w:r>
           <w:rPr>
             <w:sz w:val="28"/>
@@ -11820,7 +11768,7 @@
       <w:pPr>
         <w:spacing w:after="160" w:line="259" w:lineRule="auto"/>
         <w:rPr>
-          <w:ins w:id="292" w:author="Котлицкий Сергей Андреевич" w:date="2019-10-30T12:45:00Z"/>
+          <w:ins w:id="291" w:author="Котлицкий Сергей Андреевич" w:date="2019-10-30T12:45:00Z"/>
           <w:rFonts w:ascii="Arial" w:hAnsi="Arial" w:cs="Arial"/>
           <w:bCs/>
           <w:caps/>
@@ -11828,7 +11776,7 @@
           <w:szCs w:val="32"/>
         </w:rPr>
       </w:pPr>
-      <w:del w:id="293" w:author="Котлицкий Сергей Андреевич" w:date="2019-10-30T12:59:00Z">
+      <w:del w:id="292" w:author="Котлицкий Сергей Андреевич" w:date="2019-10-30T12:59:00Z">
         <w:r>
           <w:rPr>
             <w:rFonts w:ascii="Arial" w:hAnsi="Arial" w:cs="Arial"/>
@@ -11845,21 +11793,21 @@
       <w:pPr>
         <w:pStyle w:val="Main"/>
         <w:rPr>
-          <w:ins w:id="294" w:author="Котлицкий Сергей Андреевич" w:date="2019-10-30T12:45:00Z"/>
-        </w:rPr>
-      </w:pPr>
-      <w:ins w:id="295" w:author="Котлицкий Сергей Андреевич" w:date="2019-10-30T12:45:00Z">
+          <w:ins w:id="293" w:author="Котлицкий Сергей Андреевич" w:date="2019-10-30T12:45:00Z"/>
+        </w:rPr>
+      </w:pPr>
+      <w:ins w:id="294" w:author="Котлицкий Сергей Андреевич" w:date="2019-10-30T12:45:00Z">
         <w:r>
           <w:lastRenderedPageBreak/>
           <w:t xml:space="preserve">Для администратора </w:t>
         </w:r>
       </w:ins>
-      <w:ins w:id="296" w:author="Котлицкий Сергей Андреевич" w:date="2019-10-31T11:51:00Z">
+      <w:ins w:id="295" w:author="Котлицкий Сергей Андреевич" w:date="2019-10-31T11:51:00Z">
         <w:r>
           <w:t xml:space="preserve">команды </w:t>
         </w:r>
       </w:ins>
-      <w:ins w:id="297" w:author="Котлицкий Сергей Андреевич" w:date="2019-10-30T12:45:00Z">
+      <w:ins w:id="296" w:author="Котлицкий Сергей Андреевич" w:date="2019-10-30T12:45:00Z">
         <w:r>
           <w:t>должны быть реализованы дополнительные функции:</w:t>
         </w:r>
@@ -11869,10 +11817,10 @@
       <w:pPr>
         <w:pStyle w:val="a"/>
         <w:rPr>
-          <w:ins w:id="298" w:author="Котлицкий Сергей Андреевич" w:date="2019-10-30T12:57:00Z"/>
-        </w:rPr>
-      </w:pPr>
-      <w:ins w:id="299" w:author="Котлицкий Сергей Андреевич" w:date="2019-10-30T12:57:00Z">
+          <w:ins w:id="297" w:author="Котлицкий Сергей Андреевич" w:date="2019-10-30T12:57:00Z"/>
+        </w:rPr>
+      </w:pPr>
+      <w:ins w:id="298" w:author="Котлицкий Сергей Андреевич" w:date="2019-10-30T12:57:00Z">
         <w:r>
           <w:t>создание доски;</w:t>
         </w:r>
@@ -11882,20 +11830,20 @@
       <w:pPr>
         <w:pStyle w:val="a"/>
         <w:rPr>
-          <w:ins w:id="300" w:author="Котлицкий Сергей Андреевич" w:date="2019-10-30T12:46:00Z"/>
-        </w:rPr>
-      </w:pPr>
-      <w:ins w:id="301" w:author="Котлицкий Сергей Андреевич" w:date="2019-10-30T12:45:00Z">
+          <w:ins w:id="299" w:author="Котлицкий Сергей Андреевич" w:date="2019-10-30T12:46:00Z"/>
+        </w:rPr>
+      </w:pPr>
+      <w:ins w:id="300" w:author="Котлицкий Сергей Андреевич" w:date="2019-10-30T12:45:00Z">
         <w:r>
           <w:t xml:space="preserve">редактирование </w:t>
         </w:r>
       </w:ins>
-      <w:ins w:id="302" w:author="Котлицкий Сергей Андреевич" w:date="2019-10-30T12:46:00Z">
+      <w:ins w:id="301" w:author="Котлицкий Сергей Андреевич" w:date="2019-10-30T12:46:00Z">
         <w:r>
           <w:t>настроек доски</w:t>
         </w:r>
       </w:ins>
-      <w:ins w:id="303" w:author="Котлицкий Сергей Андреевич" w:date="2019-10-30T12:45:00Z">
+      <w:ins w:id="302" w:author="Котлицкий Сергей Андреевич" w:date="2019-10-30T12:45:00Z">
         <w:r>
           <w:t>;</w:t>
         </w:r>
@@ -11909,10 +11857,10 @@
           <w:numId w:val="23"/>
         </w:numPr>
         <w:rPr>
-          <w:ins w:id="304" w:author="Котлицкий Сергей Андреевич" w:date="2019-10-30T12:46:00Z"/>
-        </w:rPr>
-      </w:pPr>
-      <w:ins w:id="305" w:author="Котлицкий Сергей Андреевич" w:date="2019-10-30T12:46:00Z">
+          <w:ins w:id="303" w:author="Котлицкий Сергей Андреевич" w:date="2019-10-30T12:46:00Z"/>
+        </w:rPr>
+      </w:pPr>
+      <w:ins w:id="304" w:author="Котлицкий Сергей Андреевич" w:date="2019-10-30T12:46:00Z">
         <w:r>
           <w:t>название доски;</w:t>
         </w:r>
@@ -11926,10 +11874,10 @@
           <w:numId w:val="23"/>
         </w:numPr>
         <w:rPr>
-          <w:ins w:id="306" w:author="Котлицкий Сергей Андреевич" w:date="2019-10-30T12:46:00Z"/>
-        </w:rPr>
-      </w:pPr>
-      <w:ins w:id="307" w:author="Котлицкий Сергей Андреевич" w:date="2019-10-30T12:46:00Z">
+          <w:ins w:id="305" w:author="Котлицкий Сергей Андреевич" w:date="2019-10-30T12:46:00Z"/>
+        </w:rPr>
+      </w:pPr>
+      <w:ins w:id="306" w:author="Котлицкий Сергей Андреевич" w:date="2019-10-30T12:46:00Z">
         <w:r>
           <w:t>список участников.</w:t>
         </w:r>
@@ -11939,15 +11887,15 @@
       <w:pPr>
         <w:pStyle w:val="a"/>
         <w:rPr>
-          <w:ins w:id="308" w:author="Котлицкий Сергей Андреевич" w:date="2019-10-30T12:46:00Z"/>
-        </w:rPr>
-      </w:pPr>
-      <w:ins w:id="309" w:author="Котлицкий Сергей Андреевич" w:date="2019-10-30T12:47:00Z">
+          <w:ins w:id="307" w:author="Котлицкий Сергей Андреевич" w:date="2019-10-30T12:46:00Z"/>
+        </w:rPr>
+      </w:pPr>
+      <w:ins w:id="308" w:author="Котлицкий Сергей Андреевич" w:date="2019-10-30T12:47:00Z">
         <w:r>
           <w:t>редактирование</w:t>
         </w:r>
       </w:ins>
-      <w:ins w:id="310" w:author="Котлицкий Сергей Андреевич" w:date="2019-10-30T12:46:00Z">
+      <w:ins w:id="309" w:author="Котлицкий Сергей Андреевич" w:date="2019-10-30T12:46:00Z">
         <w:r>
           <w:t xml:space="preserve"> информации о команде;</w:t>
         </w:r>
@@ -11961,15 +11909,15 @@
           <w:numId w:val="23"/>
         </w:numPr>
         <w:rPr>
-          <w:ins w:id="311" w:author="Котлицкий Сергей Андреевич" w:date="2019-10-30T12:47:00Z"/>
-        </w:rPr>
-      </w:pPr>
-      <w:ins w:id="312" w:author="Котлицкий Сергей Андреевич" w:date="2019-10-30T12:46:00Z">
+          <w:ins w:id="310" w:author="Котлицкий Сергей Андреевич" w:date="2019-10-30T12:47:00Z"/>
+        </w:rPr>
+      </w:pPr>
+      <w:ins w:id="311" w:author="Котлицкий Сергей Андреевич" w:date="2019-10-30T12:46:00Z">
         <w:r>
           <w:t>назван</w:t>
         </w:r>
       </w:ins>
-      <w:ins w:id="313" w:author="Котлицкий Сергей Андреевич" w:date="2019-10-30T12:47:00Z">
+      <w:ins w:id="312" w:author="Котлицкий Сергей Андреевич" w:date="2019-10-30T12:47:00Z">
         <w:r>
           <w:t>ие команды;</w:t>
         </w:r>
@@ -11983,10 +11931,10 @@
           <w:numId w:val="23"/>
         </w:numPr>
         <w:rPr>
-          <w:ins w:id="314" w:author="Котлицкий Сергей Андреевич" w:date="2019-10-30T12:47:00Z"/>
-        </w:rPr>
-      </w:pPr>
-      <w:ins w:id="315" w:author="Котлицкий Сергей Андреевич" w:date="2019-10-30T12:47:00Z">
+          <w:ins w:id="313" w:author="Котлицкий Сергей Андреевич" w:date="2019-10-30T12:47:00Z"/>
+        </w:rPr>
+      </w:pPr>
+      <w:ins w:id="314" w:author="Котлицкий Сергей Андреевич" w:date="2019-10-30T12:47:00Z">
         <w:r>
           <w:t>описание команды;</w:t>
         </w:r>
@@ -12000,10 +11948,10 @@
           <w:numId w:val="23"/>
         </w:numPr>
         <w:rPr>
-          <w:ins w:id="316" w:author="Котлицкий Сергей Андреевич" w:date="2019-10-30T12:47:00Z"/>
-        </w:rPr>
-      </w:pPr>
-      <w:ins w:id="317" w:author="Котлицкий Сергей Андреевич" w:date="2019-10-30T12:47:00Z">
+          <w:ins w:id="315" w:author="Котлицкий Сергей Андреевич" w:date="2019-10-30T12:47:00Z"/>
+        </w:rPr>
+      </w:pPr>
+      <w:ins w:id="316" w:author="Котлицкий Сергей Андреевич" w:date="2019-10-30T12:47:00Z">
         <w:r>
           <w:t>список участников.</w:t>
         </w:r>
@@ -12013,10 +11961,10 @@
       <w:pPr>
         <w:pStyle w:val="a"/>
         <w:rPr>
-          <w:ins w:id="318" w:author="Котлицкий Сергей Андреевич" w:date="2019-10-30T12:47:00Z"/>
-        </w:rPr>
-      </w:pPr>
-      <w:ins w:id="319" w:author="Котлицкий Сергей Андреевич" w:date="2019-10-30T12:47:00Z">
+          <w:ins w:id="317" w:author="Котлицкий Сергей Андреевич" w:date="2019-10-30T12:47:00Z"/>
+        </w:rPr>
+      </w:pPr>
+      <w:ins w:id="318" w:author="Котлицкий Сергей Андреевич" w:date="2019-10-30T12:47:00Z">
         <w:r>
           <w:t>редактирование списка участников карточки;</w:t>
         </w:r>
@@ -12026,15 +11974,15 @@
       <w:pPr>
         <w:pStyle w:val="a"/>
         <w:rPr>
-          <w:ins w:id="320" w:author="Котлицкий Сергей Андреевич" w:date="2019-10-30T12:57:00Z"/>
-        </w:rPr>
-      </w:pPr>
-      <w:ins w:id="321" w:author="Котлицкий Сергей Андреевич" w:date="2019-10-30T12:47:00Z">
+          <w:ins w:id="319" w:author="Котлицкий Сергей Андреевич" w:date="2019-10-30T12:57:00Z"/>
+        </w:rPr>
+      </w:pPr>
+      <w:ins w:id="320" w:author="Котлицкий Сергей Андреевич" w:date="2019-10-30T12:47:00Z">
         <w:r>
           <w:t>редактирование срока выполнения задачи в карточке</w:t>
         </w:r>
       </w:ins>
-      <w:ins w:id="322" w:author="Котлицкий Сергей Андреевич" w:date="2019-10-30T12:48:00Z">
+      <w:ins w:id="321" w:author="Котлицкий Сергей Андреевич" w:date="2019-10-30T12:48:00Z">
         <w:r>
           <w:t>.</w:t>
         </w:r>
@@ -12044,10 +11992,10 @@
       <w:pPr>
         <w:pStyle w:val="a"/>
         <w:rPr>
-          <w:ins w:id="323" w:author="Котлицкий Сергей Андреевич" w:date="2019-10-30T12:28:00Z"/>
-        </w:rPr>
-      </w:pPr>
-      <w:ins w:id="324" w:author="Котлицкий Сергей Андреевич" w:date="2019-10-30T12:57:00Z">
+          <w:ins w:id="322" w:author="Котлицкий Сергей Андреевич" w:date="2019-10-30T12:28:00Z"/>
+        </w:rPr>
+      </w:pPr>
+      <w:ins w:id="323" w:author="Котлицкий Сергей Андреевич" w:date="2019-10-30T12:57:00Z">
         <w:r>
           <w:t>просмотр всех досок команды;</w:t>
         </w:r>
@@ -12057,6 +12005,561 @@
       <w:pPr>
         <w:spacing w:after="160" w:line="259" w:lineRule="auto"/>
         <w:rPr>
+          <w:ins w:id="324" w:author="Котлицкий Сергей Андреевич" w:date="2019-11-14T12:26:00Z"/>
+          <w:rFonts w:ascii="Arial" w:hAnsi="Arial" w:cs="Arial"/>
+          <w:bCs/>
+          <w:caps/>
+          <w:sz w:val="32"/>
+          <w:szCs w:val="32"/>
+        </w:rPr>
+      </w:pPr>
+      <w:ins w:id="325" w:author="Котлицкий Сергей Андреевич" w:date="2019-11-14T12:26:00Z">
+        <w:r>
+          <w:rPr>
+            <w:rFonts w:ascii="Arial" w:hAnsi="Arial" w:cs="Arial"/>
+            <w:bCs/>
+            <w:caps/>
+            <w:sz w:val="32"/>
+            <w:szCs w:val="32"/>
+          </w:rPr>
+          <w:br w:type="page"/>
+        </w:r>
+      </w:ins>
+    </w:p>
+    <w:p>
+      <w:pPr>
+        <w:spacing w:before="240" w:after="240"/>
+        <w:jc w:val="center"/>
+        <w:rPr>
+          <w:ins w:id="326" w:author="Котлицкий Сергей Андреевич" w:date="2019-11-14T12:26:00Z"/>
+          <w:rFonts w:ascii="Arial" w:hAnsi="Arial" w:cs="Arial"/>
+          <w:bCs/>
+          <w:caps/>
+          <w:sz w:val="32"/>
+          <w:szCs w:val="32"/>
+          <w:rPrChange w:id="327" w:author="Котлицкий Сергей Андреевич" w:date="2019-11-14T12:26:00Z">
+            <w:rPr>
+              <w:ins w:id="328" w:author="Котлицкий Сергей Андреевич" w:date="2019-11-14T12:26:00Z"/>
+              <w:sz w:val="28"/>
+            </w:rPr>
+          </w:rPrChange>
+        </w:rPr>
+        <w:pPrChange w:id="329" w:author="Котлицкий Сергей Андреевич" w:date="2019-11-14T12:26:00Z">
+          <w:pPr>
+            <w:spacing w:line="360" w:lineRule="auto"/>
+          </w:pPr>
+        </w:pPrChange>
+      </w:pPr>
+      <w:ins w:id="330" w:author="Котлицкий Сергей Андреевич" w:date="2019-11-14T12:26:00Z">
+        <w:r>
+          <w:rPr>
+            <w:rFonts w:ascii="Arial" w:hAnsi="Arial" w:cs="Arial"/>
+            <w:bCs/>
+            <w:caps/>
+            <w:sz w:val="32"/>
+            <w:szCs w:val="32"/>
+          </w:rPr>
+          <w:lastRenderedPageBreak/>
+          <w:t>выбор</w:t>
+        </w:r>
+        <w:r>
+          <w:rPr>
+            <w:rFonts w:ascii="Arial" w:hAnsi="Arial" w:cs="Arial"/>
+            <w:bCs/>
+            <w:caps/>
+            <w:sz w:val="32"/>
+            <w:szCs w:val="32"/>
+          </w:rPr>
+          <w:t xml:space="preserve"> </w:t>
+        </w:r>
+        <w:r>
+          <w:rPr>
+            <w:rFonts w:ascii="Arial" w:hAnsi="Arial" w:cs="Arial"/>
+            <w:bCs/>
+            <w:caps/>
+            <w:sz w:val="32"/>
+            <w:szCs w:val="32"/>
+          </w:rPr>
+          <w:t>модели</w:t>
+        </w:r>
+        <w:r>
+          <w:rPr>
+            <w:rFonts w:ascii="Arial" w:hAnsi="Arial" w:cs="Arial"/>
+            <w:bCs/>
+            <w:caps/>
+            <w:sz w:val="32"/>
+            <w:szCs w:val="32"/>
+          </w:rPr>
+          <w:t xml:space="preserve"> </w:t>
+        </w:r>
+        <w:r>
+          <w:rPr>
+            <w:rFonts w:ascii="Arial" w:hAnsi="Arial" w:cs="Arial"/>
+            <w:bCs/>
+            <w:caps/>
+            <w:sz w:val="32"/>
+            <w:szCs w:val="32"/>
+          </w:rPr>
+          <w:t>жизненного</w:t>
+        </w:r>
+        <w:r>
+          <w:rPr>
+            <w:rFonts w:ascii="Arial" w:hAnsi="Arial" w:cs="Arial"/>
+            <w:bCs/>
+            <w:caps/>
+            <w:sz w:val="32"/>
+            <w:szCs w:val="32"/>
+          </w:rPr>
+          <w:t xml:space="preserve"> </w:t>
+        </w:r>
+        <w:r>
+          <w:rPr>
+            <w:rFonts w:ascii="Arial" w:hAnsi="Arial" w:cs="Arial"/>
+            <w:bCs/>
+            <w:caps/>
+            <w:sz w:val="32"/>
+            <w:szCs w:val="32"/>
+          </w:rPr>
+          <w:t>цикла</w:t>
+        </w:r>
+      </w:ins>
+    </w:p>
+    <w:p>
+      <w:pPr>
+        <w:spacing w:line="360" w:lineRule="auto"/>
+        <w:ind w:firstLine="708"/>
+        <w:rPr>
+          <w:ins w:id="331" w:author="Котлицкий Сергей Андреевич" w:date="2019-11-14T12:26:00Z"/>
+          <w:sz w:val="28"/>
+        </w:rPr>
+      </w:pPr>
+      <w:ins w:id="332" w:author="Котлицкий Сергей Андреевич" w:date="2019-11-14T12:26:00Z">
+        <w:r>
+          <w:rPr>
+            <w:sz w:val="28"/>
+          </w:rPr>
+          <w:t>При выборе модели жизненного цикла программного обеспечения</w:t>
+        </w:r>
+      </w:ins>
+      <w:ins w:id="333" w:author="Котлицкий Сергей Андреевич" w:date="2019-11-14T12:27:00Z">
+        <w:r>
+          <w:rPr>
+            <w:sz w:val="28"/>
+          </w:rPr>
+          <w:t xml:space="preserve"> </w:t>
+        </w:r>
+      </w:ins>
+      <w:bookmarkStart w:id="334" w:name="_GoBack"/>
+      <w:bookmarkEnd w:id="334"/>
+      <w:ins w:id="335" w:author="Котлицкий Сергей Андреевич" w:date="2019-11-14T12:26:00Z">
+        <w:r>
+          <w:rPr>
+            <w:sz w:val="28"/>
+          </w:rPr>
+          <w:t>подразумевается, что при разработке проекта есть команда, состоящая из следующих лиц:</w:t>
+        </w:r>
+      </w:ins>
+    </w:p>
+    <w:p>
+      <w:pPr>
+        <w:pStyle w:val="ListParagraph"/>
+        <w:numPr>
+          <w:ilvl w:val="0"/>
+          <w:numId w:val="6"/>
+        </w:numPr>
+        <w:spacing w:line="360" w:lineRule="auto"/>
+        <w:rPr>
+          <w:ins w:id="336" w:author="Котлицкий Сергей Андреевич" w:date="2019-11-14T12:26:00Z"/>
+          <w:sz w:val="28"/>
+        </w:rPr>
+      </w:pPr>
+      <w:ins w:id="337" w:author="Котлицкий Сергей Андреевич" w:date="2019-11-14T12:26:00Z">
+        <w:r>
+          <w:rPr>
+            <w:sz w:val="28"/>
+          </w:rPr>
+          <w:t>Менеджер проекта.</w:t>
+        </w:r>
+      </w:ins>
+    </w:p>
+    <w:p>
+      <w:pPr>
+        <w:pStyle w:val="ListParagraph"/>
+        <w:numPr>
+          <w:ilvl w:val="0"/>
+          <w:numId w:val="6"/>
+        </w:numPr>
+        <w:spacing w:line="360" w:lineRule="auto"/>
+        <w:rPr>
+          <w:ins w:id="338" w:author="Котлицкий Сергей Андреевич" w:date="2019-11-14T12:26:00Z"/>
+          <w:sz w:val="28"/>
+        </w:rPr>
+      </w:pPr>
+      <w:ins w:id="339" w:author="Котлицкий Сергей Андреевич" w:date="2019-11-14T12:26:00Z">
+        <w:r>
+          <w:rPr>
+            <w:sz w:val="28"/>
+          </w:rPr>
+          <w:t>Проектировщик подсистем.</w:t>
+        </w:r>
+      </w:ins>
+    </w:p>
+    <w:p>
+      <w:pPr>
+        <w:pStyle w:val="ListParagraph"/>
+        <w:numPr>
+          <w:ilvl w:val="0"/>
+          <w:numId w:val="6"/>
+        </w:numPr>
+        <w:spacing w:line="360" w:lineRule="auto"/>
+        <w:rPr>
+          <w:ins w:id="340" w:author="Котлицкий Сергей Андреевич" w:date="2019-11-14T12:26:00Z"/>
+          <w:sz w:val="28"/>
+        </w:rPr>
+      </w:pPr>
+      <w:ins w:id="341" w:author="Котлицкий Сергей Андреевич" w:date="2019-11-14T12:26:00Z">
+        <w:r>
+          <w:rPr>
+            <w:sz w:val="28"/>
+          </w:rPr>
+          <w:t>Разработчики.</w:t>
+        </w:r>
+      </w:ins>
+    </w:p>
+    <w:p>
+      <w:pPr>
+        <w:pStyle w:val="ListParagraph"/>
+        <w:numPr>
+          <w:ilvl w:val="0"/>
+          <w:numId w:val="6"/>
+        </w:numPr>
+        <w:spacing w:line="360" w:lineRule="auto"/>
+        <w:rPr>
+          <w:ins w:id="342" w:author="Котлицкий Сергей Андреевич" w:date="2019-11-14T12:26:00Z"/>
+          <w:sz w:val="28"/>
+        </w:rPr>
+      </w:pPr>
+      <w:ins w:id="343" w:author="Котлицкий Сергей Андреевич" w:date="2019-11-14T12:26:00Z">
+        <w:r>
+          <w:rPr>
+            <w:sz w:val="28"/>
+          </w:rPr>
+          <w:t>Руководитель команды.</w:t>
+        </w:r>
+      </w:ins>
+    </w:p>
+    <w:p>
+      <w:pPr>
+        <w:pStyle w:val="ListParagraph"/>
+        <w:numPr>
+          <w:ilvl w:val="0"/>
+          <w:numId w:val="6"/>
+        </w:numPr>
+        <w:spacing w:line="360" w:lineRule="auto"/>
+        <w:rPr>
+          <w:ins w:id="344" w:author="Котлицкий Сергей Андреевич" w:date="2019-11-14T12:26:00Z"/>
+          <w:sz w:val="28"/>
+        </w:rPr>
+      </w:pPr>
+      <w:proofErr w:type="spellStart"/>
+      <w:ins w:id="345" w:author="Котлицкий Сергей Андреевич" w:date="2019-11-14T12:26:00Z">
+        <w:r>
+          <w:rPr>
+            <w:sz w:val="28"/>
+          </w:rPr>
+          <w:t>Тестировщик</w:t>
+        </w:r>
+        <w:proofErr w:type="spellEnd"/>
+        <w:r>
+          <w:rPr>
+            <w:sz w:val="28"/>
+          </w:rPr>
+          <w:t>.</w:t>
+        </w:r>
+      </w:ins>
+    </w:p>
+    <w:p>
+      <w:pPr>
+        <w:spacing w:line="360" w:lineRule="auto"/>
+        <w:rPr>
+          <w:ins w:id="346" w:author="Котлицкий Сергей Андреевич" w:date="2019-11-14T12:26:00Z"/>
+          <w:sz w:val="28"/>
+        </w:rPr>
+      </w:pPr>
+    </w:p>
+    <w:p>
+      <w:pPr>
+        <w:spacing w:line="360" w:lineRule="auto"/>
+        <w:rPr>
+          <w:ins w:id="347" w:author="Котлицкий Сергей Андреевич" w:date="2019-11-14T12:26:00Z"/>
+          <w:sz w:val="28"/>
+        </w:rPr>
+      </w:pPr>
+      <w:ins w:id="348" w:author="Котлицкий Сергей Андреевич" w:date="2019-11-14T12:26:00Z">
+        <w:r>
+          <w:rPr>
+            <w:sz w:val="28"/>
+          </w:rPr>
+          <w:t>Данная модель жизненного цикла имеет ряд преимуществ:</w:t>
+        </w:r>
+      </w:ins>
+    </w:p>
+    <w:p>
+      <w:pPr>
+        <w:pStyle w:val="ListParagraph"/>
+        <w:numPr>
+          <w:ilvl w:val="0"/>
+          <w:numId w:val="7"/>
+        </w:numPr>
+        <w:spacing w:line="360" w:lineRule="auto"/>
+        <w:rPr>
+          <w:ins w:id="349" w:author="Котлицкий Сергей Андреевич" w:date="2019-11-14T12:26:00Z"/>
+          <w:i/>
+          <w:sz w:val="32"/>
+        </w:rPr>
+      </w:pPr>
+      <w:ins w:id="350" w:author="Котлицкий Сергей Андреевич" w:date="2019-11-14T12:26:00Z">
+        <w:r>
+          <w:rPr>
+            <w:sz w:val="28"/>
+          </w:rPr>
+          <w:t>При разработке ПО фазы проекта могут выполняться параллельно, что уменьшает время реализации;</w:t>
+        </w:r>
+      </w:ins>
+    </w:p>
+    <w:p>
+      <w:pPr>
+        <w:pStyle w:val="ListParagraph"/>
+        <w:numPr>
+          <w:ilvl w:val="0"/>
+          <w:numId w:val="7"/>
+        </w:numPr>
+        <w:spacing w:line="360" w:lineRule="auto"/>
+        <w:rPr>
+          <w:ins w:id="351" w:author="Котлицкий Сергей Андреевич" w:date="2019-11-14T12:26:00Z"/>
+          <w:i/>
+          <w:sz w:val="32"/>
+        </w:rPr>
+      </w:pPr>
+      <w:ins w:id="352" w:author="Котлицкий Сергей Андреевич" w:date="2019-11-14T12:26:00Z">
+        <w:r>
+          <w:rPr>
+            <w:sz w:val="28"/>
+          </w:rPr>
+          <w:t>Продукт может реализоваться в несколько этапов: сначала основной функционал программы, затем наращивание дополнительного;</w:t>
+        </w:r>
+      </w:ins>
+    </w:p>
+    <w:p>
+      <w:pPr>
+        <w:pStyle w:val="ListParagraph"/>
+        <w:numPr>
+          <w:ilvl w:val="0"/>
+          <w:numId w:val="7"/>
+        </w:numPr>
+        <w:spacing w:line="360" w:lineRule="auto"/>
+        <w:rPr>
+          <w:ins w:id="353" w:author="Котлицкий Сергей Андреевич" w:date="2019-11-14T12:26:00Z"/>
+          <w:i/>
+          <w:sz w:val="32"/>
+        </w:rPr>
+      </w:pPr>
+      <w:ins w:id="354" w:author="Котлицкий Сергей Андреевич" w:date="2019-11-14T12:26:00Z">
+        <w:r>
+          <w:rPr>
+            <w:sz w:val="28"/>
+          </w:rPr>
+          <w:t>Существуют контрольные точки каждого из фаз разработки проекта, что уменьшает возможные просчеты в момент перехода на следующие фазы разработки;</w:t>
+        </w:r>
+      </w:ins>
+    </w:p>
+    <w:p>
+      <w:pPr>
+        <w:spacing w:line="360" w:lineRule="auto"/>
+        <w:rPr>
+          <w:ins w:id="355" w:author="Котлицкий Сергей Андреевич" w:date="2019-11-14T12:26:00Z"/>
+          <w:sz w:val="32"/>
+        </w:rPr>
+      </w:pPr>
+    </w:p>
+    <w:p>
+      <w:pPr>
+        <w:spacing w:line="360" w:lineRule="auto"/>
+        <w:ind w:firstLine="708"/>
+        <w:rPr>
+          <w:ins w:id="356" w:author="Котлицкий Сергей Андреевич" w:date="2019-11-14T12:26:00Z"/>
+          <w:sz w:val="28"/>
+        </w:rPr>
+      </w:pPr>
+      <w:ins w:id="357" w:author="Котлицкий Сергей Андреевич" w:date="2019-11-14T12:26:00Z">
+        <w:r>
+          <w:rPr>
+            <w:sz w:val="28"/>
+          </w:rPr>
+          <w:t xml:space="preserve">Разработка системы планируется в несколько этапов: </w:t>
+        </w:r>
+        <w:proofErr w:type="spellStart"/>
+        <w:r>
+          <w:rPr>
+            <w:sz w:val="28"/>
+          </w:rPr>
+          <w:t>сначало</w:t>
+        </w:r>
+        <w:proofErr w:type="spellEnd"/>
+        <w:r>
+          <w:rPr>
+            <w:sz w:val="28"/>
+          </w:rPr>
+          <w:t xml:space="preserve"> внедрение базового функционала, затем постепенное наращивание дополнительного. Без базового функционала отсутствует возможность разрабатывать дополнительный, так как при просчетах в базовом функционале системы необходимо перестраивать всю систему.</w:t>
+        </w:r>
+      </w:ins>
+    </w:p>
+    <w:p>
+      <w:pPr>
+        <w:spacing w:line="360" w:lineRule="auto"/>
+        <w:ind w:firstLine="708"/>
+        <w:rPr>
+          <w:ins w:id="358" w:author="Котлицкий Сергей Андреевич" w:date="2019-11-14T12:26:00Z"/>
+          <w:sz w:val="28"/>
+        </w:rPr>
+      </w:pPr>
+      <w:ins w:id="359" w:author="Котлицкий Сергей Андреевич" w:date="2019-11-14T12:26:00Z">
+        <w:r>
+          <w:rPr>
+            <w:sz w:val="28"/>
+          </w:rPr>
+          <w:t>Данная модель жизненного цикла подходит для реализации системы для управления проектами, так как разработка функционала программы по этапам наиболее оптимальна.</w:t>
+        </w:r>
+      </w:ins>
+    </w:p>
+    <w:p>
+      <w:pPr>
+        <w:spacing w:line="360" w:lineRule="auto"/>
+        <w:rPr>
+          <w:ins w:id="360" w:author="Котлицкий Сергей Андреевич" w:date="2019-11-14T12:26:00Z"/>
+        </w:rPr>
+      </w:pPr>
+    </w:p>
+    <w:p>
+      <w:pPr>
+        <w:spacing w:line="360" w:lineRule="auto"/>
+        <w:ind w:firstLine="708"/>
+        <w:rPr>
+          <w:ins w:id="361" w:author="Котлицкий Сергей Андреевич" w:date="2019-11-14T12:26:00Z"/>
+          <w:sz w:val="28"/>
+        </w:rPr>
+      </w:pPr>
+      <w:ins w:id="362" w:author="Котлицкий Сергей Андреевич" w:date="2019-11-14T12:26:00Z">
+        <w:r>
+          <w:rPr>
+            <w:sz w:val="28"/>
+          </w:rPr>
+          <w:lastRenderedPageBreak/>
+          <w:t>Исходя из того, что есть команда разработчиков, а также, что при разработке будет использоваться объектно-ориентированный подход, выберем объектно-ориентированную модель жизненного цикла программного обеспечения (Рисунок 1).</w:t>
+        </w:r>
+      </w:ins>
+    </w:p>
+    <w:p>
+      <w:pPr>
+        <w:spacing w:line="360" w:lineRule="auto"/>
+        <w:jc w:val="center"/>
+        <w:rPr>
+          <w:ins w:id="363" w:author="Котлицкий Сергей Андреевич" w:date="2019-11-14T12:26:00Z"/>
+        </w:rPr>
+      </w:pPr>
+      <w:ins w:id="364" w:author="Котлицкий Сергей Андреевич" w:date="2019-11-14T12:26:00Z">
+        <w:r>
+          <w:fldChar w:fldCharType="begin"/>
+        </w:r>
+        <w:r>
+          <w:instrText xml:space="preserve"> INCLUDEPICTURE "http://www.computer-museum.ru/images/novosibirsk/models_9.gif" \* MERGEFORMATINET </w:instrText>
+        </w:r>
+        <w:r>
+          <w:fldChar w:fldCharType="separate"/>
+        </w:r>
+        <w:r>
+          <w:rPr>
+            <w:noProof/>
+          </w:rPr>
+          <w:drawing>
+            <wp:inline distT="0" distB="0" distL="0" distR="0" wp14:anchorId="16B37B9A" wp14:editId="7E9975D1">
+              <wp:extent cx="5298393" cy="4731887"/>
+              <wp:effectExtent l="0" t="0" r="0" b="5715"/>
+              <wp:docPr id="2" name="Рисунок 2" descr="http://www.computer-museum.ru/images/novosibirsk/models_9.gif"/>
+              <wp:cNvGraphicFramePr>
+                <a:graphicFrameLocks xmlns:a="http://schemas.openxmlformats.org/drawingml/2006/main" noChangeAspect="1"/>
+              </wp:cNvGraphicFramePr>
+              <a:graphic xmlns:a="http://schemas.openxmlformats.org/drawingml/2006/main">
+                <a:graphicData uri="http://schemas.openxmlformats.org/drawingml/2006/picture">
+                  <pic:pic xmlns:pic="http://schemas.openxmlformats.org/drawingml/2006/picture">
+                    <pic:nvPicPr>
+                      <pic:cNvPr id="0" name="Picture 3" descr="http://www.computer-museum.ru/images/novosibirsk/models_9.gif"/>
+                      <pic:cNvPicPr>
+                        <a:picLocks noChangeAspect="1" noChangeArrowheads="1"/>
+                      </pic:cNvPicPr>
+                    </pic:nvPicPr>
+                    <pic:blipFill>
+                      <a:blip r:embed="rId9">
+                        <a:extLst>
+                          <a:ext uri="{28A0092B-C50C-407E-A947-70E740481C1C}">
+                            <a14:useLocalDpi xmlns:a14="http://schemas.microsoft.com/office/drawing/2010/main" val="0"/>
+                          </a:ext>
+                        </a:extLst>
+                      </a:blip>
+                      <a:srcRect/>
+                      <a:stretch>
+                        <a:fillRect/>
+                      </a:stretch>
+                    </pic:blipFill>
+                    <pic:spPr bwMode="auto">
+                      <a:xfrm>
+                        <a:off x="0" y="0"/>
+                        <a:ext cx="5346430" cy="4774788"/>
+                      </a:xfrm>
+                      <a:prstGeom prst="rect">
+                        <a:avLst/>
+                      </a:prstGeom>
+                      <a:noFill/>
+                      <a:ln>
+                        <a:noFill/>
+                      </a:ln>
+                    </pic:spPr>
+                  </pic:pic>
+                </a:graphicData>
+              </a:graphic>
+            </wp:inline>
+          </w:drawing>
+        </w:r>
+        <w:r>
+          <w:fldChar w:fldCharType="end"/>
+        </w:r>
+      </w:ins>
+    </w:p>
+    <w:p>
+      <w:pPr>
+        <w:spacing w:line="360" w:lineRule="auto"/>
+        <w:jc w:val="center"/>
+        <w:rPr>
+          <w:ins w:id="365" w:author="Котлицкий Сергей Андреевич" w:date="2019-11-14T12:26:00Z"/>
+          <w:i/>
+          <w:sz w:val="28"/>
+        </w:rPr>
+      </w:pPr>
+      <w:ins w:id="366" w:author="Котлицкий Сергей Андреевич" w:date="2019-11-14T12:26:00Z">
+        <w:r>
+          <w:rPr>
+            <w:i/>
+            <w:sz w:val="28"/>
+          </w:rPr>
+          <w:t>Рисунок 1 Модель жизненного цикла ПО</w:t>
+        </w:r>
+      </w:ins>
+    </w:p>
+    <w:p>
+      <w:pPr>
+        <w:spacing w:after="160" w:line="259" w:lineRule="auto"/>
+        <w:rPr>
+          <w:del w:id="367" w:author="Котлицкий Сергей Андреевич" w:date="2019-11-14T12:26:00Z"/>
           <w:rFonts w:ascii="Arial" w:hAnsi="Arial" w:cs="Arial"/>
           <w:bCs/>
           <w:caps/>
@@ -12081,7 +12584,7 @@
       <w:cols w:space="708"/>
       <w:titlePg/>
       <w:docGrid w:linePitch="360"/>
-      <w:sectPrChange w:id="325" w:author="Котлицкий Сергей Андреевич" w:date="2019-11-06T13:49:00Z">
+      <w:sectPrChange w:id="368" w:author="Котлицкий Сергей Андреевич" w:date="2019-11-06T13:49:00Z">
         <w:sectPr>
           <w:pgSz w:w="11906" w:h="16838"/>
           <w:pgMar w:top="1134" w:right="850" w:bottom="1134" w:left="1701" w:header="708" w:footer="708" w:gutter="0"/>
@@ -15717,7 +16220,7 @@
 </file>
 
 <file path=customXml/itemProps1.xml><?xml version="1.0" encoding="utf-8"?>
-<ds:datastoreItem xmlns:ds="http://schemas.openxmlformats.org/officeDocument/2006/customXml" ds:itemID="{6465A7DF-2B2F-4841-9249-46DF76FFF057}">
+<ds:datastoreItem xmlns:ds="http://schemas.openxmlformats.org/officeDocument/2006/customXml" ds:itemID="{6830C2ED-E4AA-3541-8652-0C163B3617B4}">
   <ds:schemaRefs>
     <ds:schemaRef ds:uri="http://schemas.openxmlformats.org/officeDocument/2006/bibliography"/>
   </ds:schemaRefs>

</xml_diff>